<commit_message>
Cómo llega un script al navegador
</commit_message>
<xml_diff>
--- a/CursoProfesionalJavaScript.docx
+++ b/CursoProfesionalJavaScript.docx
@@ -7467,17 +7467,423 @@
     </w:p>
     <w:p>
       <w:pPr>
-        <w:spacing w:line="240" w:lineRule="auto"/>
-        <w:rPr>
-          <w:sz w:val="21"/>
-          <w:szCs w:val="21"/>
+        <w:pStyle w:val="Ttulo"/>
+        <w:rPr>
+          <w:b/>
+          <w:bCs/>
+          <w:sz w:val="36"/>
+          <w:szCs w:val="36"/>
+        </w:rPr>
+      </w:pPr>
+      <w:r>
+        <w:rPr>
+          <w:b/>
+          <w:bCs/>
+          <w:sz w:val="36"/>
+          <w:szCs w:val="36"/>
+        </w:rPr>
+        <w:lastRenderedPageBreak/>
+        <w:t>Repaso de Conceptos Fundamentales</w:t>
+      </w:r>
+    </w:p>
+    <w:p>
+      <w:pPr>
+        <w:pStyle w:val="Ttulo1"/>
+      </w:pPr>
+      <w:r>
+        <w:t>Cómo llega un script al navegador</w:t>
+      </w:r>
+    </w:p>
+    <w:p>
+      <w:pPr>
+        <w:spacing w:before="0" w:line="240" w:lineRule="auto"/>
+        <w:jc w:val="both"/>
+        <w:rPr>
+          <w:sz w:val="21"/>
+          <w:szCs w:val="21"/>
+          <w:lang w:val="es-MX"/>
+        </w:rPr>
+      </w:pPr>
+      <w:r>
+        <w:rPr>
+          <w:sz w:val="21"/>
+          <w:szCs w:val="21"/>
+          <w:lang w:val="es-MX"/>
+        </w:rPr>
+        <w:t>El **DOM **es la representación que hace el navegador de un documento HTML.</w:t>
+      </w:r>
+    </w:p>
+    <w:p>
+      <w:pPr>
+        <w:spacing w:before="0" w:line="240" w:lineRule="auto"/>
+        <w:jc w:val="both"/>
+        <w:rPr>
+          <w:sz w:val="21"/>
+          <w:szCs w:val="21"/>
+          <w:lang w:val="es-MX"/>
+        </w:rPr>
+      </w:pPr>
+      <w:r>
+        <w:rPr>
+          <w:sz w:val="21"/>
+          <w:szCs w:val="21"/>
+          <w:lang w:val="es-MX"/>
+        </w:rPr>
+        <w:t>El navegador interpreta el archivo HTML y cuando termina de transformarlo al DOM se dispara el evento </w:t>
+      </w:r>
+      <w:proofErr w:type="spellStart"/>
+      <w:r>
+        <w:rPr>
+          <w:b/>
+          <w:bCs/>
+          <w:sz w:val="21"/>
+          <w:szCs w:val="21"/>
+          <w:lang w:val="es-MX"/>
+        </w:rPr>
+        <w:t>DOMContentLoaded</w:t>
+      </w:r>
+      <w:proofErr w:type="spellEnd"/>
+      <w:r>
+        <w:rPr>
+          <w:sz w:val="21"/>
+          <w:szCs w:val="21"/>
+          <w:lang w:val="es-MX"/>
+        </w:rPr>
+        <w:t> lo que significa que todo el documento está disponible para ser manipulado.</w:t>
+      </w:r>
+    </w:p>
+    <w:p>
+      <w:pPr>
+        <w:spacing w:before="0" w:line="240" w:lineRule="auto"/>
+        <w:jc w:val="both"/>
+        <w:rPr>
+          <w:sz w:val="21"/>
+          <w:szCs w:val="21"/>
+          <w:lang w:val="es-MX"/>
+        </w:rPr>
+      </w:pPr>
+      <w:r>
+        <w:rPr>
+          <w:sz w:val="21"/>
+          <w:szCs w:val="21"/>
+          <w:lang w:val="es-MX"/>
+        </w:rPr>
+        <w:t>Todo script que carguemos en nuestra página tiene un llamado y una ejecución.</w:t>
+      </w:r>
+    </w:p>
+    <w:p>
+      <w:pPr>
+        <w:spacing w:before="0" w:line="240" w:lineRule="auto"/>
+        <w:jc w:val="both"/>
+        <w:rPr>
+          <w:sz w:val="21"/>
+          <w:szCs w:val="21"/>
+          <w:lang w:val="es-MX"/>
+        </w:rPr>
+      </w:pPr>
+      <w:r>
+        <w:rPr>
+          <w:sz w:val="21"/>
+          <w:szCs w:val="21"/>
+          <w:lang w:val="es-MX"/>
+        </w:rPr>
+        <w:t>Tanto con </w:t>
+      </w:r>
+      <w:proofErr w:type="spellStart"/>
+      <w:r>
+        <w:rPr>
+          <w:b/>
+          <w:bCs/>
+          <w:sz w:val="21"/>
+          <w:szCs w:val="21"/>
+          <w:lang w:val="es-MX"/>
+        </w:rPr>
+        <w:t>async</w:t>
+      </w:r>
+      <w:proofErr w:type="spellEnd"/>
+      <w:r>
+        <w:rPr>
+          <w:sz w:val="21"/>
+          <w:szCs w:val="21"/>
+          <w:lang w:val="es-MX"/>
+        </w:rPr>
+        <w:t> como </w:t>
+      </w:r>
+      <w:proofErr w:type="spellStart"/>
+      <w:r>
+        <w:rPr>
+          <w:b/>
+          <w:bCs/>
+          <w:sz w:val="21"/>
+          <w:szCs w:val="21"/>
+          <w:lang w:val="es-MX"/>
+        </w:rPr>
+        <w:t>defer</w:t>
+      </w:r>
+      <w:proofErr w:type="spellEnd"/>
+      <w:r>
+        <w:rPr>
+          <w:sz w:val="21"/>
+          <w:szCs w:val="21"/>
+          <w:lang w:val="es-MX"/>
+        </w:rPr>
+        <w:t xml:space="preserve"> podemos hacer llamados </w:t>
+      </w:r>
+      <w:proofErr w:type="gramStart"/>
+      <w:r>
+        <w:rPr>
+          <w:sz w:val="21"/>
+          <w:szCs w:val="21"/>
+          <w:lang w:val="es-MX"/>
+        </w:rPr>
+        <w:t>asíncronos</w:t>
+      </w:r>
+      <w:proofErr w:type="gramEnd"/>
+      <w:r>
+        <w:rPr>
+          <w:sz w:val="21"/>
+          <w:szCs w:val="21"/>
+          <w:lang w:val="es-MX"/>
+        </w:rPr>
+        <w:t xml:space="preserve"> pero tiene sus diferencias:</w:t>
+      </w:r>
+    </w:p>
+    <w:p>
+      <w:pPr>
+        <w:numPr>
+          <w:ilvl w:val="0"/>
+          <w:numId w:val="25"/>
+        </w:numPr>
+        <w:spacing w:before="0" w:line="240" w:lineRule="auto"/>
+        <w:jc w:val="both"/>
+        <w:rPr>
+          <w:sz w:val="21"/>
+          <w:szCs w:val="21"/>
+          <w:lang w:val="es-MX"/>
+        </w:rPr>
+      </w:pPr>
+      <w:proofErr w:type="spellStart"/>
+      <w:r>
+        <w:rPr>
+          <w:b/>
+          <w:bCs/>
+          <w:sz w:val="21"/>
+          <w:szCs w:val="21"/>
+          <w:lang w:val="es-MX"/>
+        </w:rPr>
+        <w:t>async</w:t>
+      </w:r>
+      <w:proofErr w:type="spellEnd"/>
+      <w:r>
+        <w:rPr>
+          <w:sz w:val="21"/>
+          <w:szCs w:val="21"/>
+          <w:lang w:val="es-MX"/>
+        </w:rPr>
+        <w:t xml:space="preserve">. Con </w:t>
+      </w:r>
+      <w:proofErr w:type="spellStart"/>
+      <w:r>
+        <w:rPr>
+          <w:sz w:val="21"/>
+          <w:szCs w:val="21"/>
+          <w:lang w:val="es-MX"/>
+        </w:rPr>
+        <w:t>async</w:t>
+      </w:r>
+      <w:proofErr w:type="spellEnd"/>
+      <w:r>
+        <w:rPr>
+          <w:sz w:val="21"/>
+          <w:szCs w:val="21"/>
+          <w:lang w:val="es-MX"/>
+        </w:rPr>
+        <w:t xml:space="preserve"> podemos hacer la petición de forma asíncrona y no vamos a detener la carga del DOM hasta que se haga la ejecución del código.</w:t>
+      </w:r>
+    </w:p>
+    <w:p>
+      <w:pPr>
+        <w:numPr>
+          <w:ilvl w:val="0"/>
+          <w:numId w:val="25"/>
+        </w:numPr>
+        <w:spacing w:before="0" w:line="240" w:lineRule="auto"/>
+        <w:jc w:val="both"/>
+        <w:rPr>
+          <w:sz w:val="21"/>
+          <w:szCs w:val="21"/>
+          <w:lang w:val="es-MX"/>
+        </w:rPr>
+      </w:pPr>
+      <w:proofErr w:type="spellStart"/>
+      <w:r>
+        <w:rPr>
+          <w:b/>
+          <w:bCs/>
+          <w:sz w:val="21"/>
+          <w:szCs w:val="21"/>
+          <w:lang w:val="es-MX"/>
+        </w:rPr>
+        <w:t>defer</w:t>
+      </w:r>
+      <w:proofErr w:type="spellEnd"/>
+      <w:r>
+        <w:rPr>
+          <w:sz w:val="21"/>
+          <w:szCs w:val="21"/>
+          <w:lang w:val="es-MX"/>
+        </w:rPr>
+        <w:t xml:space="preserve">. La petición es igual asíncrona como en el </w:t>
+      </w:r>
+      <w:proofErr w:type="spellStart"/>
+      <w:proofErr w:type="gramStart"/>
+      <w:r>
+        <w:rPr>
+          <w:sz w:val="21"/>
+          <w:szCs w:val="21"/>
+          <w:lang w:val="es-MX"/>
+        </w:rPr>
+        <w:t>async</w:t>
+      </w:r>
+      <w:proofErr w:type="spellEnd"/>
+      <w:proofErr w:type="gramEnd"/>
+      <w:r>
+        <w:rPr>
+          <w:sz w:val="21"/>
+          <w:szCs w:val="21"/>
+          <w:lang w:val="es-MX"/>
+        </w:rPr>
+        <w:t xml:space="preserve"> pero va a deferir la ejecución del </w:t>
+      </w:r>
+      <w:proofErr w:type="spellStart"/>
+      <w:r>
+        <w:rPr>
+          <w:sz w:val="21"/>
+          <w:szCs w:val="21"/>
+          <w:lang w:val="es-MX"/>
+        </w:rPr>
+        <w:t>Javascript</w:t>
+      </w:r>
+      <w:proofErr w:type="spellEnd"/>
+      <w:r>
+        <w:rPr>
+          <w:sz w:val="21"/>
+          <w:szCs w:val="21"/>
+          <w:lang w:val="es-MX"/>
+        </w:rPr>
+        <w:t xml:space="preserve"> hasta el final de que se cargue todo el documento.</w:t>
+      </w:r>
+    </w:p>
+    <w:p>
+      <w:pPr>
+        <w:spacing w:before="0" w:line="240" w:lineRule="auto"/>
+        <w:jc w:val="both"/>
+        <w:rPr>
+          <w:sz w:val="21"/>
+          <w:szCs w:val="21"/>
+          <w:lang w:val="es-MX"/>
+        </w:rPr>
+      </w:pPr>
+      <w:r>
+        <w:rPr>
+          <w:sz w:val="21"/>
+          <w:szCs w:val="21"/>
+          <w:lang w:val="es-MX"/>
+        </w:rPr>
+        <w:t xml:space="preserve">Hay que tener en cuenta que cuando carga una página y se encuentra un script a ejecutar toda la carga se detiene. Por eso se recomienda agregar tus scripts justo antes de cerrar el </w:t>
+      </w:r>
+      <w:proofErr w:type="spellStart"/>
+      <w:r>
+        <w:rPr>
+          <w:sz w:val="21"/>
+          <w:szCs w:val="21"/>
+          <w:lang w:val="es-MX"/>
+        </w:rPr>
+        <w:t>body</w:t>
+      </w:r>
+      <w:proofErr w:type="spellEnd"/>
+      <w:r>
+        <w:rPr>
+          <w:sz w:val="21"/>
+          <w:szCs w:val="21"/>
+          <w:lang w:val="es-MX"/>
+        </w:rPr>
+        <w:t xml:space="preserve"> para que todo el documento esté disponible.</w:t>
+      </w:r>
+    </w:p>
+    <w:p>
+      <w:pPr>
+        <w:rPr>
+          <w:lang w:val="es-MX"/>
         </w:rPr>
       </w:pPr>
       <w:bookmarkStart w:id="0" w:name="_GoBack"/>
       <w:bookmarkEnd w:id="0"/>
     </w:p>
+    <w:p>
+      <w:pPr>
+        <w:jc w:val="center"/>
+      </w:pPr>
+      <w:r>
+        <w:rPr>
+          <w:noProof/>
+        </w:rPr>
+        <w:lastRenderedPageBreak/>
+        <w:drawing>
+          <wp:inline distT="0" distB="0" distL="0" distR="0">
+            <wp:extent cx="1986280" cy="9183221"/>
+            <wp:effectExtent l="0" t="0" r="0" b="0"/>
+            <wp:docPr id="3" name="Imagen 3"/>
+            <wp:cNvGraphicFramePr>
+              <a:graphicFrameLocks xmlns:a="http://schemas.openxmlformats.org/drawingml/2006/main" noChangeAspect="1"/>
+            </wp:cNvGraphicFramePr>
+            <a:graphic xmlns:a="http://schemas.openxmlformats.org/drawingml/2006/main">
+              <a:graphicData uri="http://schemas.openxmlformats.org/drawingml/2006/picture">
+                <pic:pic xmlns:pic="http://schemas.openxmlformats.org/drawingml/2006/picture">
+                  <pic:nvPicPr>
+                    <pic:cNvPr id="0" name="Picture 17"/>
+                    <pic:cNvPicPr>
+                      <a:picLocks noChangeAspect="1" noChangeArrowheads="1"/>
+                    </pic:cNvPicPr>
+                  </pic:nvPicPr>
+                  <pic:blipFill rotWithShape="1">
+                    <a:blip r:embed="rId17" cstate="print">
+                      <a:extLst>
+                        <a:ext uri="{28A0092B-C50C-407E-A947-70E740481C1C}">
+                          <a14:useLocalDpi xmlns:a14="http://schemas.microsoft.com/office/drawing/2010/main" val="0"/>
+                        </a:ext>
+                      </a:extLst>
+                    </a:blip>
+                    <a:srcRect l="4774" t="2511" r="5279" b="2963"/>
+                    <a:stretch/>
+                  </pic:blipFill>
+                  <pic:spPr bwMode="auto">
+                    <a:xfrm>
+                      <a:off x="0" y="0"/>
+                      <a:ext cx="1990583" cy="9203115"/>
+                    </a:xfrm>
+                    <a:prstGeom prst="rect">
+                      <a:avLst/>
+                    </a:prstGeom>
+                    <a:noFill/>
+                    <a:ln>
+                      <a:noFill/>
+                    </a:ln>
+                    <a:extLst>
+                      <a:ext uri="{53640926-AAD7-44D8-BBD7-CCE9431645EC}">
+                        <a14:shadowObscured xmlns:a14="http://schemas.microsoft.com/office/drawing/2010/main"/>
+                      </a:ext>
+                    </a:extLst>
+                  </pic:spPr>
+                </pic:pic>
+              </a:graphicData>
+            </a:graphic>
+          </wp:inline>
+        </w:drawing>
+      </w:r>
+    </w:p>
     <w:sectPr>
-      <w:footerReference w:type="default" r:id="rId17"/>
+      <w:footerReference w:type="default" r:id="rId18"/>
       <w:pgSz w:w="11907" w:h="16839" w:code="9"/>
       <w:pgMar w:top="1440" w:right="1440" w:bottom="1440" w:left="1440" w:header="720" w:footer="720" w:gutter="0"/>
       <w:cols w:space="720"/>
@@ -8010,6 +8416,155 @@
     </w:lvl>
   </w:abstractNum>
   <w:abstractNum w:abstractNumId="12" w15:restartNumberingAfterBreak="0">
+    <w:nsid w:val="1B2633E0"/>
+    <w:multiLevelType w:val="multilevel"/>
+    <w:tmpl w:val="A8CE553E"/>
+    <w:lvl w:ilvl="0">
+      <w:start w:val="1"/>
+      <w:numFmt w:val="bullet"/>
+      <w:lvlText w:val=""/>
+      <w:lvlJc w:val="left"/>
+      <w:pPr>
+        <w:tabs>
+          <w:tab w:val="num" w:pos="720"/>
+        </w:tabs>
+        <w:ind w:left="720" w:hanging="360"/>
+      </w:pPr>
+      <w:rPr>
+        <w:rFonts w:ascii="Symbol" w:hAnsi="Symbol" w:hint="default"/>
+        <w:sz w:val="20"/>
+      </w:rPr>
+    </w:lvl>
+    <w:lvl w:ilvl="1" w:tentative="1">
+      <w:start w:val="1"/>
+      <w:numFmt w:val="bullet"/>
+      <w:lvlText w:val="o"/>
+      <w:lvlJc w:val="left"/>
+      <w:pPr>
+        <w:tabs>
+          <w:tab w:val="num" w:pos="1440"/>
+        </w:tabs>
+        <w:ind w:left="1440" w:hanging="360"/>
+      </w:pPr>
+      <w:rPr>
+        <w:rFonts w:ascii="Courier New" w:hAnsi="Courier New" w:hint="default"/>
+        <w:sz w:val="20"/>
+      </w:rPr>
+    </w:lvl>
+    <w:lvl w:ilvl="2" w:tentative="1">
+      <w:start w:val="1"/>
+      <w:numFmt w:val="bullet"/>
+      <w:lvlText w:val=""/>
+      <w:lvlJc w:val="left"/>
+      <w:pPr>
+        <w:tabs>
+          <w:tab w:val="num" w:pos="2160"/>
+        </w:tabs>
+        <w:ind w:left="2160" w:hanging="360"/>
+      </w:pPr>
+      <w:rPr>
+        <w:rFonts w:ascii="Wingdings" w:hAnsi="Wingdings" w:hint="default"/>
+        <w:sz w:val="20"/>
+      </w:rPr>
+    </w:lvl>
+    <w:lvl w:ilvl="3" w:tentative="1">
+      <w:start w:val="1"/>
+      <w:numFmt w:val="bullet"/>
+      <w:lvlText w:val=""/>
+      <w:lvlJc w:val="left"/>
+      <w:pPr>
+        <w:tabs>
+          <w:tab w:val="num" w:pos="2880"/>
+        </w:tabs>
+        <w:ind w:left="2880" w:hanging="360"/>
+      </w:pPr>
+      <w:rPr>
+        <w:rFonts w:ascii="Wingdings" w:hAnsi="Wingdings" w:hint="default"/>
+        <w:sz w:val="20"/>
+      </w:rPr>
+    </w:lvl>
+    <w:lvl w:ilvl="4" w:tentative="1">
+      <w:start w:val="1"/>
+      <w:numFmt w:val="bullet"/>
+      <w:lvlText w:val=""/>
+      <w:lvlJc w:val="left"/>
+      <w:pPr>
+        <w:tabs>
+          <w:tab w:val="num" w:pos="3600"/>
+        </w:tabs>
+        <w:ind w:left="3600" w:hanging="360"/>
+      </w:pPr>
+      <w:rPr>
+        <w:rFonts w:ascii="Wingdings" w:hAnsi="Wingdings" w:hint="default"/>
+        <w:sz w:val="20"/>
+      </w:rPr>
+    </w:lvl>
+    <w:lvl w:ilvl="5" w:tentative="1">
+      <w:start w:val="1"/>
+      <w:numFmt w:val="bullet"/>
+      <w:lvlText w:val=""/>
+      <w:lvlJc w:val="left"/>
+      <w:pPr>
+        <w:tabs>
+          <w:tab w:val="num" w:pos="4320"/>
+        </w:tabs>
+        <w:ind w:left="4320" w:hanging="360"/>
+      </w:pPr>
+      <w:rPr>
+        <w:rFonts w:ascii="Wingdings" w:hAnsi="Wingdings" w:hint="default"/>
+        <w:sz w:val="20"/>
+      </w:rPr>
+    </w:lvl>
+    <w:lvl w:ilvl="6" w:tentative="1">
+      <w:start w:val="1"/>
+      <w:numFmt w:val="bullet"/>
+      <w:lvlText w:val=""/>
+      <w:lvlJc w:val="left"/>
+      <w:pPr>
+        <w:tabs>
+          <w:tab w:val="num" w:pos="5040"/>
+        </w:tabs>
+        <w:ind w:left="5040" w:hanging="360"/>
+      </w:pPr>
+      <w:rPr>
+        <w:rFonts w:ascii="Wingdings" w:hAnsi="Wingdings" w:hint="default"/>
+        <w:sz w:val="20"/>
+      </w:rPr>
+    </w:lvl>
+    <w:lvl w:ilvl="7" w:tentative="1">
+      <w:start w:val="1"/>
+      <w:numFmt w:val="bullet"/>
+      <w:lvlText w:val=""/>
+      <w:lvlJc w:val="left"/>
+      <w:pPr>
+        <w:tabs>
+          <w:tab w:val="num" w:pos="5760"/>
+        </w:tabs>
+        <w:ind w:left="5760" w:hanging="360"/>
+      </w:pPr>
+      <w:rPr>
+        <w:rFonts w:ascii="Wingdings" w:hAnsi="Wingdings" w:hint="default"/>
+        <w:sz w:val="20"/>
+      </w:rPr>
+    </w:lvl>
+    <w:lvl w:ilvl="8" w:tentative="1">
+      <w:start w:val="1"/>
+      <w:numFmt w:val="bullet"/>
+      <w:lvlText w:val=""/>
+      <w:lvlJc w:val="left"/>
+      <w:pPr>
+        <w:tabs>
+          <w:tab w:val="num" w:pos="6480"/>
+        </w:tabs>
+        <w:ind w:left="6480" w:hanging="360"/>
+      </w:pPr>
+      <w:rPr>
+        <w:rFonts w:ascii="Wingdings" w:hAnsi="Wingdings" w:hint="default"/>
+        <w:sz w:val="20"/>
+      </w:rPr>
+    </w:lvl>
+  </w:abstractNum>
+  <w:abstractNum w:abstractNumId="13" w15:restartNumberingAfterBreak="0">
     <w:nsid w:val="1DF9086C"/>
     <w:multiLevelType w:val="hybridMultilevel"/>
     <w:tmpl w:val="7152D5E8"/>
@@ -8095,7 +8650,7 @@
       </w:pPr>
     </w:lvl>
   </w:abstractNum>
-  <w:abstractNum w:abstractNumId="13" w15:restartNumberingAfterBreak="0">
+  <w:abstractNum w:abstractNumId="14" w15:restartNumberingAfterBreak="0">
     <w:nsid w:val="243E04FD"/>
     <w:multiLevelType w:val="multilevel"/>
     <w:tmpl w:val="0409001F"/>
@@ -8181,7 +8736,7 @@
       </w:pPr>
     </w:lvl>
   </w:abstractNum>
-  <w:abstractNum w:abstractNumId="14" w15:restartNumberingAfterBreak="0">
+  <w:abstractNum w:abstractNumId="15" w15:restartNumberingAfterBreak="0">
     <w:nsid w:val="30DB03E1"/>
     <w:multiLevelType w:val="multilevel"/>
     <w:tmpl w:val="108E657C"/>
@@ -8294,7 +8849,7 @@
       </w:pPr>
     </w:lvl>
   </w:abstractNum>
-  <w:abstractNum w:abstractNumId="15" w15:restartNumberingAfterBreak="0">
+  <w:abstractNum w:abstractNumId="16" w15:restartNumberingAfterBreak="0">
     <w:nsid w:val="3997120A"/>
     <w:multiLevelType w:val="multilevel"/>
     <w:tmpl w:val="63DEDB2E"/>
@@ -8407,7 +8962,7 @@
       </w:pPr>
     </w:lvl>
   </w:abstractNum>
-  <w:abstractNum w:abstractNumId="16" w15:restartNumberingAfterBreak="0">
+  <w:abstractNum w:abstractNumId="17" w15:restartNumberingAfterBreak="0">
     <w:nsid w:val="53047470"/>
     <w:multiLevelType w:val="multilevel"/>
     <w:tmpl w:val="68D87F0A"/>
@@ -8556,7 +9111,7 @@
       </w:rPr>
     </w:lvl>
   </w:abstractNum>
-  <w:abstractNum w:abstractNumId="17" w15:restartNumberingAfterBreak="0">
+  <w:abstractNum w:abstractNumId="18" w15:restartNumberingAfterBreak="0">
     <w:nsid w:val="548B32C0"/>
     <w:multiLevelType w:val="hybridMultilevel"/>
     <w:tmpl w:val="535A2616"/>
@@ -8642,7 +9197,7 @@
       </w:pPr>
     </w:lvl>
   </w:abstractNum>
-  <w:abstractNum w:abstractNumId="18" w15:restartNumberingAfterBreak="0">
+  <w:abstractNum w:abstractNumId="19" w15:restartNumberingAfterBreak="0">
     <w:nsid w:val="549B76E6"/>
     <w:multiLevelType w:val="hybridMultilevel"/>
     <w:tmpl w:val="1D409D14"/>
@@ -8731,7 +9286,7 @@
       </w:pPr>
     </w:lvl>
   </w:abstractNum>
-  <w:abstractNum w:abstractNumId="19" w15:restartNumberingAfterBreak="0">
+  <w:abstractNum w:abstractNumId="20" w15:restartNumberingAfterBreak="0">
     <w:nsid w:val="5D1B197A"/>
     <w:multiLevelType w:val="multilevel"/>
     <w:tmpl w:val="086C6658"/>
@@ -8844,7 +9399,7 @@
       </w:pPr>
     </w:lvl>
   </w:abstractNum>
-  <w:abstractNum w:abstractNumId="20" w15:restartNumberingAfterBreak="0">
+  <w:abstractNum w:abstractNumId="21" w15:restartNumberingAfterBreak="0">
     <w:nsid w:val="735D1288"/>
     <w:multiLevelType w:val="multilevel"/>
     <w:tmpl w:val="0409001D"/>
@@ -8930,7 +9485,7 @@
       </w:pPr>
     </w:lvl>
   </w:abstractNum>
-  <w:abstractNum w:abstractNumId="21" w15:restartNumberingAfterBreak="0">
+  <w:abstractNum w:abstractNumId="22" w15:restartNumberingAfterBreak="0">
     <w:nsid w:val="76421687"/>
     <w:multiLevelType w:val="multilevel"/>
     <w:tmpl w:val="0409001D"/>
@@ -9016,7 +9571,7 @@
       </w:pPr>
     </w:lvl>
   </w:abstractNum>
-  <w:abstractNum w:abstractNumId="22" w15:restartNumberingAfterBreak="0">
+  <w:abstractNum w:abstractNumId="23" w15:restartNumberingAfterBreak="0">
     <w:nsid w:val="7A2C3EB3"/>
     <w:multiLevelType w:val="multilevel"/>
     <w:tmpl w:val="84B46318"/>
@@ -9103,7 +9658,7 @@
       </w:pPr>
     </w:lvl>
   </w:abstractNum>
-  <w:abstractNum w:abstractNumId="23" w15:restartNumberingAfterBreak="0">
+  <w:abstractNum w:abstractNumId="24" w15:restartNumberingAfterBreak="0">
     <w:nsid w:val="7F3A1AB1"/>
     <w:multiLevelType w:val="multilevel"/>
     <w:tmpl w:val="04090023"/>
@@ -9191,28 +9746,28 @@
     </w:lvl>
   </w:abstractNum>
   <w:num w:numId="1">
+    <w:abstractNumId w:val="19"/>
+  </w:num>
+  <w:num w:numId="2">
+    <w:abstractNumId w:val="13"/>
+  </w:num>
+  <w:num w:numId="3">
     <w:abstractNumId w:val="18"/>
   </w:num>
-  <w:num w:numId="2">
-    <w:abstractNumId w:val="12"/>
-  </w:num>
-  <w:num w:numId="3">
-    <w:abstractNumId w:val="17"/>
-  </w:num>
   <w:num w:numId="4">
-    <w:abstractNumId w:val="13"/>
+    <w:abstractNumId w:val="14"/>
   </w:num>
   <w:num w:numId="5">
+    <w:abstractNumId w:val="22"/>
+  </w:num>
+  <w:num w:numId="6">
+    <w:abstractNumId w:val="23"/>
+  </w:num>
+  <w:num w:numId="7">
     <w:abstractNumId w:val="21"/>
   </w:num>
-  <w:num w:numId="6">
-    <w:abstractNumId w:val="22"/>
-  </w:num>
-  <w:num w:numId="7">
-    <w:abstractNumId w:val="20"/>
-  </w:num>
   <w:num w:numId="8">
-    <w:abstractNumId w:val="23"/>
+    <w:abstractNumId w:val="24"/>
   </w:num>
   <w:num w:numId="9">
     <w:abstractNumId w:val="9"/>
@@ -9245,10 +9800,10 @@
     <w:abstractNumId w:val="0"/>
   </w:num>
   <w:num w:numId="19">
-    <w:abstractNumId w:val="16"/>
+    <w:abstractNumId w:val="17"/>
   </w:num>
   <w:num w:numId="20">
-    <w:abstractNumId w:val="15"/>
+    <w:abstractNumId w:val="16"/>
   </w:num>
   <w:num w:numId="21">
     <w:abstractNumId w:val="11"/>
@@ -9257,10 +9812,13 @@
     <w:abstractNumId w:val="10"/>
   </w:num>
   <w:num w:numId="23">
-    <w:abstractNumId w:val="14"/>
+    <w:abstractNumId w:val="15"/>
   </w:num>
   <w:num w:numId="24">
-    <w:abstractNumId w:val="19"/>
+    <w:abstractNumId w:val="20"/>
+  </w:num>
+  <w:num w:numId="25">
+    <w:abstractNumId w:val="12"/>
   </w:num>
 </w:numbering>
 </file>
@@ -9882,7 +10440,6 @@
   <w:style w:type="character" w:default="1" w:styleId="Fuentedeprrafopredeter">
     <w:name w:val="Default Paragraph Font"/>
     <w:uiPriority w:val="1"/>
-    <w:semiHidden/>
     <w:unhideWhenUsed/>
   </w:style>
   <w:style w:type="table" w:default="1" w:styleId="Tablanormal">
@@ -12312,7 +12869,7 @@
 </file>
 
 <file path=customXml/itemProps4.xml><?xml version="1.0" encoding="utf-8"?>
-<ds:datastoreItem xmlns:ds="http://schemas.openxmlformats.org/officeDocument/2006/customXml" ds:itemID="{E020777B-6291-4A20-BEF5-1814327C0ECB}">
+<ds:datastoreItem xmlns:ds="http://schemas.openxmlformats.org/officeDocument/2006/customXml" ds:itemID="{242ACC26-CC19-4DB6-9824-BCF7E2246A59}">
   <ds:schemaRefs>
     <ds:schemaRef ds:uri="http://schemas.openxmlformats.org/officeDocument/2006/bibliography"/>
   </ds:schemaRefs>

</xml_diff>

<commit_message>
Scope: Global Scope, Function Scope, Block Scope, Module Scope.
</commit_message>
<xml_diff>
--- a/CursoProfesionalJavaScript.docx
+++ b/CursoProfesionalJavaScript.docx
@@ -7817,8 +7817,6 @@
           <w:lang w:val="es-MX"/>
         </w:rPr>
       </w:pPr>
-      <w:bookmarkStart w:id="0" w:name="_GoBack"/>
-      <w:bookmarkEnd w:id="0"/>
     </w:p>
     <w:p>
       <w:pPr>
@@ -7882,8 +7880,464 @@
         </w:drawing>
       </w:r>
     </w:p>
+    <w:p>
+      <w:pPr>
+        <w:pStyle w:val="Ttulo1"/>
+      </w:pPr>
+      <w:r>
+        <w:lastRenderedPageBreak/>
+        <w:t>Scope</w:t>
+      </w:r>
+    </w:p>
+    <w:p>
+      <w:pPr>
+        <w:pStyle w:val="NormalWeb"/>
+        <w:spacing w:before="0" w:beforeAutospacing="0" w:after="0" w:afterAutospacing="0"/>
+        <w:rPr>
+          <w:rFonts w:ascii="Arial" w:hAnsi="Arial" w:cs="Arial"/>
+          <w:color w:val="273B47"/>
+          <w:sz w:val="21"/>
+          <w:szCs w:val="21"/>
+        </w:rPr>
+      </w:pPr>
+      <w:r>
+        <w:rPr>
+          <w:rFonts w:ascii="Arial" w:hAnsi="Arial" w:cs="Arial"/>
+          <w:color w:val="273B47"/>
+          <w:sz w:val="21"/>
+          <w:szCs w:val="21"/>
+        </w:rPr>
+        <w:t>El </w:t>
+      </w:r>
+      <w:proofErr w:type="spellStart"/>
+      <w:r>
+        <w:rPr>
+          <w:rStyle w:val="Textoennegrita"/>
+          <w:rFonts w:ascii="Arial" w:hAnsi="Arial" w:cs="Arial"/>
+          <w:color w:val="273B47"/>
+          <w:sz w:val="21"/>
+          <w:szCs w:val="21"/>
+        </w:rPr>
+        <w:t>Scope</w:t>
+      </w:r>
+      <w:proofErr w:type="spellEnd"/>
+      <w:r>
+        <w:rPr>
+          <w:rFonts w:ascii="Arial" w:hAnsi="Arial" w:cs="Arial"/>
+          <w:color w:val="273B47"/>
+          <w:sz w:val="21"/>
+          <w:szCs w:val="21"/>
+        </w:rPr>
+        <w:t> o ámbito es lo que define el tiempo de vida de una variable, en que partes de nuestro código pueden ser usadas.</w:t>
+      </w:r>
+    </w:p>
+    <w:p>
+      <w:pPr>
+        <w:pStyle w:val="Ttulo3"/>
+        <w:spacing w:before="0"/>
+        <w:rPr>
+          <w:rFonts w:ascii="Arial" w:hAnsi="Arial" w:cs="Arial"/>
+          <w:color w:val="273B47"/>
+          <w:sz w:val="21"/>
+          <w:szCs w:val="21"/>
+        </w:rPr>
+      </w:pPr>
+      <w:r>
+        <w:rPr>
+          <w:rFonts w:ascii="Arial" w:hAnsi="Arial" w:cs="Arial"/>
+          <w:color w:val="273B47"/>
+          <w:sz w:val="21"/>
+          <w:szCs w:val="21"/>
+        </w:rPr>
+        <w:t>Global Scope</w:t>
+      </w:r>
+    </w:p>
+    <w:p>
+      <w:pPr>
+        <w:pStyle w:val="NormalWeb"/>
+        <w:spacing w:before="0" w:beforeAutospacing="0" w:after="0" w:afterAutospacing="0"/>
+        <w:rPr>
+          <w:rFonts w:ascii="Arial" w:hAnsi="Arial" w:cs="Arial"/>
+          <w:color w:val="273B47"/>
+          <w:sz w:val="21"/>
+          <w:szCs w:val="21"/>
+        </w:rPr>
+      </w:pPr>
+      <w:r>
+        <w:rPr>
+          <w:rFonts w:ascii="Arial" w:hAnsi="Arial" w:cs="Arial"/>
+          <w:color w:val="273B47"/>
+          <w:sz w:val="21"/>
+          <w:szCs w:val="21"/>
+        </w:rPr>
+        <w:t>Variables disponibles de forma global se usa la palabra </w:t>
+      </w:r>
+      <w:proofErr w:type="spellStart"/>
+      <w:r>
+        <w:rPr>
+          <w:rStyle w:val="nfasis"/>
+          <w:rFonts w:ascii="Arial" w:eastAsiaTheme="majorEastAsia" w:hAnsi="Arial" w:cs="Arial"/>
+          <w:color w:val="273B47"/>
+          <w:sz w:val="21"/>
+          <w:szCs w:val="21"/>
+        </w:rPr>
+        <w:t>var</w:t>
+      </w:r>
+      <w:proofErr w:type="spellEnd"/>
+      <w:r>
+        <w:rPr>
+          <w:rFonts w:ascii="Arial" w:hAnsi="Arial" w:cs="Arial"/>
+          <w:color w:val="273B47"/>
+          <w:sz w:val="21"/>
+          <w:szCs w:val="21"/>
+        </w:rPr>
+        <w:t>, son accesibles por todos los scripts que se cargan en la página. Aquí hay mucho riesgo de sobreescritura.</w:t>
+      </w:r>
+    </w:p>
+    <w:p>
+      <w:pPr>
+        <w:pStyle w:val="Ttulo3"/>
+        <w:spacing w:before="0"/>
+        <w:rPr>
+          <w:rFonts w:ascii="Arial" w:hAnsi="Arial" w:cs="Arial"/>
+          <w:color w:val="273B47"/>
+          <w:sz w:val="21"/>
+          <w:szCs w:val="21"/>
+        </w:rPr>
+      </w:pPr>
+      <w:r>
+        <w:rPr>
+          <w:rFonts w:ascii="Arial" w:hAnsi="Arial" w:cs="Arial"/>
+          <w:color w:val="273B47"/>
+          <w:sz w:val="21"/>
+          <w:szCs w:val="21"/>
+        </w:rPr>
+        <w:t>Function Scope</w:t>
+      </w:r>
+    </w:p>
+    <w:p>
+      <w:pPr>
+        <w:pStyle w:val="NormalWeb"/>
+        <w:spacing w:before="113" w:beforeAutospacing="0" w:after="113" w:afterAutospacing="0"/>
+        <w:rPr>
+          <w:rFonts w:ascii="Arial" w:hAnsi="Arial" w:cs="Arial"/>
+          <w:color w:val="273B47"/>
+          <w:sz w:val="21"/>
+          <w:szCs w:val="21"/>
+        </w:rPr>
+      </w:pPr>
+      <w:r>
+        <w:rPr>
+          <w:rFonts w:ascii="Arial" w:hAnsi="Arial" w:cs="Arial"/>
+          <w:color w:val="273B47"/>
+          <w:sz w:val="21"/>
+          <w:szCs w:val="21"/>
+        </w:rPr>
+        <w:t>Variables declaradas dentro de una función sólo visibles dentro de ella misma (incluyendo los argumentos que se pasan a la función).</w:t>
+      </w:r>
+    </w:p>
+    <w:p>
+      <w:pPr>
+        <w:pStyle w:val="Ttulo3"/>
+        <w:spacing w:before="0"/>
+        <w:rPr>
+          <w:rFonts w:ascii="Arial" w:hAnsi="Arial" w:cs="Arial"/>
+          <w:color w:val="273B47"/>
+          <w:sz w:val="21"/>
+          <w:szCs w:val="21"/>
+        </w:rPr>
+      </w:pPr>
+      <w:r>
+        <w:rPr>
+          <w:rFonts w:ascii="Arial" w:hAnsi="Arial" w:cs="Arial"/>
+          <w:color w:val="273B47"/>
+          <w:sz w:val="21"/>
+          <w:szCs w:val="21"/>
+        </w:rPr>
+        <w:t>Block Scope</w:t>
+      </w:r>
+    </w:p>
+    <w:p>
+      <w:pPr>
+        <w:pStyle w:val="NormalWeb"/>
+        <w:spacing w:before="0" w:beforeAutospacing="0" w:after="0" w:afterAutospacing="0"/>
+        <w:rPr>
+          <w:rFonts w:ascii="Arial" w:hAnsi="Arial" w:cs="Arial"/>
+          <w:color w:val="273B47"/>
+          <w:sz w:val="21"/>
+          <w:szCs w:val="21"/>
+        </w:rPr>
+      </w:pPr>
+      <w:r>
+        <w:rPr>
+          <w:rFonts w:ascii="Arial" w:hAnsi="Arial" w:cs="Arial"/>
+          <w:color w:val="273B47"/>
+          <w:sz w:val="21"/>
+          <w:szCs w:val="21"/>
+        </w:rPr>
+        <w:t xml:space="preserve">Variables definidas dentro de un bloque, por </w:t>
+      </w:r>
+      <w:proofErr w:type="gramStart"/>
+      <w:r>
+        <w:rPr>
+          <w:rFonts w:ascii="Arial" w:hAnsi="Arial" w:cs="Arial"/>
+          <w:color w:val="273B47"/>
+          <w:sz w:val="21"/>
+          <w:szCs w:val="21"/>
+        </w:rPr>
+        <w:t>ejemplo</w:t>
+      </w:r>
+      <w:proofErr w:type="gramEnd"/>
+      <w:r>
+        <w:rPr>
+          <w:rFonts w:ascii="Arial" w:hAnsi="Arial" w:cs="Arial"/>
+          <w:color w:val="273B47"/>
+          <w:sz w:val="21"/>
+          <w:szCs w:val="21"/>
+        </w:rPr>
+        <w:t xml:space="preserve"> variables declaradas dentro un </w:t>
+      </w:r>
+      <w:proofErr w:type="spellStart"/>
+      <w:r>
+        <w:rPr>
+          <w:rFonts w:ascii="Arial" w:hAnsi="Arial" w:cs="Arial"/>
+          <w:color w:val="273B47"/>
+          <w:sz w:val="21"/>
+          <w:szCs w:val="21"/>
+        </w:rPr>
+        <w:t>loop</w:t>
+      </w:r>
+      <w:proofErr w:type="spellEnd"/>
+      <w:r>
+        <w:rPr>
+          <w:rFonts w:ascii="Arial" w:hAnsi="Arial" w:cs="Arial"/>
+          <w:color w:val="273B47"/>
+          <w:sz w:val="21"/>
+          <w:szCs w:val="21"/>
+        </w:rPr>
+        <w:t> </w:t>
+      </w:r>
+      <w:proofErr w:type="spellStart"/>
+      <w:r>
+        <w:rPr>
+          <w:rStyle w:val="nfasis"/>
+          <w:rFonts w:ascii="Arial" w:eastAsiaTheme="majorEastAsia" w:hAnsi="Arial" w:cs="Arial"/>
+          <w:color w:val="273B47"/>
+          <w:sz w:val="21"/>
+          <w:szCs w:val="21"/>
+        </w:rPr>
+        <w:t>while</w:t>
+      </w:r>
+      <w:proofErr w:type="spellEnd"/>
+      <w:r>
+        <w:rPr>
+          <w:rFonts w:ascii="Arial" w:hAnsi="Arial" w:cs="Arial"/>
+          <w:color w:val="273B47"/>
+          <w:sz w:val="21"/>
+          <w:szCs w:val="21"/>
+        </w:rPr>
+        <w:t> o </w:t>
+      </w:r>
+      <w:proofErr w:type="spellStart"/>
+      <w:r>
+        <w:rPr>
+          <w:rStyle w:val="nfasis"/>
+          <w:rFonts w:ascii="Arial" w:eastAsiaTheme="majorEastAsia" w:hAnsi="Arial" w:cs="Arial"/>
+          <w:color w:val="273B47"/>
+          <w:sz w:val="21"/>
+          <w:szCs w:val="21"/>
+        </w:rPr>
+        <w:t>for</w:t>
+      </w:r>
+      <w:proofErr w:type="spellEnd"/>
+      <w:r>
+        <w:rPr>
+          <w:rFonts w:ascii="Arial" w:hAnsi="Arial" w:cs="Arial"/>
+          <w:color w:val="273B47"/>
+          <w:sz w:val="21"/>
+          <w:szCs w:val="21"/>
+        </w:rPr>
+        <w:t>. Se usa </w:t>
+      </w:r>
+      <w:proofErr w:type="spellStart"/>
+      <w:r>
+        <w:rPr>
+          <w:rStyle w:val="nfasis"/>
+          <w:rFonts w:ascii="Arial" w:eastAsiaTheme="majorEastAsia" w:hAnsi="Arial" w:cs="Arial"/>
+          <w:color w:val="273B47"/>
+          <w:sz w:val="21"/>
+          <w:szCs w:val="21"/>
+        </w:rPr>
+        <w:t>let</w:t>
+      </w:r>
+      <w:proofErr w:type="spellEnd"/>
+      <w:r>
+        <w:rPr>
+          <w:rFonts w:ascii="Arial" w:hAnsi="Arial" w:cs="Arial"/>
+          <w:color w:val="273B47"/>
+          <w:sz w:val="21"/>
+          <w:szCs w:val="21"/>
+        </w:rPr>
+        <w:t> y </w:t>
+      </w:r>
+      <w:proofErr w:type="spellStart"/>
+      <w:r>
+        <w:rPr>
+          <w:rStyle w:val="nfasis"/>
+          <w:rFonts w:ascii="Arial" w:eastAsiaTheme="majorEastAsia" w:hAnsi="Arial" w:cs="Arial"/>
+          <w:color w:val="273B47"/>
+          <w:sz w:val="21"/>
+          <w:szCs w:val="21"/>
+        </w:rPr>
+        <w:t>const</w:t>
+      </w:r>
+      <w:proofErr w:type="spellEnd"/>
+      <w:r>
+        <w:rPr>
+          <w:rFonts w:ascii="Arial" w:hAnsi="Arial" w:cs="Arial"/>
+          <w:color w:val="273B47"/>
+          <w:sz w:val="21"/>
+          <w:szCs w:val="21"/>
+        </w:rPr>
+        <w:t> para declarar este tipo de variables.</w:t>
+      </w:r>
+    </w:p>
+    <w:p>
+      <w:pPr>
+        <w:pStyle w:val="Ttulo3"/>
+        <w:spacing w:before="0"/>
+        <w:rPr>
+          <w:rFonts w:ascii="Arial" w:hAnsi="Arial" w:cs="Arial"/>
+          <w:color w:val="273B47"/>
+          <w:sz w:val="21"/>
+          <w:szCs w:val="21"/>
+        </w:rPr>
+      </w:pPr>
+      <w:r>
+        <w:rPr>
+          <w:rFonts w:ascii="Arial" w:hAnsi="Arial" w:cs="Arial"/>
+          <w:color w:val="273B47"/>
+          <w:sz w:val="21"/>
+          <w:szCs w:val="21"/>
+        </w:rPr>
+        <w:t>Module Scope</w:t>
+      </w:r>
+    </w:p>
+    <w:p>
+      <w:pPr>
+        <w:pStyle w:val="NormalWeb"/>
+        <w:spacing w:before="0" w:beforeAutospacing="0" w:after="0" w:afterAutospacing="0"/>
+        <w:rPr>
+          <w:rFonts w:ascii="Arial" w:hAnsi="Arial" w:cs="Arial"/>
+          <w:color w:val="273B47"/>
+          <w:sz w:val="21"/>
+          <w:szCs w:val="21"/>
+        </w:rPr>
+      </w:pPr>
+      <w:r>
+        <w:rPr>
+          <w:rFonts w:ascii="Arial" w:hAnsi="Arial" w:cs="Arial"/>
+          <w:color w:val="273B47"/>
+          <w:sz w:val="21"/>
+          <w:szCs w:val="21"/>
+        </w:rPr>
+        <w:t>Cuando se denota un script de tipo module con el atributo </w:t>
+      </w:r>
+      <w:proofErr w:type="spellStart"/>
+      <w:r>
+        <w:rPr>
+          <w:rStyle w:val="CdigoHTML"/>
+          <w:color w:val="273B47"/>
+          <w:sz w:val="21"/>
+          <w:szCs w:val="21"/>
+        </w:rPr>
+        <w:t>type</w:t>
+      </w:r>
+      <w:proofErr w:type="spellEnd"/>
+      <w:r>
+        <w:rPr>
+          <w:rStyle w:val="CdigoHTML"/>
+          <w:color w:val="273B47"/>
+          <w:sz w:val="21"/>
+          <w:szCs w:val="21"/>
+        </w:rPr>
+        <w:t>="module</w:t>
+      </w:r>
+      <w:r>
+        <w:rPr>
+          <w:rFonts w:ascii="Arial" w:hAnsi="Arial" w:cs="Arial"/>
+          <w:color w:val="273B47"/>
+          <w:sz w:val="21"/>
+          <w:szCs w:val="21"/>
+        </w:rPr>
+        <w:t> las variables son limitadas al archivo en el que están declaradas.</w:t>
+      </w:r>
+    </w:p>
+    <w:p>
+      <w:pPr>
+        <w:jc w:val="center"/>
+        <w:rPr>
+          <w:lang w:val="es-MX"/>
+        </w:rPr>
+      </w:pPr>
+      <w:r>
+        <w:rPr>
+          <w:noProof/>
+        </w:rPr>
+        <w:drawing>
+          <wp:inline distT="0" distB="0" distL="0" distR="0">
+            <wp:extent cx="596348" cy="5954523"/>
+            <wp:effectExtent l="0" t="0" r="0" b="8255"/>
+            <wp:docPr id="6" name="Imagen 6"/>
+            <wp:cNvGraphicFramePr>
+              <a:graphicFrameLocks xmlns:a="http://schemas.openxmlformats.org/drawingml/2006/main" noChangeAspect="1"/>
+            </wp:cNvGraphicFramePr>
+            <a:graphic xmlns:a="http://schemas.openxmlformats.org/drawingml/2006/main">
+              <a:graphicData uri="http://schemas.openxmlformats.org/drawingml/2006/picture">
+                <pic:pic xmlns:pic="http://schemas.openxmlformats.org/drawingml/2006/picture">
+                  <pic:nvPicPr>
+                    <pic:cNvPr id="0" name="Picture 21"/>
+                    <pic:cNvPicPr>
+                      <a:picLocks noChangeAspect="1" noChangeArrowheads="1"/>
+                    </pic:cNvPicPr>
+                  </pic:nvPicPr>
+                  <pic:blipFill>
+                    <a:blip r:embed="rId18" cstate="print">
+                      <a:extLst>
+                        <a:ext uri="{28A0092B-C50C-407E-A947-70E740481C1C}">
+                          <a14:useLocalDpi xmlns:a14="http://schemas.microsoft.com/office/drawing/2010/main" val="0"/>
+                        </a:ext>
+                      </a:extLst>
+                    </a:blip>
+                    <a:srcRect/>
+                    <a:stretch>
+                      <a:fillRect/>
+                    </a:stretch>
+                  </pic:blipFill>
+                  <pic:spPr bwMode="auto">
+                    <a:xfrm>
+                      <a:off x="0" y="0"/>
+                      <a:ext cx="597217" cy="5963201"/>
+                    </a:xfrm>
+                    <a:prstGeom prst="rect">
+                      <a:avLst/>
+                    </a:prstGeom>
+                    <a:noFill/>
+                    <a:ln>
+                      <a:noFill/>
+                    </a:ln>
+                  </pic:spPr>
+                </pic:pic>
+              </a:graphicData>
+            </a:graphic>
+          </wp:inline>
+        </w:drawing>
+      </w:r>
+      <w:bookmarkStart w:id="0" w:name="_GoBack"/>
+      <w:bookmarkEnd w:id="0"/>
+    </w:p>
     <w:sectPr>
-      <w:footerReference w:type="default" r:id="rId18"/>
+      <w:footerReference w:type="default" r:id="rId19"/>
       <w:pgSz w:w="11907" w:h="16839" w:code="9"/>
       <w:pgMar w:top="1440" w:right="1440" w:bottom="1440" w:left="1440" w:header="720" w:footer="720" w:gutter="0"/>
       <w:cols w:space="720"/>
@@ -12869,7 +13323,7 @@
 </file>
 
 <file path=customXml/itemProps4.xml><?xml version="1.0" encoding="utf-8"?>
-<ds:datastoreItem xmlns:ds="http://schemas.openxmlformats.org/officeDocument/2006/customXml" ds:itemID="{242ACC26-CC19-4DB6-9824-BCF7E2246A59}">
+<ds:datastoreItem xmlns:ds="http://schemas.openxmlformats.org/officeDocument/2006/customXml" ds:itemID="{A98D5A65-F90E-4BF8-935C-915E4E7EE7D7}">
   <ds:schemaRefs>
     <ds:schemaRef ds:uri="http://schemas.openxmlformats.org/officeDocument/2006/bibliography"/>
   </ds:schemaRefs>

</xml_diff>

<commit_message>
Closures: Son funciones que regresan una fución o un objeto con funciones que mantienen las variables que fueron declaradas fuera de su scope.
</commit_message>
<xml_diff>
--- a/CursoProfesionalJavaScript.docx
+++ b/CursoProfesionalJavaScript.docx
@@ -437,6 +437,7 @@
         </w:rPr>
         <w:t> de JavaScript antes de comenzar con esto. Existen </w:t>
       </w:r>
+      <w:proofErr w:type="spellStart"/>
       <w:r>
         <w:rPr>
           <w:rFonts w:ascii="Arial" w:hAnsi="Arial" w:cs="Arial"/>
@@ -447,6 +448,7 @@
         </w:rPr>
         <w:t>features</w:t>
       </w:r>
+      <w:proofErr w:type="spellEnd"/>
       <w:r>
         <w:rPr>
           <w:rFonts w:ascii="Arial" w:hAnsi="Arial" w:cs="Arial"/>
@@ -611,6 +613,7 @@
           <w:sz w:val="18"/>
         </w:rPr>
       </w:pPr>
+      <w:proofErr w:type="spellStart"/>
       <w:r>
         <w:rPr>
           <w:rFonts w:ascii="Arial" w:hAnsi="Arial" w:cs="Arial"/>
@@ -619,8 +622,31 @@
           <w:color w:val="273B47"/>
           <w:sz w:val="18"/>
         </w:rPr>
-        <w:t>Getters, setters</w:t>
-      </w:r>
+        <w:t>Getters</w:t>
+      </w:r>
+      <w:proofErr w:type="spellEnd"/>
+      <w:r>
+        <w:rPr>
+          <w:rFonts w:ascii="Arial" w:hAnsi="Arial" w:cs="Arial"/>
+          <w:b/>
+          <w:bCs/>
+          <w:color w:val="273B47"/>
+          <w:sz w:val="18"/>
+        </w:rPr>
+        <w:t xml:space="preserve">, </w:t>
+      </w:r>
+      <w:proofErr w:type="spellStart"/>
+      <w:r>
+        <w:rPr>
+          <w:rFonts w:ascii="Arial" w:hAnsi="Arial" w:cs="Arial"/>
+          <w:b/>
+          <w:bCs/>
+          <w:color w:val="273B47"/>
+          <w:sz w:val="18"/>
+        </w:rPr>
+        <w:t>setters</w:t>
+      </w:r>
+      <w:proofErr w:type="spellEnd"/>
       <w:r>
         <w:rPr>
           <w:rFonts w:ascii="Arial" w:hAnsi="Arial" w:cs="Arial"/>
@@ -645,6 +671,7 @@
           <w:sz w:val="18"/>
         </w:rPr>
       </w:pPr>
+      <w:proofErr w:type="spellStart"/>
       <w:r>
         <w:rPr>
           <w:rFonts w:ascii="Arial" w:hAnsi="Arial" w:cs="Arial"/>
@@ -655,6 +682,7 @@
         </w:rPr>
         <w:t>Proxies</w:t>
       </w:r>
+      <w:proofErr w:type="spellEnd"/>
       <w:r>
         <w:rPr>
           <w:rFonts w:ascii="Arial" w:hAnsi="Arial" w:cs="Arial"/>
@@ -663,6 +691,7 @@
         </w:rPr>
         <w:t>: es un </w:t>
       </w:r>
+      <w:proofErr w:type="spellStart"/>
       <w:r>
         <w:rPr>
           <w:rFonts w:ascii="Arial" w:hAnsi="Arial" w:cs="Arial"/>
@@ -673,6 +702,7 @@
         </w:rPr>
         <w:t>feature</w:t>
       </w:r>
+      <w:proofErr w:type="spellEnd"/>
       <w:r>
         <w:rPr>
           <w:rFonts w:ascii="Arial" w:hAnsi="Arial" w:cs="Arial"/>
@@ -786,6 +816,7 @@
         </w:rPr>
         <w:t>Este lenguaje corre sobre un motor. JavaScript no contiene clases como otros lenguajes de programación, esto es algo que vuela mucho la cabeza, es muy difícil de entender. Otro </w:t>
       </w:r>
+      <w:proofErr w:type="spellStart"/>
       <w:r>
         <w:rPr>
           <w:rFonts w:ascii="Arial" w:hAnsi="Arial" w:cs="Arial"/>
@@ -796,6 +827,7 @@
         </w:rPr>
         <w:t>feature</w:t>
       </w:r>
+      <w:proofErr w:type="spellEnd"/>
       <w:r>
         <w:rPr>
           <w:rFonts w:ascii="Arial" w:hAnsi="Arial" w:cs="Arial"/>
@@ -804,6 +836,7 @@
         </w:rPr>
         <w:t> muy </w:t>
       </w:r>
+      <w:proofErr w:type="spellStart"/>
       <w:r>
         <w:rPr>
           <w:rFonts w:ascii="Arial" w:hAnsi="Arial" w:cs="Arial"/>
@@ -814,13 +847,50 @@
         </w:rPr>
         <w:t>cool</w:t>
       </w:r>
+      <w:proofErr w:type="spellEnd"/>
       <w:r>
         <w:rPr>
           <w:rFonts w:ascii="Arial" w:hAnsi="Arial" w:cs="Arial"/>
           <w:color w:val="273B47"/>
           <w:sz w:val="18"/>
         </w:rPr>
-        <w:t> que vamos a aprender es event loop, es lo que permite que pueda correr muchos procesos a la vez.</w:t>
+        <w:t> que vamos a aprender es </w:t>
+      </w:r>
+      <w:proofErr w:type="spellStart"/>
+      <w:r>
+        <w:rPr>
+          <w:rFonts w:ascii="Arial" w:hAnsi="Arial" w:cs="Arial"/>
+          <w:color w:val="273B47"/>
+          <w:sz w:val="18"/>
+        </w:rPr>
+        <w:t>event</w:t>
+      </w:r>
+      <w:proofErr w:type="spellEnd"/>
+      <w:r>
+        <w:rPr>
+          <w:rFonts w:ascii="Arial" w:hAnsi="Arial" w:cs="Arial"/>
+          <w:color w:val="273B47"/>
+          <w:sz w:val="18"/>
+        </w:rPr>
+        <w:t xml:space="preserve"> </w:t>
+      </w:r>
+      <w:proofErr w:type="spellStart"/>
+      <w:r>
+        <w:rPr>
+          <w:rFonts w:ascii="Arial" w:hAnsi="Arial" w:cs="Arial"/>
+          <w:color w:val="273B47"/>
+          <w:sz w:val="18"/>
+        </w:rPr>
+        <w:t>loop</w:t>
+      </w:r>
+      <w:proofErr w:type="spellEnd"/>
+      <w:r>
+        <w:rPr>
+          <w:rFonts w:ascii="Arial" w:hAnsi="Arial" w:cs="Arial"/>
+          <w:color w:val="273B47"/>
+          <w:sz w:val="18"/>
+        </w:rPr>
+        <w:t>, es lo que permite que pueda correr muchos procesos a la vez.</w:t>
       </w:r>
     </w:p>
     <w:p>
@@ -1400,7 +1470,23 @@
           <w:color w:val="273B47"/>
         </w:rPr>
         <w:lastRenderedPageBreak/>
-        <w:t>Te compartimos este recordatorio para que seas un profesional en Javascript y en otros lenguajes de programación o tecnologías.</w:t>
+        <w:t xml:space="preserve">Te compartimos este recordatorio para que seas un profesional en </w:t>
+      </w:r>
+      <w:proofErr w:type="spellStart"/>
+      <w:r>
+        <w:rPr>
+          <w:rFonts w:ascii="Arial" w:hAnsi="Arial" w:cs="Arial"/>
+          <w:color w:val="273B47"/>
+        </w:rPr>
+        <w:t>Javascript</w:t>
+      </w:r>
+      <w:proofErr w:type="spellEnd"/>
+      <w:r>
+        <w:rPr>
+          <w:rFonts w:ascii="Arial" w:hAnsi="Arial" w:cs="Arial"/>
+          <w:color w:val="273B47"/>
+        </w:rPr>
+        <w:t xml:space="preserve"> y en otros lenguajes de programación o tecnologías.</w:t>
       </w:r>
     </w:p>
     <w:p>
@@ -1568,8 +1654,29 @@
           <w:sz w:val="21"/>
           <w:szCs w:val="21"/>
         </w:rPr>
-        <w:t>En este curso vamos a estar desarrollando una aplicación llamada: Platzi Video. En toda plataforma de video hay un componente especial en el desarrollo, tenemos que saber implementar el </w:t>
-      </w:r>
+        <w:t xml:space="preserve">En este curso vamos a estar desarrollando una aplicación llamada: </w:t>
+      </w:r>
+      <w:proofErr w:type="spellStart"/>
+      <w:r>
+        <w:rPr>
+          <w:rFonts w:ascii="Arial" w:hAnsi="Arial" w:cs="Arial"/>
+          <w:color w:val="4A4A4A"/>
+          <w:sz w:val="21"/>
+          <w:szCs w:val="21"/>
+        </w:rPr>
+        <w:t>Platzi</w:t>
+      </w:r>
+      <w:proofErr w:type="spellEnd"/>
+      <w:r>
+        <w:rPr>
+          <w:rFonts w:ascii="Arial" w:hAnsi="Arial" w:cs="Arial"/>
+          <w:color w:val="4A4A4A"/>
+          <w:sz w:val="21"/>
+          <w:szCs w:val="21"/>
+        </w:rPr>
+        <w:t xml:space="preserve"> Video. En toda plataforma de video hay un componente especial en el desarrollo, tenemos que saber implementar el </w:t>
+      </w:r>
+      <w:proofErr w:type="spellStart"/>
       <w:r>
         <w:rPr>
           <w:rStyle w:val="Textoennegrita"/>
@@ -1582,6 +1689,7 @@
         </w:rPr>
         <w:t>MediPlayer</w:t>
       </w:r>
+      <w:proofErr w:type="spellEnd"/>
       <w:r>
         <w:rPr>
           <w:rFonts w:ascii="Arial" w:hAnsi="Arial" w:cs="Arial"/>
@@ -1591,6 +1699,7 @@
         </w:rPr>
         <w:t>, en este curso vamos a estar desarrollando este </w:t>
       </w:r>
+      <w:proofErr w:type="spellStart"/>
       <w:r>
         <w:rPr>
           <w:rStyle w:val="nfasis"/>
@@ -1601,6 +1710,7 @@
         </w:rPr>
         <w:t>feature</w:t>
       </w:r>
+      <w:proofErr w:type="spellEnd"/>
       <w:r>
         <w:rPr>
           <w:rFonts w:ascii="Arial" w:hAnsi="Arial" w:cs="Arial"/>
@@ -1610,6 +1720,7 @@
         </w:rPr>
         <w:t> de forma modular, esto quiere decir que vamos a desarrollar </w:t>
       </w:r>
+      <w:proofErr w:type="spellStart"/>
       <w:r>
         <w:rPr>
           <w:rStyle w:val="nfasis"/>
@@ -1620,6 +1731,7 @@
         </w:rPr>
         <w:t>plugins</w:t>
       </w:r>
+      <w:proofErr w:type="spellEnd"/>
       <w:r>
         <w:rPr>
           <w:rFonts w:ascii="Arial" w:hAnsi="Arial" w:cs="Arial"/>
@@ -1755,14 +1867,45 @@
         </w:rPr>
         <w:t>Crearemos nuestros primeros archivos usando </w:t>
       </w:r>
-      <w:r>
-        <w:rPr>
-          <w:rStyle w:val="CdigoHTML"/>
-          <w:color w:val="4A4A4A"/>
-          <w:sz w:val="21"/>
-          <w:szCs w:val="21"/>
-        </w:rPr>
-        <w:t>npm init -y</w:t>
+      <w:proofErr w:type="spellStart"/>
+      <w:r>
+        <w:rPr>
+          <w:rStyle w:val="CdigoHTML"/>
+          <w:color w:val="4A4A4A"/>
+          <w:sz w:val="21"/>
+          <w:szCs w:val="21"/>
+        </w:rPr>
+        <w:t>npm</w:t>
+      </w:r>
+      <w:proofErr w:type="spellEnd"/>
+      <w:r>
+        <w:rPr>
+          <w:rStyle w:val="CdigoHTML"/>
+          <w:color w:val="4A4A4A"/>
+          <w:sz w:val="21"/>
+          <w:szCs w:val="21"/>
+        </w:rPr>
+        <w:t xml:space="preserve"> </w:t>
+      </w:r>
+      <w:proofErr w:type="spellStart"/>
+      <w:r>
+        <w:rPr>
+          <w:rStyle w:val="CdigoHTML"/>
+          <w:color w:val="4A4A4A"/>
+          <w:sz w:val="21"/>
+          <w:szCs w:val="21"/>
+        </w:rPr>
+        <w:t>init</w:t>
+      </w:r>
+      <w:proofErr w:type="spellEnd"/>
+      <w:r>
+        <w:rPr>
+          <w:rStyle w:val="CdigoHTML"/>
+          <w:color w:val="4A4A4A"/>
+          <w:sz w:val="21"/>
+          <w:szCs w:val="21"/>
+        </w:rPr>
+        <w:t xml:space="preserve"> -y</w:t>
       </w:r>
       <w:r>
         <w:rPr>
@@ -1791,6 +1934,7 @@
         </w:rPr>
         <w:t> es una bandera que le dicta a </w:t>
       </w:r>
+      <w:proofErr w:type="spellStart"/>
       <w:r>
         <w:rPr>
           <w:rStyle w:val="Textoennegrita"/>
@@ -1801,14 +1945,35 @@
         </w:rPr>
         <w:t>npm</w:t>
       </w:r>
-      <w:r>
-        <w:rPr>
-          <w:rFonts w:ascii="Arial" w:hAnsi="Arial" w:cs="Arial"/>
-          <w:color w:val="4A4A4A"/>
-          <w:sz w:val="21"/>
-          <w:szCs w:val="21"/>
-        </w:rPr>
-        <w:t> que le diga sí a todas las preguntas que haga.</w:t>
+      <w:proofErr w:type="spellEnd"/>
+      <w:r>
+        <w:rPr>
+          <w:rFonts w:ascii="Arial" w:hAnsi="Arial" w:cs="Arial"/>
+          <w:color w:val="4A4A4A"/>
+          <w:sz w:val="21"/>
+          <w:szCs w:val="21"/>
+        </w:rPr>
+        <w:t xml:space="preserve"> que </w:t>
+      </w:r>
+      <w:proofErr w:type="gramStart"/>
+      <w:r>
+        <w:rPr>
+          <w:rFonts w:ascii="Arial" w:hAnsi="Arial" w:cs="Arial"/>
+          <w:color w:val="4A4A4A"/>
+          <w:sz w:val="21"/>
+          <w:szCs w:val="21"/>
+        </w:rPr>
+        <w:t>le</w:t>
+      </w:r>
+      <w:proofErr w:type="gramEnd"/>
+      <w:r>
+        <w:rPr>
+          <w:rFonts w:ascii="Arial" w:hAnsi="Arial" w:cs="Arial"/>
+          <w:color w:val="4A4A4A"/>
+          <w:sz w:val="21"/>
+          <w:szCs w:val="21"/>
+        </w:rPr>
+        <w:t xml:space="preserve"> diga sí a todas las preguntas que haga.</w:t>
       </w:r>
     </w:p>
     <w:p>
@@ -1822,6 +1987,7 @@
           <w:szCs w:val="21"/>
         </w:rPr>
       </w:pPr>
+      <w:proofErr w:type="spellStart"/>
       <w:r>
         <w:rPr>
           <w:rStyle w:val="hljs-builtin"/>
@@ -1831,14 +1997,35 @@
         </w:rPr>
         <w:t>npm</w:t>
       </w:r>
-      <w:r>
-        <w:rPr>
-          <w:rStyle w:val="CdigoHTML"/>
-          <w:color w:val="FFFFFF"/>
-          <w:sz w:val="21"/>
-          <w:szCs w:val="21"/>
-        </w:rPr>
-        <w:t xml:space="preserve"> init -y</w:t>
+      <w:proofErr w:type="spellEnd"/>
+      <w:r>
+        <w:rPr>
+          <w:rStyle w:val="CdigoHTML"/>
+          <w:color w:val="FFFFFF"/>
+          <w:sz w:val="21"/>
+          <w:szCs w:val="21"/>
+        </w:rPr>
+        <w:t xml:space="preserve"> </w:t>
+      </w:r>
+      <w:proofErr w:type="spellStart"/>
+      <w:r>
+        <w:rPr>
+          <w:rStyle w:val="CdigoHTML"/>
+          <w:color w:val="FFFFFF"/>
+          <w:sz w:val="21"/>
+          <w:szCs w:val="21"/>
+        </w:rPr>
+        <w:t>init</w:t>
+      </w:r>
+      <w:proofErr w:type="spellEnd"/>
+      <w:r>
+        <w:rPr>
+          <w:rStyle w:val="CdigoHTML"/>
+          <w:color w:val="FFFFFF"/>
+          <w:sz w:val="21"/>
+          <w:szCs w:val="21"/>
+        </w:rPr>
+        <w:t xml:space="preserve"> -y</w:t>
       </w:r>
     </w:p>
     <w:p>
@@ -1884,6 +2071,8 @@
         </w:rPr>
         <w:t>Esto nos creará un archivo </w:t>
       </w:r>
+      <w:proofErr w:type="spellStart"/>
+      <w:proofErr w:type="gramStart"/>
       <w:r>
         <w:rPr>
           <w:rStyle w:val="CdigoHTML"/>
@@ -1893,6 +2082,8 @@
         </w:rPr>
         <w:t>package.json</w:t>
       </w:r>
+      <w:proofErr w:type="spellEnd"/>
+      <w:proofErr w:type="gramEnd"/>
       <w:r>
         <w:rPr>
           <w:rFonts w:ascii="Arial" w:hAnsi="Arial" w:cs="Arial"/>
@@ -1942,7 +2133,27 @@
           <w:sz w:val="21"/>
           <w:szCs w:val="21"/>
         </w:rPr>
-        <w:t>"name"</w:t>
+        <w:t>"</w:t>
+      </w:r>
+      <w:proofErr w:type="spellStart"/>
+      <w:r>
+        <w:rPr>
+          <w:rStyle w:val="hljs-attr"/>
+          <w:color w:val="FFFFFF"/>
+          <w:sz w:val="21"/>
+          <w:szCs w:val="21"/>
+        </w:rPr>
+        <w:t>name</w:t>
+      </w:r>
+      <w:proofErr w:type="spellEnd"/>
+      <w:r>
+        <w:rPr>
+          <w:rStyle w:val="hljs-attr"/>
+          <w:color w:val="FFFFFF"/>
+          <w:sz w:val="21"/>
+          <w:szCs w:val="21"/>
+        </w:rPr>
+        <w:t>"</w:t>
       </w:r>
       <w:r>
         <w:rPr>
@@ -1960,7 +2171,47 @@
           <w:sz w:val="21"/>
           <w:szCs w:val="21"/>
         </w:rPr>
-        <w:t>"platzi-media-player"</w:t>
+        <w:t>"</w:t>
+      </w:r>
+      <w:proofErr w:type="spellStart"/>
+      <w:r>
+        <w:rPr>
+          <w:rStyle w:val="hljs-string"/>
+          <w:color w:val="A6E22E"/>
+          <w:sz w:val="21"/>
+          <w:szCs w:val="21"/>
+        </w:rPr>
+        <w:t>platzi</w:t>
+      </w:r>
+      <w:proofErr w:type="spellEnd"/>
+      <w:r>
+        <w:rPr>
+          <w:rStyle w:val="hljs-string"/>
+          <w:color w:val="A6E22E"/>
+          <w:sz w:val="21"/>
+          <w:szCs w:val="21"/>
+        </w:rPr>
+        <w:t>-media-</w:t>
+      </w:r>
+      <w:proofErr w:type="spellStart"/>
+      <w:r>
+        <w:rPr>
+          <w:rStyle w:val="hljs-string"/>
+          <w:color w:val="A6E22E"/>
+          <w:sz w:val="21"/>
+          <w:szCs w:val="21"/>
+        </w:rPr>
+        <w:t>player</w:t>
+      </w:r>
+      <w:proofErr w:type="spellEnd"/>
+      <w:r>
+        <w:rPr>
+          <w:rStyle w:val="hljs-string"/>
+          <w:color w:val="A6E22E"/>
+          <w:sz w:val="21"/>
+          <w:szCs w:val="21"/>
+        </w:rPr>
+        <w:t>"</w:t>
       </w:r>
       <w:r>
         <w:rPr>
@@ -1990,7 +2241,27 @@
           <w:sz w:val="21"/>
           <w:szCs w:val="21"/>
         </w:rPr>
-        <w:t>"version"</w:t>
+        <w:t>"</w:t>
+      </w:r>
+      <w:proofErr w:type="spellStart"/>
+      <w:r>
+        <w:rPr>
+          <w:rStyle w:val="hljs-attr"/>
+          <w:color w:val="FFFFFF"/>
+          <w:sz w:val="21"/>
+          <w:szCs w:val="21"/>
+        </w:rPr>
+        <w:t>version</w:t>
+      </w:r>
+      <w:proofErr w:type="spellEnd"/>
+      <w:r>
+        <w:rPr>
+          <w:rStyle w:val="hljs-attr"/>
+          <w:color w:val="FFFFFF"/>
+          <w:sz w:val="21"/>
+          <w:szCs w:val="21"/>
+        </w:rPr>
+        <w:t>"</w:t>
       </w:r>
       <w:r>
         <w:rPr>
@@ -2038,7 +2309,27 @@
           <w:sz w:val="21"/>
           <w:szCs w:val="21"/>
         </w:rPr>
-        <w:t>"description"</w:t>
+        <w:t>"</w:t>
+      </w:r>
+      <w:proofErr w:type="spellStart"/>
+      <w:r>
+        <w:rPr>
+          <w:rStyle w:val="hljs-attr"/>
+          <w:color w:val="FFFFFF"/>
+          <w:sz w:val="21"/>
+          <w:szCs w:val="21"/>
+        </w:rPr>
+        <w:t>description</w:t>
+      </w:r>
+      <w:proofErr w:type="spellEnd"/>
+      <w:r>
+        <w:rPr>
+          <w:rStyle w:val="hljs-attr"/>
+          <w:color w:val="FFFFFF"/>
+          <w:sz w:val="21"/>
+          <w:szCs w:val="21"/>
+        </w:rPr>
+        <w:t>"</w:t>
       </w:r>
       <w:r>
         <w:rPr>
@@ -2056,7 +2347,27 @@
           <w:sz w:val="21"/>
           <w:szCs w:val="21"/>
         </w:rPr>
-        <w:t>"Proyecto del Curso Profesional de JavaScript de la Escuela de JavaScript de Platzi."</w:t>
+        <w:t xml:space="preserve">"Proyecto del Curso Profesional de JavaScript de la Escuela de JavaScript de </w:t>
+      </w:r>
+      <w:proofErr w:type="spellStart"/>
+      <w:r>
+        <w:rPr>
+          <w:rStyle w:val="hljs-string"/>
+          <w:color w:val="A6E22E"/>
+          <w:sz w:val="21"/>
+          <w:szCs w:val="21"/>
+        </w:rPr>
+        <w:t>Platzi</w:t>
+      </w:r>
+      <w:proofErr w:type="spellEnd"/>
+      <w:r>
+        <w:rPr>
+          <w:rStyle w:val="hljs-string"/>
+          <w:color w:val="A6E22E"/>
+          <w:sz w:val="21"/>
+          <w:szCs w:val="21"/>
+        </w:rPr>
+        <w:t>."</w:t>
       </w:r>
       <w:r>
         <w:rPr>
@@ -2196,6 +2507,7 @@
         </w:rPr>
         <w:t>"keywords"</w:t>
       </w:r>
+      <w:proofErr w:type="gramStart"/>
       <w:r>
         <w:rPr>
           <w:rStyle w:val="CdigoHTML"/>
@@ -2206,6 +2518,7 @@
         </w:rPr>
         <w:t>:  [</w:t>
       </w:r>
+      <w:proofErr w:type="gramEnd"/>
     </w:p>
     <w:p>
       <w:pPr>
@@ -2237,7 +2550,29 @@
           <w:szCs w:val="21"/>
           <w:lang w:val="en-US"/>
         </w:rPr>
-        <w:t>"platzi"</w:t>
+        <w:t>"</w:t>
+      </w:r>
+      <w:proofErr w:type="spellStart"/>
+      <w:r>
+        <w:rPr>
+          <w:rStyle w:val="hljs-string"/>
+          <w:color w:val="A6E22E"/>
+          <w:sz w:val="21"/>
+          <w:szCs w:val="21"/>
+          <w:lang w:val="en-US"/>
+        </w:rPr>
+        <w:t>platzi</w:t>
+      </w:r>
+      <w:proofErr w:type="spellEnd"/>
+      <w:r>
+        <w:rPr>
+          <w:rStyle w:val="hljs-string"/>
+          <w:color w:val="A6E22E"/>
+          <w:sz w:val="21"/>
+          <w:szCs w:val="21"/>
+          <w:lang w:val="en-US"/>
+        </w:rPr>
+        <w:t>"</w:t>
       </w:r>
     </w:p>
     <w:p>
@@ -2285,6 +2620,7 @@
         </w:rPr>
         <w:t>"scripts"</w:t>
       </w:r>
+      <w:proofErr w:type="gramStart"/>
       <w:r>
         <w:rPr>
           <w:rStyle w:val="CdigoHTML"/>
@@ -2295,6 +2631,7 @@
         </w:rPr>
         <w:t>:  {</w:t>
       </w:r>
+      <w:proofErr w:type="gramEnd"/>
     </w:p>
     <w:p>
       <w:pPr>
@@ -2398,8 +2735,29 @@
           <w:sz w:val="21"/>
           <w:szCs w:val="21"/>
         </w:rPr>
-        <w:t>"devDependencies"</w:t>
-      </w:r>
+        <w:t>"</w:t>
+      </w:r>
+      <w:proofErr w:type="spellStart"/>
+      <w:r>
+        <w:rPr>
+          <w:rStyle w:val="hljs-attr"/>
+          <w:color w:val="FFFFFF"/>
+          <w:sz w:val="21"/>
+          <w:szCs w:val="21"/>
+        </w:rPr>
+        <w:t>devDependencies</w:t>
+      </w:r>
+      <w:proofErr w:type="spellEnd"/>
+      <w:r>
+        <w:rPr>
+          <w:rStyle w:val="hljs-attr"/>
+          <w:color w:val="FFFFFF"/>
+          <w:sz w:val="21"/>
+          <w:szCs w:val="21"/>
+        </w:rPr>
+        <w:t>"</w:t>
+      </w:r>
+      <w:proofErr w:type="gramStart"/>
       <w:r>
         <w:rPr>
           <w:rStyle w:val="CdigoHTML"/>
@@ -2409,6 +2767,7 @@
         </w:rPr>
         <w:t>:  {</w:t>
       </w:r>
+      <w:proofErr w:type="gramEnd"/>
     </w:p>
     <w:p>
       <w:pPr>
@@ -2447,7 +2806,27 @@
           <w:sz w:val="21"/>
           <w:szCs w:val="21"/>
         </w:rPr>
-        <w:t>"live-server"</w:t>
+        <w:t>"</w:t>
+      </w:r>
+      <w:proofErr w:type="spellStart"/>
+      <w:r>
+        <w:rPr>
+          <w:rStyle w:val="hljs-attr"/>
+          <w:color w:val="FFFFFF"/>
+          <w:sz w:val="21"/>
+          <w:szCs w:val="21"/>
+        </w:rPr>
+        <w:t>live</w:t>
+      </w:r>
+      <w:proofErr w:type="spellEnd"/>
+      <w:r>
+        <w:rPr>
+          <w:rStyle w:val="hljs-attr"/>
+          <w:color w:val="FFFFFF"/>
+          <w:sz w:val="21"/>
+          <w:szCs w:val="21"/>
+        </w:rPr>
+        <w:t>-server"</w:t>
       </w:r>
       <w:r>
         <w:rPr>
@@ -2552,16 +2931,47 @@
           <w:sz w:val="21"/>
           <w:szCs w:val="21"/>
         </w:rPr>
-        <w:t>Una vez tengamos todo esto listo vamos a proceder a instalar nuestro </w:t>
-      </w:r>
-      <w:r>
-        <w:rPr>
-          <w:rStyle w:val="CdigoHTML"/>
-          <w:color w:val="4A4A4A"/>
-          <w:sz w:val="21"/>
-          <w:szCs w:val="21"/>
-        </w:rPr>
-        <w:t>live-server</w:t>
+        <w:t xml:space="preserve">Una vez tengamos todo esto listo vamos a </w:t>
+      </w:r>
+      <w:proofErr w:type="gramStart"/>
+      <w:r>
+        <w:rPr>
+          <w:rFonts w:ascii="Arial" w:hAnsi="Arial" w:cs="Arial"/>
+          <w:color w:val="4A4A4A"/>
+          <w:sz w:val="21"/>
+          <w:szCs w:val="21"/>
+        </w:rPr>
+        <w:t>proceder a instalar</w:t>
+      </w:r>
+      <w:proofErr w:type="gramEnd"/>
+      <w:r>
+        <w:rPr>
+          <w:rFonts w:ascii="Arial" w:hAnsi="Arial" w:cs="Arial"/>
+          <w:color w:val="4A4A4A"/>
+          <w:sz w:val="21"/>
+          <w:szCs w:val="21"/>
+        </w:rPr>
+        <w:t xml:space="preserve"> nuestro </w:t>
+      </w:r>
+      <w:proofErr w:type="spellStart"/>
+      <w:r>
+        <w:rPr>
+          <w:rStyle w:val="CdigoHTML"/>
+          <w:color w:val="4A4A4A"/>
+          <w:sz w:val="21"/>
+          <w:szCs w:val="21"/>
+        </w:rPr>
+        <w:t>live</w:t>
+      </w:r>
+      <w:proofErr w:type="spellEnd"/>
+      <w:r>
+        <w:rPr>
+          <w:rStyle w:val="CdigoHTML"/>
+          <w:color w:val="4A4A4A"/>
+          <w:sz w:val="21"/>
+          <w:szCs w:val="21"/>
+        </w:rPr>
+        <w:t>-server</w:t>
       </w:r>
       <w:r>
         <w:rPr>
@@ -2572,14 +2982,45 @@
         </w:rPr>
         <w:t> para empezar a trabajar. Para instalar esto vamos a usar el siguiente comando </w:t>
       </w:r>
-      <w:r>
-        <w:rPr>
-          <w:rStyle w:val="CdigoHTML"/>
-          <w:color w:val="4A4A4A"/>
-          <w:sz w:val="21"/>
-          <w:szCs w:val="21"/>
-        </w:rPr>
-        <w:t>npm i -D live-server</w:t>
+      <w:proofErr w:type="spellStart"/>
+      <w:r>
+        <w:rPr>
+          <w:rStyle w:val="CdigoHTML"/>
+          <w:color w:val="4A4A4A"/>
+          <w:sz w:val="21"/>
+          <w:szCs w:val="21"/>
+        </w:rPr>
+        <w:t>npm</w:t>
+      </w:r>
+      <w:proofErr w:type="spellEnd"/>
+      <w:r>
+        <w:rPr>
+          <w:rStyle w:val="CdigoHTML"/>
+          <w:color w:val="4A4A4A"/>
+          <w:sz w:val="21"/>
+          <w:szCs w:val="21"/>
+        </w:rPr>
+        <w:t xml:space="preserve"> i -D </w:t>
+      </w:r>
+      <w:proofErr w:type="spellStart"/>
+      <w:r>
+        <w:rPr>
+          <w:rStyle w:val="CdigoHTML"/>
+          <w:color w:val="4A4A4A"/>
+          <w:sz w:val="21"/>
+          <w:szCs w:val="21"/>
+        </w:rPr>
+        <w:t>live</w:t>
+      </w:r>
+      <w:proofErr w:type="spellEnd"/>
+      <w:r>
+        <w:rPr>
+          <w:rStyle w:val="CdigoHTML"/>
+          <w:color w:val="4A4A4A"/>
+          <w:sz w:val="21"/>
+          <w:szCs w:val="21"/>
+        </w:rPr>
+        <w:t>-server</w:t>
       </w:r>
       <w:r>
         <w:rPr>
@@ -2608,6 +3049,7 @@
         </w:rPr>
         <w:t> significa </w:t>
       </w:r>
+      <w:proofErr w:type="spellStart"/>
       <w:r>
         <w:rPr>
           <w:rStyle w:val="nfasis"/>
@@ -2618,6 +3060,7 @@
         </w:rPr>
         <w:t>install</w:t>
       </w:r>
+      <w:proofErr w:type="spellEnd"/>
       <w:r>
         <w:rPr>
           <w:rFonts w:ascii="Arial" w:hAnsi="Arial" w:cs="Arial"/>
@@ -2645,6 +3088,7 @@
         </w:rPr>
         <w:t> </w:t>
       </w:r>
+      <w:proofErr w:type="spellStart"/>
       <w:r>
         <w:rPr>
           <w:rStyle w:val="nfasis"/>
@@ -2655,6 +3099,7 @@
         </w:rPr>
         <w:t>develoment</w:t>
       </w:r>
+      <w:proofErr w:type="spellEnd"/>
       <w:r>
         <w:rPr>
           <w:rFonts w:ascii="Arial" w:hAnsi="Arial" w:cs="Arial"/>
@@ -2708,6 +3153,8 @@
         </w:rPr>
         <w:t>Una vez instalado ya lo podremos usar con el </w:t>
       </w:r>
+      <w:proofErr w:type="spellStart"/>
+      <w:proofErr w:type="gramStart"/>
       <w:r>
         <w:rPr>
           <w:rStyle w:val="CdigoHTML"/>
@@ -2717,6 +3164,8 @@
         </w:rPr>
         <w:t>package.json</w:t>
       </w:r>
+      <w:proofErr w:type="spellEnd"/>
+      <w:proofErr w:type="gramEnd"/>
       <w:r>
         <w:rPr>
           <w:rFonts w:ascii="Arial" w:hAnsi="Arial" w:cs="Arial"/>
@@ -2726,6 +3175,7 @@
         </w:rPr>
         <w:t> que dejé arriba. Lo usaremos con el comando </w:t>
       </w:r>
+      <w:proofErr w:type="spellStart"/>
       <w:r>
         <w:rPr>
           <w:rStyle w:val="CdigoHTML"/>
@@ -2735,6 +3185,7 @@
         </w:rPr>
         <w:t>start</w:t>
       </w:r>
+      <w:proofErr w:type="spellEnd"/>
       <w:r>
         <w:rPr>
           <w:rFonts w:ascii="Arial" w:hAnsi="Arial" w:cs="Arial"/>
@@ -2744,14 +3195,25 @@
         </w:rPr>
         <w:t> que llamará a su vez a </w:t>
       </w:r>
-      <w:r>
-        <w:rPr>
-          <w:rStyle w:val="CdigoHTML"/>
-          <w:color w:val="4A4A4A"/>
-          <w:sz w:val="21"/>
-          <w:szCs w:val="21"/>
-        </w:rPr>
-        <w:t>live-server</w:t>
+      <w:proofErr w:type="spellStart"/>
+      <w:r>
+        <w:rPr>
+          <w:rStyle w:val="CdigoHTML"/>
+          <w:color w:val="4A4A4A"/>
+          <w:sz w:val="21"/>
+          <w:szCs w:val="21"/>
+        </w:rPr>
+        <w:t>live</w:t>
+      </w:r>
+      <w:proofErr w:type="spellEnd"/>
+      <w:r>
+        <w:rPr>
+          <w:rStyle w:val="CdigoHTML"/>
+          <w:color w:val="4A4A4A"/>
+          <w:sz w:val="21"/>
+          <w:szCs w:val="21"/>
+        </w:rPr>
+        <w:t>-server</w:t>
       </w:r>
       <w:r>
         <w:rPr>
@@ -2960,7 +3422,27 @@
           <w:sz w:val="21"/>
           <w:szCs w:val="21"/>
         </w:rPr>
-        <w:t>Ahora sí vamos a ejecutar nuestro pequeña aplicación.</w:t>
+        <w:t xml:space="preserve">Ahora sí vamos a ejecutar </w:t>
+      </w:r>
+      <w:proofErr w:type="gramStart"/>
+      <w:r>
+        <w:rPr>
+          <w:rFonts w:ascii="Arial" w:hAnsi="Arial" w:cs="Arial"/>
+          <w:color w:val="4A4A4A"/>
+          <w:sz w:val="21"/>
+          <w:szCs w:val="21"/>
+        </w:rPr>
+        <w:t>nuestro pequeña aplicación</w:t>
+      </w:r>
+      <w:proofErr w:type="gramEnd"/>
+      <w:r>
+        <w:rPr>
+          <w:rFonts w:ascii="Arial" w:hAnsi="Arial" w:cs="Arial"/>
+          <w:color w:val="4A4A4A"/>
+          <w:sz w:val="21"/>
+          <w:szCs w:val="21"/>
+        </w:rPr>
+        <w:t>.</w:t>
       </w:r>
     </w:p>
     <w:p>
@@ -2975,15 +3457,37 @@
           <w:szCs w:val="21"/>
         </w:rPr>
       </w:pPr>
-      <w:r>
-        <w:rPr>
-          <w:rFonts w:ascii="Arial" w:hAnsi="Arial" w:cs="Arial"/>
-          <w:color w:val="4A4A4A"/>
-          <w:sz w:val="21"/>
-          <w:szCs w:val="21"/>
-        </w:rPr>
-        <w:t>npm start</w:t>
-      </w:r>
+      <w:proofErr w:type="spellStart"/>
+      <w:r>
+        <w:rPr>
+          <w:rFonts w:ascii="Arial" w:hAnsi="Arial" w:cs="Arial"/>
+          <w:color w:val="4A4A4A"/>
+          <w:sz w:val="21"/>
+          <w:szCs w:val="21"/>
+        </w:rPr>
+        <w:t>npm</w:t>
+      </w:r>
+      <w:proofErr w:type="spellEnd"/>
+      <w:r>
+        <w:rPr>
+          <w:rFonts w:ascii="Arial" w:hAnsi="Arial" w:cs="Arial"/>
+          <w:color w:val="4A4A4A"/>
+          <w:sz w:val="21"/>
+          <w:szCs w:val="21"/>
+        </w:rPr>
+        <w:t xml:space="preserve"> </w:t>
+      </w:r>
+      <w:proofErr w:type="spellStart"/>
+      <w:r>
+        <w:rPr>
+          <w:rFonts w:ascii="Arial" w:hAnsi="Arial" w:cs="Arial"/>
+          <w:color w:val="4A4A4A"/>
+          <w:sz w:val="21"/>
+          <w:szCs w:val="21"/>
+        </w:rPr>
+        <w:t>start</w:t>
+      </w:r>
+      <w:proofErr w:type="spellEnd"/>
     </w:p>
     <w:p>
       <w:pPr>
@@ -3209,8 +3713,19 @@
           <w:sz w:val="21"/>
           <w:szCs w:val="21"/>
         </w:rPr>
-        <w:t>media query</w:t>
-      </w:r>
+        <w:t xml:space="preserve">media </w:t>
+      </w:r>
+      <w:proofErr w:type="spellStart"/>
+      <w:r>
+        <w:rPr>
+          <w:rStyle w:val="CdigoHTML"/>
+          <w:color w:val="4A4A4A"/>
+          <w:sz w:val="21"/>
+          <w:szCs w:val="21"/>
+        </w:rPr>
+        <w:t>query</w:t>
+      </w:r>
+      <w:proofErr w:type="spellEnd"/>
       <w:r>
         <w:rPr>
           <w:rFonts w:ascii="Arial" w:hAnsi="Arial" w:cs="Arial"/>
@@ -3282,14 +3797,36 @@
         </w:rPr>
         <w:t>Tenemos un vídeo que debemos manipular, lo vamos a hacer con </w:t>
       </w:r>
-      <w:r>
-        <w:rPr>
-          <w:rStyle w:val="CdigoHTML"/>
-          <w:color w:val="4A4A4A"/>
-          <w:sz w:val="21"/>
-          <w:szCs w:val="21"/>
-        </w:rPr>
-        <w:t>querySelector("")</w:t>
+      <w:proofErr w:type="spellStart"/>
+      <w:proofErr w:type="gramStart"/>
+      <w:r>
+        <w:rPr>
+          <w:rStyle w:val="CdigoHTML"/>
+          <w:color w:val="4A4A4A"/>
+          <w:sz w:val="21"/>
+          <w:szCs w:val="21"/>
+        </w:rPr>
+        <w:t>querySelector</w:t>
+      </w:r>
+      <w:proofErr w:type="spellEnd"/>
+      <w:r>
+        <w:rPr>
+          <w:rStyle w:val="CdigoHTML"/>
+          <w:color w:val="4A4A4A"/>
+          <w:sz w:val="21"/>
+          <w:szCs w:val="21"/>
+        </w:rPr>
+        <w:t>(</w:t>
+      </w:r>
+      <w:proofErr w:type="gramEnd"/>
+      <w:r>
+        <w:rPr>
+          <w:rStyle w:val="CdigoHTML"/>
+          <w:color w:val="4A4A4A"/>
+          <w:sz w:val="21"/>
+          <w:szCs w:val="21"/>
+        </w:rPr>
+        <w:t>"")</w:t>
       </w:r>
       <w:r>
         <w:rPr>
@@ -3355,7 +3892,47 @@
           <w:sz w:val="21"/>
           <w:szCs w:val="21"/>
         </w:rPr>
-        <w:t>. Tambien debemos traer nuestro botón con `querySelector``.</w:t>
+        <w:t xml:space="preserve">. </w:t>
+      </w:r>
+      <w:proofErr w:type="spellStart"/>
+      <w:r>
+        <w:rPr>
+          <w:rFonts w:ascii="Arial" w:hAnsi="Arial" w:cs="Arial"/>
+          <w:color w:val="4A4A4A"/>
+          <w:sz w:val="21"/>
+          <w:szCs w:val="21"/>
+        </w:rPr>
+        <w:t>Tambien</w:t>
+      </w:r>
+      <w:proofErr w:type="spellEnd"/>
+      <w:r>
+        <w:rPr>
+          <w:rFonts w:ascii="Arial" w:hAnsi="Arial" w:cs="Arial"/>
+          <w:color w:val="4A4A4A"/>
+          <w:sz w:val="21"/>
+          <w:szCs w:val="21"/>
+        </w:rPr>
+        <w:t xml:space="preserve"> debemos traer nuestro botón con `</w:t>
+      </w:r>
+      <w:proofErr w:type="spellStart"/>
+      <w:r>
+        <w:rPr>
+          <w:rFonts w:ascii="Arial" w:hAnsi="Arial" w:cs="Arial"/>
+          <w:color w:val="4A4A4A"/>
+          <w:sz w:val="21"/>
+          <w:szCs w:val="21"/>
+        </w:rPr>
+        <w:t>querySelector</w:t>
+      </w:r>
+      <w:proofErr w:type="spellEnd"/>
+      <w:r>
+        <w:rPr>
+          <w:rFonts w:ascii="Arial" w:hAnsi="Arial" w:cs="Arial"/>
+          <w:color w:val="4A4A4A"/>
+          <w:sz w:val="21"/>
+          <w:szCs w:val="21"/>
+        </w:rPr>
+        <w:t>``.</w:t>
       </w:r>
     </w:p>
     <w:p>
@@ -3369,6 +3946,8 @@
           <w:szCs w:val="21"/>
         </w:rPr>
       </w:pPr>
+      <w:proofErr w:type="spellStart"/>
+      <w:proofErr w:type="gramStart"/>
       <w:r>
         <w:rPr>
           <w:rStyle w:val="hljs-keyword"/>
@@ -3380,15 +3959,27 @@
         </w:rPr>
         <w:t>const</w:t>
       </w:r>
-      <w:r>
-        <w:rPr>
-          <w:rStyle w:val="CdigoHTML"/>
-          <w:color w:val="FFFFFF"/>
-          <w:sz w:val="21"/>
-          <w:szCs w:val="21"/>
-        </w:rPr>
-        <w:t xml:space="preserve">  video = </w:t>
-      </w:r>
+      <w:proofErr w:type="spellEnd"/>
+      <w:r>
+        <w:rPr>
+          <w:rStyle w:val="CdigoHTML"/>
+          <w:color w:val="FFFFFF"/>
+          <w:sz w:val="21"/>
+          <w:szCs w:val="21"/>
+        </w:rPr>
+        <w:t xml:space="preserve">  video</w:t>
+      </w:r>
+      <w:proofErr w:type="gramEnd"/>
+      <w:r>
+        <w:rPr>
+          <w:rStyle w:val="CdigoHTML"/>
+          <w:color w:val="FFFFFF"/>
+          <w:sz w:val="21"/>
+          <w:szCs w:val="21"/>
+        </w:rPr>
+        <w:t xml:space="preserve"> = </w:t>
+      </w:r>
+      <w:proofErr w:type="spellStart"/>
       <w:r>
         <w:rPr>
           <w:rStyle w:val="hljs-builtin"/>
@@ -3416,6 +4007,7 @@
         </w:rPr>
         <w:t>querySelector</w:t>
       </w:r>
+      <w:proofErr w:type="spellEnd"/>
       <w:r>
         <w:rPr>
           <w:rStyle w:val="CdigoHTML"/>
@@ -3468,6 +4060,7 @@
           <w:lang w:val="en-US"/>
         </w:rPr>
       </w:pPr>
+      <w:proofErr w:type="gramStart"/>
       <w:r>
         <w:rPr>
           <w:rStyle w:val="hljs-keyword"/>
@@ -3488,8 +4081,20 @@
           <w:szCs w:val="21"/>
           <w:lang w:val="en-US"/>
         </w:rPr>
-        <w:t xml:space="preserve">  button = </w:t>
-      </w:r>
+        <w:t xml:space="preserve">  button</w:t>
+      </w:r>
+      <w:proofErr w:type="gramEnd"/>
+      <w:r>
+        <w:rPr>
+          <w:rStyle w:val="CdigoHTML"/>
+          <w:color w:val="FFFFFF"/>
+          <w:sz w:val="21"/>
+          <w:szCs w:val="21"/>
+          <w:lang w:val="en-US"/>
+        </w:rPr>
+        <w:t xml:space="preserve"> = </w:t>
+      </w:r>
+      <w:proofErr w:type="spellStart"/>
       <w:r>
         <w:rPr>
           <w:rStyle w:val="hljs-builtin"/>
@@ -3520,6 +4125,7 @@
         </w:rPr>
         <w:t>querySelector</w:t>
       </w:r>
+      <w:proofErr w:type="spellEnd"/>
       <w:r>
         <w:rPr>
           <w:rStyle w:val="CdigoHTML"/>
@@ -3594,6 +4200,8 @@
         </w:rPr>
         <w:t>Cuando le demos </w:t>
       </w:r>
+      <w:proofErr w:type="spellStart"/>
+      <w:proofErr w:type="gramStart"/>
       <w:r>
         <w:rPr>
           <w:rStyle w:val="Textoennegrita"/>
@@ -3604,6 +4212,8 @@
         </w:rPr>
         <w:t>click</w:t>
       </w:r>
+      <w:proofErr w:type="spellEnd"/>
+      <w:proofErr w:type="gramEnd"/>
       <w:r>
         <w:rPr>
           <w:rFonts w:ascii="Arial" w:hAnsi="Arial" w:cs="Arial"/>
@@ -3625,6 +4235,8 @@
           <w:szCs w:val="21"/>
         </w:rPr>
       </w:pPr>
+      <w:proofErr w:type="spellStart"/>
+      <w:proofErr w:type="gramStart"/>
       <w:r>
         <w:rPr>
           <w:rStyle w:val="hljs-selector-tag"/>
@@ -3645,6 +4257,8 @@
         </w:rPr>
         <w:t>.onclick</w:t>
       </w:r>
+      <w:proofErr w:type="spellEnd"/>
+      <w:proofErr w:type="gramEnd"/>
       <w:r>
         <w:rPr>
           <w:rStyle w:val="CdigoHTML"/>
@@ -3654,6 +4268,7 @@
         </w:rPr>
         <w:t xml:space="preserve"> = ()=&gt;  </w:t>
       </w:r>
+      <w:proofErr w:type="spellStart"/>
       <w:r>
         <w:rPr>
           <w:rStyle w:val="hljs-selector-tag"/>
@@ -3672,7 +4287,17 @@
           <w:sz w:val="21"/>
           <w:szCs w:val="21"/>
         </w:rPr>
-        <w:t>.play()</w:t>
+        <w:t>.play</w:t>
+      </w:r>
+      <w:proofErr w:type="spellEnd"/>
+      <w:r>
+        <w:rPr>
+          <w:rStyle w:val="CdigoHTML"/>
+          <w:color w:val="FFFFFF"/>
+          <w:sz w:val="21"/>
+          <w:szCs w:val="21"/>
+        </w:rPr>
+        <w:t>()</w:t>
       </w:r>
     </w:p>
     <w:p>
@@ -3718,23 +4343,56 @@
         </w:rPr>
         <w:t>El </w:t>
       </w:r>
-      <w:r>
-        <w:rPr>
-          <w:rStyle w:val="CdigoHTML"/>
-          <w:color w:val="4A4A4A"/>
-          <w:sz w:val="21"/>
-          <w:szCs w:val="21"/>
-        </w:rPr>
-        <w:t>video.play()</w:t>
-      </w:r>
-      <w:r>
-        <w:rPr>
-          <w:rFonts w:ascii="Arial" w:hAnsi="Arial" w:cs="Arial"/>
-          <w:color w:val="4A4A4A"/>
-          <w:sz w:val="21"/>
-          <w:szCs w:val="21"/>
-        </w:rPr>
-        <w:t> se saca de la API que trae el navegador, todos los elementos del DOM traen un API. Para saber cuales son las opciones de esta API podemos ir a </w:t>
+      <w:proofErr w:type="spellStart"/>
+      <w:proofErr w:type="gramStart"/>
+      <w:r>
+        <w:rPr>
+          <w:rStyle w:val="CdigoHTML"/>
+          <w:color w:val="4A4A4A"/>
+          <w:sz w:val="21"/>
+          <w:szCs w:val="21"/>
+        </w:rPr>
+        <w:t>video.play</w:t>
+      </w:r>
+      <w:proofErr w:type="spellEnd"/>
+      <w:proofErr w:type="gramEnd"/>
+      <w:r>
+        <w:rPr>
+          <w:rStyle w:val="CdigoHTML"/>
+          <w:color w:val="4A4A4A"/>
+          <w:sz w:val="21"/>
+          <w:szCs w:val="21"/>
+        </w:rPr>
+        <w:t>()</w:t>
+      </w:r>
+      <w:r>
+        <w:rPr>
+          <w:rFonts w:ascii="Arial" w:hAnsi="Arial" w:cs="Arial"/>
+          <w:color w:val="4A4A4A"/>
+          <w:sz w:val="21"/>
+          <w:szCs w:val="21"/>
+        </w:rPr>
+        <w:t xml:space="preserve"> se saca de la API que trae el navegador, todos los elementos del DOM traen un API. Para saber </w:t>
+      </w:r>
+      <w:proofErr w:type="spellStart"/>
+      <w:r>
+        <w:rPr>
+          <w:rFonts w:ascii="Arial" w:hAnsi="Arial" w:cs="Arial"/>
+          <w:color w:val="4A4A4A"/>
+          <w:sz w:val="21"/>
+          <w:szCs w:val="21"/>
+        </w:rPr>
+        <w:t>cuales</w:t>
+      </w:r>
+      <w:proofErr w:type="spellEnd"/>
+      <w:r>
+        <w:rPr>
+          <w:rFonts w:ascii="Arial" w:hAnsi="Arial" w:cs="Arial"/>
+          <w:color w:val="4A4A4A"/>
+          <w:sz w:val="21"/>
+          <w:szCs w:val="21"/>
+        </w:rPr>
+        <w:t xml:space="preserve"> son las opciones de esta API podemos ir a </w:t>
       </w:r>
       <w:hyperlink r:id="rId16" w:tgtFrame="_blank" w:history="1">
         <w:r>
@@ -3757,6 +4415,7 @@
         </w:rPr>
         <w:t> a ver toda la documentación. No podemos darle </w:t>
       </w:r>
+      <w:proofErr w:type="spellStart"/>
       <w:r>
         <w:rPr>
           <w:rStyle w:val="nfasis"/>
@@ -3767,6 +4426,7 @@
         </w:rPr>
         <w:t>play</w:t>
       </w:r>
+      <w:proofErr w:type="spellEnd"/>
       <w:r>
         <w:rPr>
           <w:rFonts w:ascii="Arial" w:hAnsi="Arial" w:cs="Arial"/>
@@ -3776,6 +4436,7 @@
         </w:rPr>
         <w:t> de una vez a penas se entre en la página, esto pasa por que los navegadores tienen una seguridad que no permite que esto pase, solo se puede dar </w:t>
       </w:r>
+      <w:proofErr w:type="spellStart"/>
       <w:r>
         <w:rPr>
           <w:rStyle w:val="nfasis"/>
@@ -3786,6 +4447,7 @@
         </w:rPr>
         <w:t>play</w:t>
       </w:r>
+      <w:proofErr w:type="spellEnd"/>
       <w:r>
         <w:rPr>
           <w:rFonts w:ascii="Arial" w:hAnsi="Arial" w:cs="Arial"/>
@@ -3876,6 +4538,7 @@
         </w:rPr>
         <w:t>, pero en este caso usaremos </w:t>
       </w:r>
+      <w:proofErr w:type="spellStart"/>
       <w:r>
         <w:rPr>
           <w:rStyle w:val="CdigoHTML"/>
@@ -3885,6 +4548,7 @@
         </w:rPr>
         <w:t>protitype</w:t>
       </w:r>
+      <w:proofErr w:type="spellEnd"/>
       <w:r>
         <w:rPr>
           <w:rFonts w:ascii="Arial" w:hAnsi="Arial" w:cs="Arial"/>
@@ -3906,6 +4570,8 @@
           <w:szCs w:val="21"/>
         </w:rPr>
       </w:pPr>
+      <w:proofErr w:type="spellStart"/>
+      <w:proofErr w:type="gramStart"/>
       <w:r>
         <w:rPr>
           <w:rStyle w:val="hljs-keyword"/>
@@ -3917,15 +4583,27 @@
         </w:rPr>
         <w:t>const</w:t>
       </w:r>
-      <w:r>
-        <w:rPr>
-          <w:rStyle w:val="CdigoHTML"/>
-          <w:color w:val="FFFFFF"/>
-          <w:sz w:val="21"/>
-          <w:szCs w:val="21"/>
-        </w:rPr>
-        <w:t xml:space="preserve">  video = </w:t>
-      </w:r>
+      <w:proofErr w:type="spellEnd"/>
+      <w:r>
+        <w:rPr>
+          <w:rStyle w:val="CdigoHTML"/>
+          <w:color w:val="FFFFFF"/>
+          <w:sz w:val="21"/>
+          <w:szCs w:val="21"/>
+        </w:rPr>
+        <w:t xml:space="preserve">  video</w:t>
+      </w:r>
+      <w:proofErr w:type="gramEnd"/>
+      <w:r>
+        <w:rPr>
+          <w:rStyle w:val="CdigoHTML"/>
+          <w:color w:val="FFFFFF"/>
+          <w:sz w:val="21"/>
+          <w:szCs w:val="21"/>
+        </w:rPr>
+        <w:t xml:space="preserve"> = </w:t>
+      </w:r>
+      <w:proofErr w:type="spellStart"/>
       <w:r>
         <w:rPr>
           <w:rStyle w:val="hljs-builtin"/>
@@ -3942,7 +4620,17 @@
           <w:sz w:val="21"/>
           <w:szCs w:val="21"/>
         </w:rPr>
-        <w:t>.querySelector(</w:t>
+        <w:t>.querySelector</w:t>
+      </w:r>
+      <w:proofErr w:type="spellEnd"/>
+      <w:r>
+        <w:rPr>
+          <w:rStyle w:val="CdigoHTML"/>
+          <w:color w:val="FFFFFF"/>
+          <w:sz w:val="21"/>
+          <w:szCs w:val="21"/>
+        </w:rPr>
+        <w:t>(</w:t>
       </w:r>
       <w:r>
         <w:rPr>
@@ -3987,6 +4675,7 @@
           <w:lang w:val="en-US"/>
         </w:rPr>
       </w:pPr>
+      <w:proofErr w:type="gramStart"/>
       <w:r>
         <w:rPr>
           <w:rStyle w:val="hljs-keyword"/>
@@ -4007,8 +4696,20 @@
           <w:szCs w:val="21"/>
           <w:lang w:val="en-US"/>
         </w:rPr>
-        <w:t xml:space="preserve">  button = </w:t>
-      </w:r>
+        <w:t xml:space="preserve">  button</w:t>
+      </w:r>
+      <w:proofErr w:type="gramEnd"/>
+      <w:r>
+        <w:rPr>
+          <w:rStyle w:val="CdigoHTML"/>
+          <w:color w:val="FFFFFF"/>
+          <w:sz w:val="21"/>
+          <w:szCs w:val="21"/>
+          <w:lang w:val="en-US"/>
+        </w:rPr>
+        <w:t xml:space="preserve"> = </w:t>
+      </w:r>
+      <w:proofErr w:type="spellStart"/>
       <w:r>
         <w:rPr>
           <w:rStyle w:val="hljs-builtin"/>
@@ -4027,7 +4728,18 @@
           <w:szCs w:val="21"/>
           <w:lang w:val="en-US"/>
         </w:rPr>
-        <w:t>.querySelector(</w:t>
+        <w:t>.querySelector</w:t>
+      </w:r>
+      <w:proofErr w:type="spellEnd"/>
+      <w:r>
+        <w:rPr>
+          <w:rStyle w:val="CdigoHTML"/>
+          <w:color w:val="FFFFFF"/>
+          <w:sz w:val="21"/>
+          <w:szCs w:val="21"/>
+          <w:lang w:val="en-US"/>
+        </w:rPr>
+        <w:t>(</w:t>
       </w:r>
       <w:r>
         <w:rPr>
@@ -4075,6 +4787,7 @@
           <w:lang w:val="en-US"/>
         </w:rPr>
       </w:pPr>
+      <w:proofErr w:type="gramStart"/>
       <w:r>
         <w:rPr>
           <w:rStyle w:val="hljs-keyword"/>
@@ -4097,6 +4810,7 @@
         </w:rPr>
         <w:t xml:space="preserve">  </w:t>
       </w:r>
+      <w:proofErr w:type="spellStart"/>
       <w:r>
         <w:rPr>
           <w:rStyle w:val="hljs-title"/>
@@ -4109,6 +4823,8 @@
         </w:rPr>
         <w:t>MediaPlayer</w:t>
       </w:r>
+      <w:proofErr w:type="spellEnd"/>
+      <w:proofErr w:type="gramEnd"/>
       <w:r>
         <w:rPr>
           <w:rStyle w:val="hljs-function"/>
@@ -4155,15 +4871,29 @@
           <w:lang w:val="en-US"/>
         </w:rPr>
       </w:pPr>
-      <w:r>
-        <w:rPr>
-          <w:rStyle w:val="CdigoHTML"/>
-          <w:color w:val="FFFFFF"/>
-          <w:sz w:val="21"/>
-          <w:szCs w:val="21"/>
-          <w:lang w:val="en-US"/>
-        </w:rPr>
-        <w:t xml:space="preserve">MediaPlayer.prototype.play = </w:t>
+      <w:proofErr w:type="spellStart"/>
+      <w:proofErr w:type="gramStart"/>
+      <w:r>
+        <w:rPr>
+          <w:rStyle w:val="CdigoHTML"/>
+          <w:color w:val="FFFFFF"/>
+          <w:sz w:val="21"/>
+          <w:szCs w:val="21"/>
+          <w:lang w:val="en-US"/>
+        </w:rPr>
+        <w:t>MediaPlayer.prototype.play</w:t>
+      </w:r>
+      <w:proofErr w:type="spellEnd"/>
+      <w:proofErr w:type="gramEnd"/>
+      <w:r>
+        <w:rPr>
+          <w:rStyle w:val="CdigoHTML"/>
+          <w:color w:val="FFFFFF"/>
+          <w:sz w:val="21"/>
+          <w:szCs w:val="21"/>
+          <w:lang w:val="en-US"/>
+        </w:rPr>
+        <w:t xml:space="preserve"> = </w:t>
       </w:r>
       <w:r>
         <w:rPr>
@@ -4231,7 +4961,31 @@
           <w:szCs w:val="21"/>
           <w:lang w:val="en-US"/>
         </w:rPr>
-        <w:t xml:space="preserve"> video.play()</w:t>
+        <w:t xml:space="preserve"> </w:t>
+      </w:r>
+      <w:proofErr w:type="spellStart"/>
+      <w:proofErr w:type="gramStart"/>
+      <w:r>
+        <w:rPr>
+          <w:rStyle w:val="CdigoHTML"/>
+          <w:color w:val="FFFFFF"/>
+          <w:sz w:val="21"/>
+          <w:szCs w:val="21"/>
+          <w:lang w:val="en-US"/>
+        </w:rPr>
+        <w:t>video.play</w:t>
+      </w:r>
+      <w:proofErr w:type="spellEnd"/>
+      <w:proofErr w:type="gramEnd"/>
+      <w:r>
+        <w:rPr>
+          <w:rStyle w:val="CdigoHTML"/>
+          <w:color w:val="FFFFFF"/>
+          <w:sz w:val="21"/>
+          <w:szCs w:val="21"/>
+          <w:lang w:val="en-US"/>
+        </w:rPr>
+        <w:t>()</w:t>
       </w:r>
     </w:p>
     <w:p>
@@ -4295,6 +5049,7 @@
           <w:lang w:val="en-US"/>
         </w:rPr>
       </w:pPr>
+      <w:proofErr w:type="gramStart"/>
       <w:r>
         <w:rPr>
           <w:rStyle w:val="hljs-keyword"/>
@@ -4316,7 +5071,18 @@
           <w:szCs w:val="21"/>
           <w:lang w:val="en-US"/>
         </w:rPr>
-        <w:t xml:space="preserve">  player = </w:t>
+        <w:t xml:space="preserve">  player</w:t>
+      </w:r>
+      <w:proofErr w:type="gramEnd"/>
+      <w:r>
+        <w:rPr>
+          <w:rStyle w:val="CdigoHTML"/>
+          <w:color w:val="FFFFFF"/>
+          <w:sz w:val="21"/>
+          <w:szCs w:val="21"/>
+          <w:lang w:val="en-US"/>
+        </w:rPr>
+        <w:t xml:space="preserve"> = </w:t>
       </w:r>
       <w:r>
         <w:rPr>
@@ -4338,7 +5104,29 @@
           <w:szCs w:val="21"/>
           <w:lang w:val="en-US"/>
         </w:rPr>
-        <w:t xml:space="preserve">  MediaPlayer()</w:t>
+        <w:t xml:space="preserve">  </w:t>
+      </w:r>
+      <w:proofErr w:type="spellStart"/>
+      <w:r>
+        <w:rPr>
+          <w:rStyle w:val="CdigoHTML"/>
+          <w:color w:val="FFFFFF"/>
+          <w:sz w:val="21"/>
+          <w:szCs w:val="21"/>
+          <w:lang w:val="en-US"/>
+        </w:rPr>
+        <w:t>MediaPlayer</w:t>
+      </w:r>
+      <w:proofErr w:type="spellEnd"/>
+      <w:r>
+        <w:rPr>
+          <w:rStyle w:val="CdigoHTML"/>
+          <w:color w:val="FFFFFF"/>
+          <w:sz w:val="21"/>
+          <w:szCs w:val="21"/>
+          <w:lang w:val="en-US"/>
+        </w:rPr>
+        <w:t>()</w:t>
       </w:r>
     </w:p>
     <w:p>
@@ -4365,14 +5153,47 @@
           <w:szCs w:val="21"/>
         </w:rPr>
       </w:pPr>
-      <w:r>
-        <w:rPr>
-          <w:rStyle w:val="CdigoHTML"/>
-          <w:color w:val="FFFFFF"/>
-          <w:sz w:val="21"/>
-          <w:szCs w:val="21"/>
-        </w:rPr>
-        <w:t>button.onclick = () =&gt;  player.play();</w:t>
+      <w:proofErr w:type="spellStart"/>
+      <w:proofErr w:type="gramStart"/>
+      <w:r>
+        <w:rPr>
+          <w:rStyle w:val="CdigoHTML"/>
+          <w:color w:val="FFFFFF"/>
+          <w:sz w:val="21"/>
+          <w:szCs w:val="21"/>
+        </w:rPr>
+        <w:t>button.onclick</w:t>
+      </w:r>
+      <w:proofErr w:type="spellEnd"/>
+      <w:proofErr w:type="gramEnd"/>
+      <w:r>
+        <w:rPr>
+          <w:rStyle w:val="CdigoHTML"/>
+          <w:color w:val="FFFFFF"/>
+          <w:sz w:val="21"/>
+          <w:szCs w:val="21"/>
+        </w:rPr>
+        <w:t xml:space="preserve"> = () =&gt;  </w:t>
+      </w:r>
+      <w:proofErr w:type="spellStart"/>
+      <w:r>
+        <w:rPr>
+          <w:rStyle w:val="CdigoHTML"/>
+          <w:color w:val="FFFFFF"/>
+          <w:sz w:val="21"/>
+          <w:szCs w:val="21"/>
+        </w:rPr>
+        <w:t>player.play</w:t>
+      </w:r>
+      <w:proofErr w:type="spellEnd"/>
+      <w:r>
+        <w:rPr>
+          <w:rStyle w:val="CdigoHTML"/>
+          <w:color w:val="FFFFFF"/>
+          <w:sz w:val="21"/>
+          <w:szCs w:val="21"/>
+        </w:rPr>
+        <w:t>();</w:t>
       </w:r>
     </w:p>
     <w:p>
@@ -4467,6 +5288,7 @@
         </w:rPr>
         <w:t>Creamos una función llamada </w:t>
       </w:r>
+      <w:proofErr w:type="spellStart"/>
       <w:r>
         <w:rPr>
           <w:rStyle w:val="CdigoHTML"/>
@@ -4476,6 +5298,7 @@
         </w:rPr>
         <w:t>mediaPlayer</w:t>
       </w:r>
+      <w:proofErr w:type="spellEnd"/>
       <w:r>
         <w:rPr>
           <w:rFonts w:ascii="Arial" w:hAnsi="Arial" w:cs="Arial"/>
@@ -4512,6 +5335,7 @@
         </w:rPr>
         <w:t>A </w:t>
       </w:r>
+      <w:proofErr w:type="spellStart"/>
       <w:r>
         <w:rPr>
           <w:rStyle w:val="CdigoHTML"/>
@@ -4521,6 +5345,7 @@
         </w:rPr>
         <w:t>mediaPlayer</w:t>
       </w:r>
+      <w:proofErr w:type="spellEnd"/>
       <w:r>
         <w:rPr>
           <w:rFonts w:ascii="Arial" w:hAnsi="Arial" w:cs="Arial"/>
@@ -4530,6 +5355,7 @@
         </w:rPr>
         <w:t> le asignamos una función llamada </w:t>
       </w:r>
+      <w:proofErr w:type="spellStart"/>
       <w:r>
         <w:rPr>
           <w:rStyle w:val="CdigoHTML"/>
@@ -4539,6 +5365,7 @@
         </w:rPr>
         <w:t>play</w:t>
       </w:r>
+      <w:proofErr w:type="spellEnd"/>
       <w:r>
         <w:rPr>
           <w:rFonts w:ascii="Arial" w:hAnsi="Arial" w:cs="Arial"/>
@@ -4548,6 +5375,7 @@
         </w:rPr>
         <w:t> usando </w:t>
       </w:r>
+      <w:proofErr w:type="spellStart"/>
       <w:r>
         <w:rPr>
           <w:rStyle w:val="CdigoHTML"/>
@@ -4557,6 +5385,7 @@
         </w:rPr>
         <w:t>prototype</w:t>
       </w:r>
+      <w:proofErr w:type="spellEnd"/>
       <w:r>
         <w:rPr>
           <w:rFonts w:ascii="Arial" w:hAnsi="Arial" w:cs="Arial"/>
@@ -4593,6 +5422,7 @@
         </w:rPr>
         <w:t>Luego con el botón se acciona una función llamada </w:t>
       </w:r>
+      <w:proofErr w:type="spellStart"/>
       <w:r>
         <w:rPr>
           <w:rStyle w:val="CdigoHTML"/>
@@ -4602,6 +5432,7 @@
         </w:rPr>
         <w:t>player</w:t>
       </w:r>
+      <w:proofErr w:type="spellEnd"/>
       <w:r>
         <w:rPr>
           <w:rFonts w:ascii="Arial" w:hAnsi="Arial" w:cs="Arial"/>
@@ -4611,6 +5442,7 @@
         </w:rPr>
         <w:t> que es una instancia del prototipo </w:t>
       </w:r>
+      <w:proofErr w:type="spellStart"/>
       <w:r>
         <w:rPr>
           <w:rStyle w:val="CdigoHTML"/>
@@ -4620,6 +5452,7 @@
         </w:rPr>
         <w:t>mediaPlayer</w:t>
       </w:r>
+      <w:proofErr w:type="spellEnd"/>
       <w:r>
         <w:rPr>
           <w:rFonts w:ascii="Arial" w:hAnsi="Arial" w:cs="Arial"/>
@@ -4747,6 +5580,8 @@
           <w:szCs w:val="21"/>
         </w:rPr>
       </w:pPr>
+      <w:proofErr w:type="spellStart"/>
+      <w:proofErr w:type="gramStart"/>
       <w:r>
         <w:rPr>
           <w:rStyle w:val="hljs-keyword"/>
@@ -4758,15 +5593,27 @@
         </w:rPr>
         <w:t>const</w:t>
       </w:r>
-      <w:r>
-        <w:rPr>
-          <w:rStyle w:val="CdigoHTML"/>
-          <w:color w:val="FFFFFF"/>
-          <w:sz w:val="21"/>
-          <w:szCs w:val="21"/>
-        </w:rPr>
-        <w:t xml:space="preserve">  video = </w:t>
-      </w:r>
+      <w:proofErr w:type="spellEnd"/>
+      <w:r>
+        <w:rPr>
+          <w:rStyle w:val="CdigoHTML"/>
+          <w:color w:val="FFFFFF"/>
+          <w:sz w:val="21"/>
+          <w:szCs w:val="21"/>
+        </w:rPr>
+        <w:t xml:space="preserve">  video</w:t>
+      </w:r>
+      <w:proofErr w:type="gramEnd"/>
+      <w:r>
+        <w:rPr>
+          <w:rStyle w:val="CdigoHTML"/>
+          <w:color w:val="FFFFFF"/>
+          <w:sz w:val="21"/>
+          <w:szCs w:val="21"/>
+        </w:rPr>
+        <w:t xml:space="preserve"> = </w:t>
+      </w:r>
+      <w:proofErr w:type="spellStart"/>
       <w:r>
         <w:rPr>
           <w:rStyle w:val="hljs-builtin"/>
@@ -4783,7 +5630,17 @@
           <w:sz w:val="21"/>
           <w:szCs w:val="21"/>
         </w:rPr>
-        <w:t>.querySelector(</w:t>
+        <w:t>.querySelector</w:t>
+      </w:r>
+      <w:proofErr w:type="spellEnd"/>
+      <w:r>
+        <w:rPr>
+          <w:rStyle w:val="CdigoHTML"/>
+          <w:color w:val="FFFFFF"/>
+          <w:sz w:val="21"/>
+          <w:szCs w:val="21"/>
+        </w:rPr>
+        <w:t>(</w:t>
       </w:r>
       <w:r>
         <w:rPr>
@@ -4816,6 +5673,7 @@
           <w:lang w:val="en-US"/>
         </w:rPr>
       </w:pPr>
+      <w:proofErr w:type="gramStart"/>
       <w:r>
         <w:rPr>
           <w:rStyle w:val="hljs-keyword"/>
@@ -4836,8 +5694,20 @@
           <w:szCs w:val="21"/>
           <w:lang w:val="en-US"/>
         </w:rPr>
-        <w:t xml:space="preserve">  button = </w:t>
-      </w:r>
+        <w:t xml:space="preserve">  button</w:t>
+      </w:r>
+      <w:proofErr w:type="gramEnd"/>
+      <w:r>
+        <w:rPr>
+          <w:rStyle w:val="CdigoHTML"/>
+          <w:color w:val="FFFFFF"/>
+          <w:sz w:val="21"/>
+          <w:szCs w:val="21"/>
+          <w:lang w:val="en-US"/>
+        </w:rPr>
+        <w:t xml:space="preserve"> = </w:t>
+      </w:r>
+      <w:proofErr w:type="spellStart"/>
       <w:r>
         <w:rPr>
           <w:rStyle w:val="hljs-builtin"/>
@@ -4856,7 +5726,18 @@
           <w:szCs w:val="21"/>
           <w:lang w:val="en-US"/>
         </w:rPr>
-        <w:t>.querySelector(</w:t>
+        <w:t>.querySelector</w:t>
+      </w:r>
+      <w:proofErr w:type="spellEnd"/>
+      <w:r>
+        <w:rPr>
+          <w:rStyle w:val="CdigoHTML"/>
+          <w:color w:val="FFFFFF"/>
+          <w:sz w:val="21"/>
+          <w:szCs w:val="21"/>
+          <w:lang w:val="en-US"/>
+        </w:rPr>
+        <w:t>(</w:t>
       </w:r>
       <w:r>
         <w:rPr>
@@ -4904,6 +5785,7 @@
           <w:lang w:val="en-US"/>
         </w:rPr>
       </w:pPr>
+      <w:proofErr w:type="gramStart"/>
       <w:r>
         <w:rPr>
           <w:rStyle w:val="hljs-keyword"/>
@@ -4926,6 +5808,7 @@
         </w:rPr>
         <w:t xml:space="preserve">  </w:t>
       </w:r>
+      <w:proofErr w:type="spellStart"/>
       <w:r>
         <w:rPr>
           <w:rStyle w:val="hljs-title"/>
@@ -4938,6 +5821,8 @@
         </w:rPr>
         <w:t>MediaPlayer</w:t>
       </w:r>
+      <w:proofErr w:type="spellEnd"/>
+      <w:proofErr w:type="gramEnd"/>
       <w:r>
         <w:rPr>
           <w:rStyle w:val="hljs-function"/>
@@ -5001,6 +5886,8 @@
         </w:rPr>
         <w:t xml:space="preserve"> </w:t>
       </w:r>
+      <w:proofErr w:type="spellStart"/>
+      <w:proofErr w:type="gramStart"/>
       <w:r>
         <w:rPr>
           <w:rStyle w:val="hljs-keyword"/>
@@ -5021,7 +5908,41 @@
           <w:szCs w:val="21"/>
           <w:lang w:val="en-US"/>
         </w:rPr>
-        <w:t>.media = config.el;</w:t>
+        <w:t>.media</w:t>
+      </w:r>
+      <w:proofErr w:type="spellEnd"/>
+      <w:proofErr w:type="gramEnd"/>
+      <w:r>
+        <w:rPr>
+          <w:rStyle w:val="CdigoHTML"/>
+          <w:color w:val="FFFFFF"/>
+          <w:sz w:val="21"/>
+          <w:szCs w:val="21"/>
+          <w:lang w:val="en-US"/>
+        </w:rPr>
+        <w:t xml:space="preserve"> = </w:t>
+      </w:r>
+      <w:proofErr w:type="spellStart"/>
+      <w:r>
+        <w:rPr>
+          <w:rStyle w:val="CdigoHTML"/>
+          <w:color w:val="FFFFFF"/>
+          <w:sz w:val="21"/>
+          <w:szCs w:val="21"/>
+          <w:lang w:val="en-US"/>
+        </w:rPr>
+        <w:t>config.el</w:t>
+      </w:r>
+      <w:proofErr w:type="spellEnd"/>
+      <w:r>
+        <w:rPr>
+          <w:rStyle w:val="CdigoHTML"/>
+          <w:color w:val="FFFFFF"/>
+          <w:sz w:val="21"/>
+          <w:szCs w:val="21"/>
+          <w:lang w:val="en-US"/>
+        </w:rPr>
+        <w:t>;</w:t>
       </w:r>
     </w:p>
     <w:p>
@@ -5072,15 +5993,29 @@
           <w:lang w:val="en-US"/>
         </w:rPr>
       </w:pPr>
-      <w:r>
-        <w:rPr>
-          <w:rStyle w:val="CdigoHTML"/>
-          <w:color w:val="FFFFFF"/>
-          <w:sz w:val="21"/>
-          <w:szCs w:val="21"/>
-          <w:lang w:val="en-US"/>
-        </w:rPr>
-        <w:t xml:space="preserve">MediaPlayer.prototype.play = </w:t>
+      <w:proofErr w:type="spellStart"/>
+      <w:proofErr w:type="gramStart"/>
+      <w:r>
+        <w:rPr>
+          <w:rStyle w:val="CdigoHTML"/>
+          <w:color w:val="FFFFFF"/>
+          <w:sz w:val="21"/>
+          <w:szCs w:val="21"/>
+          <w:lang w:val="en-US"/>
+        </w:rPr>
+        <w:t>MediaPlayer.prototype.play</w:t>
+      </w:r>
+      <w:proofErr w:type="spellEnd"/>
+      <w:proofErr w:type="gramEnd"/>
+      <w:r>
+        <w:rPr>
+          <w:rStyle w:val="CdigoHTML"/>
+          <w:color w:val="FFFFFF"/>
+          <w:sz w:val="21"/>
+          <w:szCs w:val="21"/>
+          <w:lang w:val="en-US"/>
+        </w:rPr>
+        <w:t xml:space="preserve"> = </w:t>
       </w:r>
       <w:r>
         <w:rPr>
@@ -5137,6 +6072,8 @@
         </w:rPr>
         <w:t xml:space="preserve"> </w:t>
       </w:r>
+      <w:proofErr w:type="spellStart"/>
+      <w:proofErr w:type="gramStart"/>
       <w:r>
         <w:rPr>
           <w:rStyle w:val="hljs-keyword"/>
@@ -5157,7 +6094,29 @@
           <w:szCs w:val="21"/>
           <w:lang w:val="en-US"/>
         </w:rPr>
-        <w:t>.media.play();</w:t>
+        <w:t>.media</w:t>
+      </w:r>
+      <w:proofErr w:type="gramEnd"/>
+      <w:r>
+        <w:rPr>
+          <w:rStyle w:val="CdigoHTML"/>
+          <w:color w:val="FFFFFF"/>
+          <w:sz w:val="21"/>
+          <w:szCs w:val="21"/>
+          <w:lang w:val="en-US"/>
+        </w:rPr>
+        <w:t>.play</w:t>
+      </w:r>
+      <w:proofErr w:type="spellEnd"/>
+      <w:r>
+        <w:rPr>
+          <w:rStyle w:val="CdigoHTML"/>
+          <w:color w:val="FFFFFF"/>
+          <w:sz w:val="21"/>
+          <w:szCs w:val="21"/>
+          <w:lang w:val="en-US"/>
+        </w:rPr>
+        <w:t>();</w:t>
       </w:r>
     </w:p>
     <w:p>
@@ -5208,6 +6167,7 @@
           <w:lang w:val="en-US"/>
         </w:rPr>
       </w:pPr>
+      <w:proofErr w:type="gramStart"/>
       <w:r>
         <w:rPr>
           <w:rStyle w:val="hljs-keyword"/>
@@ -5228,7 +6188,18 @@
           <w:szCs w:val="21"/>
           <w:lang w:val="en-US"/>
         </w:rPr>
-        <w:t xml:space="preserve">  player = </w:t>
+        <w:t xml:space="preserve">  player</w:t>
+      </w:r>
+      <w:proofErr w:type="gramEnd"/>
+      <w:r>
+        <w:rPr>
+          <w:rStyle w:val="CdigoHTML"/>
+          <w:color w:val="FFFFFF"/>
+          <w:sz w:val="21"/>
+          <w:szCs w:val="21"/>
+          <w:lang w:val="en-US"/>
+        </w:rPr>
+        <w:t xml:space="preserve"> = </w:t>
       </w:r>
       <w:r>
         <w:rPr>
@@ -5250,7 +6221,29 @@
           <w:szCs w:val="21"/>
           <w:lang w:val="en-US"/>
         </w:rPr>
-        <w:t xml:space="preserve">  MediaPlayer({ </w:t>
+        <w:t xml:space="preserve">  </w:t>
+      </w:r>
+      <w:proofErr w:type="spellStart"/>
+      <w:r>
+        <w:rPr>
+          <w:rStyle w:val="CdigoHTML"/>
+          <w:color w:val="FFFFFF"/>
+          <w:sz w:val="21"/>
+          <w:szCs w:val="21"/>
+          <w:lang w:val="en-US"/>
+        </w:rPr>
+        <w:t>MediaPlayer</w:t>
+      </w:r>
+      <w:proofErr w:type="spellEnd"/>
+      <w:r>
+        <w:rPr>
+          <w:rStyle w:val="CdigoHTML"/>
+          <w:color w:val="FFFFFF"/>
+          <w:sz w:val="21"/>
+          <w:szCs w:val="21"/>
+          <w:lang w:val="en-US"/>
+        </w:rPr>
+        <w:t xml:space="preserve">({ </w:t>
       </w:r>
       <w:r>
         <w:rPr>
@@ -5284,14 +6277,47 @@
           <w:szCs w:val="21"/>
         </w:rPr>
       </w:pPr>
-      <w:r>
-        <w:rPr>
-          <w:rStyle w:val="CdigoHTML"/>
-          <w:color w:val="FFFFFF"/>
-          <w:sz w:val="21"/>
-          <w:szCs w:val="21"/>
-        </w:rPr>
-        <w:t>button.onclick = () =&gt;  player.play();</w:t>
+      <w:proofErr w:type="spellStart"/>
+      <w:proofErr w:type="gramStart"/>
+      <w:r>
+        <w:rPr>
+          <w:rStyle w:val="CdigoHTML"/>
+          <w:color w:val="FFFFFF"/>
+          <w:sz w:val="21"/>
+          <w:szCs w:val="21"/>
+        </w:rPr>
+        <w:t>button.onclick</w:t>
+      </w:r>
+      <w:proofErr w:type="spellEnd"/>
+      <w:proofErr w:type="gramEnd"/>
+      <w:r>
+        <w:rPr>
+          <w:rStyle w:val="CdigoHTML"/>
+          <w:color w:val="FFFFFF"/>
+          <w:sz w:val="21"/>
+          <w:szCs w:val="21"/>
+        </w:rPr>
+        <w:t xml:space="preserve"> = () =&gt;  </w:t>
+      </w:r>
+      <w:proofErr w:type="spellStart"/>
+      <w:r>
+        <w:rPr>
+          <w:rStyle w:val="CdigoHTML"/>
+          <w:color w:val="FFFFFF"/>
+          <w:sz w:val="21"/>
+          <w:szCs w:val="21"/>
+        </w:rPr>
+        <w:t>player.play</w:t>
+      </w:r>
+      <w:proofErr w:type="spellEnd"/>
+      <w:r>
+        <w:rPr>
+          <w:rStyle w:val="CdigoHTML"/>
+          <w:color w:val="FFFFFF"/>
+          <w:sz w:val="21"/>
+          <w:szCs w:val="21"/>
+        </w:rPr>
+        <w:t>();</w:t>
       </w:r>
     </w:p>
     <w:p>
@@ -5404,6 +6430,8 @@
         </w:rPr>
         <w:t> original. Le asignamos a </w:t>
       </w:r>
+      <w:proofErr w:type="spellStart"/>
+      <w:proofErr w:type="gramStart"/>
       <w:r>
         <w:rPr>
           <w:rStyle w:val="CdigoHTML"/>
@@ -5413,6 +6441,8 @@
         </w:rPr>
         <w:t>this.media</w:t>
       </w:r>
+      <w:proofErr w:type="spellEnd"/>
+      <w:proofErr w:type="gramEnd"/>
       <w:r>
         <w:rPr>
           <w:rFonts w:ascii="Arial" w:hAnsi="Arial" w:cs="Arial"/>
@@ -5467,14 +6497,36 @@
         </w:rPr>
         <w:t>A la función extendida le asignamos </w:t>
       </w:r>
-      <w:r>
-        <w:rPr>
-          <w:rStyle w:val="CdigoHTML"/>
-          <w:color w:val="4A4A4A"/>
-          <w:sz w:val="21"/>
-          <w:szCs w:val="21"/>
-        </w:rPr>
-        <w:t>play()</w:t>
+      <w:proofErr w:type="spellStart"/>
+      <w:proofErr w:type="gramStart"/>
+      <w:r>
+        <w:rPr>
+          <w:rStyle w:val="CdigoHTML"/>
+          <w:color w:val="4A4A4A"/>
+          <w:sz w:val="21"/>
+          <w:szCs w:val="21"/>
+        </w:rPr>
+        <w:t>play</w:t>
+      </w:r>
+      <w:proofErr w:type="spellEnd"/>
+      <w:r>
+        <w:rPr>
+          <w:rStyle w:val="CdigoHTML"/>
+          <w:color w:val="4A4A4A"/>
+          <w:sz w:val="21"/>
+          <w:szCs w:val="21"/>
+        </w:rPr>
+        <w:t>(</w:t>
+      </w:r>
+      <w:proofErr w:type="gramEnd"/>
+      <w:r>
+        <w:rPr>
+          <w:rStyle w:val="CdigoHTML"/>
+          <w:color w:val="4A4A4A"/>
+          <w:sz w:val="21"/>
+          <w:szCs w:val="21"/>
+        </w:rPr>
+        <w:t>)</w:t>
       </w:r>
       <w:r>
         <w:rPr>
@@ -5485,6 +6537,7 @@
         </w:rPr>
         <w:t> a </w:t>
       </w:r>
+      <w:proofErr w:type="spellStart"/>
       <w:r>
         <w:rPr>
           <w:rStyle w:val="CdigoHTML"/>
@@ -5494,6 +6547,7 @@
         </w:rPr>
         <w:t>this.media</w:t>
       </w:r>
+      <w:proofErr w:type="spellEnd"/>
       <w:r>
         <w:rPr>
           <w:rFonts w:ascii="Arial" w:hAnsi="Arial" w:cs="Arial"/>
@@ -5530,6 +6584,7 @@
         </w:rPr>
         <w:t>En nuestra función especial </w:t>
       </w:r>
+      <w:proofErr w:type="spellStart"/>
       <w:r>
         <w:rPr>
           <w:rStyle w:val="CdigoHTML"/>
@@ -5539,6 +6594,7 @@
         </w:rPr>
         <w:t>player</w:t>
       </w:r>
+      <w:proofErr w:type="spellEnd"/>
       <w:r>
         <w:rPr>
           <w:rFonts w:ascii="Arial" w:hAnsi="Arial" w:cs="Arial"/>
@@ -5566,6 +6622,7 @@
         </w:rPr>
         <w:t> para que lo reciba en configuración. Esto lo haremos con </w:t>
       </w:r>
+      <w:proofErr w:type="spellStart"/>
       <w:r>
         <w:rPr>
           <w:rStyle w:val="Textoennegrita"/>
@@ -5574,7 +6631,18 @@
           <w:sz w:val="21"/>
           <w:szCs w:val="21"/>
         </w:rPr>
-        <w:t>destructuración de objetos</w:t>
+        <w:t>destructuración</w:t>
+      </w:r>
+      <w:proofErr w:type="spellEnd"/>
+      <w:r>
+        <w:rPr>
+          <w:rStyle w:val="Textoennegrita"/>
+          <w:rFonts w:ascii="Arial" w:hAnsi="Arial" w:cs="Arial"/>
+          <w:color w:val="4A4A4A"/>
+          <w:sz w:val="21"/>
+          <w:szCs w:val="21"/>
+        </w:rPr>
+        <w:t xml:space="preserve"> de objetos</w:t>
       </w:r>
       <w:r>
         <w:rPr>
@@ -5629,6 +6697,7 @@
         </w:rPr>
         <w:t>Acá no podemos usar </w:t>
       </w:r>
+      <w:proofErr w:type="spellStart"/>
       <w:r>
         <w:rPr>
           <w:rStyle w:val="Textoennegrita"/>
@@ -5639,8 +6708,35 @@
           <w:sz w:val="21"/>
           <w:szCs w:val="21"/>
         </w:rPr>
-        <w:t>arrow function</w:t>
-      </w:r>
+        <w:t>arrow</w:t>
+      </w:r>
+      <w:proofErr w:type="spellEnd"/>
+      <w:r>
+        <w:rPr>
+          <w:rStyle w:val="Textoennegrita"/>
+          <w:rFonts w:ascii="Arial" w:hAnsi="Arial" w:cs="Arial"/>
+          <w:i/>
+          <w:iCs/>
+          <w:color w:val="4A4A4A"/>
+          <w:sz w:val="21"/>
+          <w:szCs w:val="21"/>
+        </w:rPr>
+        <w:t xml:space="preserve"> </w:t>
+      </w:r>
+      <w:proofErr w:type="spellStart"/>
+      <w:r>
+        <w:rPr>
+          <w:rStyle w:val="Textoennegrita"/>
+          <w:rFonts w:ascii="Arial" w:hAnsi="Arial" w:cs="Arial"/>
+          <w:i/>
+          <w:iCs/>
+          <w:color w:val="4A4A4A"/>
+          <w:sz w:val="21"/>
+          <w:szCs w:val="21"/>
+        </w:rPr>
+        <w:t>function</w:t>
+      </w:r>
+      <w:proofErr w:type="spellEnd"/>
       <w:r>
         <w:rPr>
           <w:rFonts w:ascii="Arial" w:hAnsi="Arial" w:cs="Arial"/>
@@ -5650,6 +6746,7 @@
         </w:rPr>
         <w:t> por que el valor de </w:t>
       </w:r>
+      <w:proofErr w:type="spellStart"/>
       <w:r>
         <w:rPr>
           <w:rStyle w:val="CdigoHTML"/>
@@ -5659,6 +6756,7 @@
         </w:rPr>
         <w:t>this</w:t>
       </w:r>
+      <w:proofErr w:type="spellEnd"/>
       <w:r>
         <w:rPr>
           <w:rFonts w:ascii="Arial" w:hAnsi="Arial" w:cs="Arial"/>
@@ -5731,6 +6829,7 @@
         </w:rPr>
         <w:t> y </w:t>
       </w:r>
+      <w:proofErr w:type="spellStart"/>
       <w:r>
         <w:rPr>
           <w:rStyle w:val="nfasis"/>
@@ -5741,6 +6840,7 @@
         </w:rPr>
         <w:t>play</w:t>
       </w:r>
+      <w:proofErr w:type="spellEnd"/>
       <w:r>
         <w:rPr>
           <w:rFonts w:ascii="Arial" w:hAnsi="Arial" w:cs="Arial"/>
@@ -5750,6 +6850,7 @@
         </w:rPr>
         <w:t> con el mismo botón, debemos condicionar la función </w:t>
       </w:r>
+      <w:proofErr w:type="spellStart"/>
       <w:r>
         <w:rPr>
           <w:rStyle w:val="CdigoHTML"/>
@@ -5759,6 +6860,7 @@
         </w:rPr>
         <w:t>play</w:t>
       </w:r>
+      <w:proofErr w:type="spellEnd"/>
       <w:r>
         <w:rPr>
           <w:rFonts w:ascii="Arial" w:hAnsi="Arial" w:cs="Arial"/>
@@ -5768,6 +6870,7 @@
         </w:rPr>
         <w:t> de </w:t>
       </w:r>
+      <w:proofErr w:type="spellStart"/>
       <w:r>
         <w:rPr>
           <w:rStyle w:val="CdigoHTML"/>
@@ -5777,6 +6880,7 @@
         </w:rPr>
         <w:t>MediaPlayer</w:t>
       </w:r>
+      <w:proofErr w:type="spellEnd"/>
       <w:r>
         <w:rPr>
           <w:rFonts w:ascii="Arial" w:hAnsi="Arial" w:cs="Arial"/>
@@ -5799,15 +6903,29 @@
           <w:lang w:val="en-US"/>
         </w:rPr>
       </w:pPr>
-      <w:r>
-        <w:rPr>
-          <w:rStyle w:val="CdigoHTML"/>
-          <w:color w:val="FFFFFF"/>
-          <w:sz w:val="21"/>
-          <w:szCs w:val="21"/>
-          <w:lang w:val="en-US"/>
-        </w:rPr>
-        <w:t xml:space="preserve">MediaPlayer.prototype.play = </w:t>
+      <w:proofErr w:type="spellStart"/>
+      <w:proofErr w:type="gramStart"/>
+      <w:r>
+        <w:rPr>
+          <w:rStyle w:val="CdigoHTML"/>
+          <w:color w:val="FFFFFF"/>
+          <w:sz w:val="21"/>
+          <w:szCs w:val="21"/>
+          <w:lang w:val="en-US"/>
+        </w:rPr>
+        <w:t>MediaPlayer.prototype.play</w:t>
+      </w:r>
+      <w:proofErr w:type="spellEnd"/>
+      <w:proofErr w:type="gramEnd"/>
+      <w:r>
+        <w:rPr>
+          <w:rStyle w:val="CdigoHTML"/>
+          <w:color w:val="FFFFFF"/>
+          <w:sz w:val="21"/>
+          <w:szCs w:val="21"/>
+          <w:lang w:val="en-US"/>
+        </w:rPr>
+        <w:t xml:space="preserve"> = </w:t>
       </w:r>
       <w:r>
         <w:rPr>
@@ -5886,6 +7004,8 @@
         </w:rPr>
         <w:t>(</w:t>
       </w:r>
+      <w:proofErr w:type="spellStart"/>
+      <w:proofErr w:type="gramStart"/>
       <w:r>
         <w:rPr>
           <w:rStyle w:val="hljs-keyword"/>
@@ -5906,7 +7026,29 @@
           <w:szCs w:val="21"/>
           <w:lang w:val="en-US"/>
         </w:rPr>
-        <w:t>.media.paused){</w:t>
+        <w:t>.media</w:t>
+      </w:r>
+      <w:proofErr w:type="gramEnd"/>
+      <w:r>
+        <w:rPr>
+          <w:rStyle w:val="CdigoHTML"/>
+          <w:color w:val="FFFFFF"/>
+          <w:sz w:val="21"/>
+          <w:szCs w:val="21"/>
+          <w:lang w:val="en-US"/>
+        </w:rPr>
+        <w:t>.paused</w:t>
+      </w:r>
+      <w:proofErr w:type="spellEnd"/>
+      <w:r>
+        <w:rPr>
+          <w:rStyle w:val="CdigoHTML"/>
+          <w:color w:val="FFFFFF"/>
+          <w:sz w:val="21"/>
+          <w:szCs w:val="21"/>
+          <w:lang w:val="en-US"/>
+        </w:rPr>
+        <w:t>){</w:t>
       </w:r>
     </w:p>
     <w:p>
@@ -5932,6 +7074,8 @@
         <w:tab/>
         <w:t xml:space="preserve"> </w:t>
       </w:r>
+      <w:proofErr w:type="spellStart"/>
+      <w:proofErr w:type="gramStart"/>
       <w:r>
         <w:rPr>
           <w:rStyle w:val="hljs-keyword"/>
@@ -5952,7 +7096,29 @@
           <w:szCs w:val="21"/>
           <w:lang w:val="en-US"/>
         </w:rPr>
-        <w:t>.media.play();</w:t>
+        <w:t>.media</w:t>
+      </w:r>
+      <w:proofErr w:type="gramEnd"/>
+      <w:r>
+        <w:rPr>
+          <w:rStyle w:val="CdigoHTML"/>
+          <w:color w:val="FFFFFF"/>
+          <w:sz w:val="21"/>
+          <w:szCs w:val="21"/>
+          <w:lang w:val="en-US"/>
+        </w:rPr>
+        <w:t>.play</w:t>
+      </w:r>
+      <w:proofErr w:type="spellEnd"/>
+      <w:r>
+        <w:rPr>
+          <w:rStyle w:val="CdigoHTML"/>
+          <w:color w:val="FFFFFF"/>
+          <w:sz w:val="21"/>
+          <w:szCs w:val="21"/>
+          <w:lang w:val="en-US"/>
+        </w:rPr>
+        <w:t>();</w:t>
       </w:r>
     </w:p>
     <w:p>
@@ -6023,6 +7189,8 @@
         <w:tab/>
         <w:t xml:space="preserve"> </w:t>
       </w:r>
+      <w:proofErr w:type="spellStart"/>
+      <w:proofErr w:type="gramStart"/>
       <w:r>
         <w:rPr>
           <w:rStyle w:val="hljs-keyword"/>
@@ -6043,7 +7211,29 @@
           <w:szCs w:val="21"/>
           <w:lang w:val="en-US"/>
         </w:rPr>
-        <w:t>.media.pause()</w:t>
+        <w:t>.media</w:t>
+      </w:r>
+      <w:proofErr w:type="gramEnd"/>
+      <w:r>
+        <w:rPr>
+          <w:rStyle w:val="CdigoHTML"/>
+          <w:color w:val="FFFFFF"/>
+          <w:sz w:val="21"/>
+          <w:szCs w:val="21"/>
+          <w:lang w:val="en-US"/>
+        </w:rPr>
+        <w:t>.pause</w:t>
+      </w:r>
+      <w:proofErr w:type="spellEnd"/>
+      <w:r>
+        <w:rPr>
+          <w:rStyle w:val="CdigoHTML"/>
+          <w:color w:val="FFFFFF"/>
+          <w:sz w:val="21"/>
+          <w:szCs w:val="21"/>
+          <w:lang w:val="en-US"/>
+        </w:rPr>
+        <w:t>()</w:t>
       </w:r>
     </w:p>
     <w:p>
@@ -6160,7 +7350,85 @@
           <w:szCs w:val="21"/>
           <w:lang w:val="en-US"/>
         </w:rPr>
-        <w:t>// this.media.paused ? this.media.play() : this.media.pause()</w:t>
+        <w:t xml:space="preserve">// </w:t>
+      </w:r>
+      <w:proofErr w:type="spellStart"/>
+      <w:proofErr w:type="gramStart"/>
+      <w:r>
+        <w:rPr>
+          <w:rStyle w:val="hljs-comment"/>
+          <w:color w:val="75715E"/>
+          <w:sz w:val="21"/>
+          <w:szCs w:val="21"/>
+          <w:lang w:val="en-US"/>
+        </w:rPr>
+        <w:t>this.media</w:t>
+      </w:r>
+      <w:proofErr w:type="gramEnd"/>
+      <w:r>
+        <w:rPr>
+          <w:rStyle w:val="hljs-comment"/>
+          <w:color w:val="75715E"/>
+          <w:sz w:val="21"/>
+          <w:szCs w:val="21"/>
+          <w:lang w:val="en-US"/>
+        </w:rPr>
+        <w:t>.paused</w:t>
+      </w:r>
+      <w:proofErr w:type="spellEnd"/>
+      <w:r>
+        <w:rPr>
+          <w:rStyle w:val="hljs-comment"/>
+          <w:color w:val="75715E"/>
+          <w:sz w:val="21"/>
+          <w:szCs w:val="21"/>
+          <w:lang w:val="en-US"/>
+        </w:rPr>
+        <w:t xml:space="preserve"> ? </w:t>
+      </w:r>
+      <w:proofErr w:type="spellStart"/>
+      <w:r>
+        <w:rPr>
+          <w:rStyle w:val="hljs-comment"/>
+          <w:color w:val="75715E"/>
+          <w:sz w:val="21"/>
+          <w:szCs w:val="21"/>
+          <w:lang w:val="en-US"/>
+        </w:rPr>
+        <w:t>this.media.play</w:t>
+      </w:r>
+      <w:proofErr w:type="spellEnd"/>
+      <w:r>
+        <w:rPr>
+          <w:rStyle w:val="hljs-comment"/>
+          <w:color w:val="75715E"/>
+          <w:sz w:val="21"/>
+          <w:szCs w:val="21"/>
+          <w:lang w:val="en-US"/>
+        </w:rPr>
+        <w:t xml:space="preserve">() : </w:t>
+      </w:r>
+      <w:proofErr w:type="spellStart"/>
+      <w:r>
+        <w:rPr>
+          <w:rStyle w:val="hljs-comment"/>
+          <w:color w:val="75715E"/>
+          <w:sz w:val="21"/>
+          <w:szCs w:val="21"/>
+          <w:lang w:val="en-US"/>
+        </w:rPr>
+        <w:t>this.media.pause</w:t>
+      </w:r>
+      <w:proofErr w:type="spellEnd"/>
+      <w:r>
+        <w:rPr>
+          <w:rStyle w:val="hljs-comment"/>
+          <w:color w:val="75715E"/>
+          <w:sz w:val="21"/>
+          <w:szCs w:val="21"/>
+          <w:lang w:val="en-US"/>
+        </w:rPr>
+        <w:t>()</w:t>
       </w:r>
     </w:p>
     <w:p>
@@ -6263,6 +7531,7 @@
         </w:rPr>
         <w:t>El navegador interpreta el archivo HTML y cuando termina de transformarlo al DOM se dispara el evento </w:t>
       </w:r>
+      <w:proofErr w:type="spellStart"/>
       <w:r>
         <w:rPr>
           <w:b/>
@@ -6273,6 +7542,7 @@
         </w:rPr>
         <w:t>DOMContentLoaded</w:t>
       </w:r>
+      <w:proofErr w:type="spellEnd"/>
       <w:r>
         <w:rPr>
           <w:sz w:val="21"/>
@@ -6319,6 +7589,7 @@
         </w:rPr>
         <w:t>Tanto con </w:t>
       </w:r>
+      <w:proofErr w:type="spellStart"/>
       <w:r>
         <w:rPr>
           <w:b/>
@@ -6329,6 +7600,7 @@
         </w:rPr>
         <w:t>async</w:t>
       </w:r>
+      <w:proofErr w:type="spellEnd"/>
       <w:r>
         <w:rPr>
           <w:sz w:val="21"/>
@@ -6337,6 +7609,7 @@
         </w:rPr>
         <w:t> como </w:t>
       </w:r>
+      <w:proofErr w:type="spellStart"/>
       <w:r>
         <w:rPr>
           <w:b/>
@@ -6347,13 +7620,32 @@
         </w:rPr>
         <w:t>defer</w:t>
       </w:r>
+      <w:proofErr w:type="spellEnd"/>
       <w:r>
         <w:rPr>
           <w:sz w:val="21"/>
           <w:szCs w:val="21"/>
           <w:lang w:val="es-MX"/>
         </w:rPr>
-        <w:t> podemos hacer llamados asíncronos pero tiene sus diferencias:</w:t>
+        <w:t xml:space="preserve"> podemos hacer llamados </w:t>
+      </w:r>
+      <w:proofErr w:type="gramStart"/>
+      <w:r>
+        <w:rPr>
+          <w:sz w:val="21"/>
+          <w:szCs w:val="21"/>
+          <w:lang w:val="es-MX"/>
+        </w:rPr>
+        <w:t>asíncronos</w:t>
+      </w:r>
+      <w:proofErr w:type="gramEnd"/>
+      <w:r>
+        <w:rPr>
+          <w:sz w:val="21"/>
+          <w:szCs w:val="21"/>
+          <w:lang w:val="es-MX"/>
+        </w:rPr>
+        <w:t xml:space="preserve"> pero tiene sus diferencias:</w:t>
       </w:r>
     </w:p>
     <w:p>
@@ -6370,6 +7662,7 @@
           <w:lang w:val="es-MX"/>
         </w:rPr>
       </w:pPr>
+      <w:proofErr w:type="spellStart"/>
       <w:r>
         <w:rPr>
           <w:b/>
@@ -6380,13 +7673,32 @@
         </w:rPr>
         <w:t>async</w:t>
       </w:r>
+      <w:proofErr w:type="spellEnd"/>
       <w:r>
         <w:rPr>
           <w:sz w:val="21"/>
           <w:szCs w:val="21"/>
           <w:lang w:val="es-MX"/>
         </w:rPr>
-        <w:t>. Con async podemos hacer la petición de forma asíncrona y no vamos a detener la carga del DOM hasta que se haga la ejecución del código.</w:t>
+        <w:t xml:space="preserve">. Con </w:t>
+      </w:r>
+      <w:proofErr w:type="spellStart"/>
+      <w:r>
+        <w:rPr>
+          <w:sz w:val="21"/>
+          <w:szCs w:val="21"/>
+          <w:lang w:val="es-MX"/>
+        </w:rPr>
+        <w:t>async</w:t>
+      </w:r>
+      <w:proofErr w:type="spellEnd"/>
+      <w:r>
+        <w:rPr>
+          <w:sz w:val="21"/>
+          <w:szCs w:val="21"/>
+          <w:lang w:val="es-MX"/>
+        </w:rPr>
+        <w:t xml:space="preserve"> podemos hacer la petición de forma asíncrona y no vamos a detener la carga del DOM hasta que se haga la ejecución del código.</w:t>
       </w:r>
     </w:p>
     <w:p>
@@ -6403,6 +7715,7 @@
           <w:lang w:val="es-MX"/>
         </w:rPr>
       </w:pPr>
+      <w:proofErr w:type="spellStart"/>
       <w:r>
         <w:rPr>
           <w:b/>
@@ -6413,13 +7726,52 @@
         </w:rPr>
         <w:t>defer</w:t>
       </w:r>
+      <w:proofErr w:type="spellEnd"/>
       <w:r>
         <w:rPr>
           <w:sz w:val="21"/>
           <w:szCs w:val="21"/>
           <w:lang w:val="es-MX"/>
         </w:rPr>
-        <w:t>. La petición es igual asíncrona como en el async pero va a deferir la ejecución del Javascript hasta el final de que se cargue todo el documento.</w:t>
+        <w:t xml:space="preserve">. La petición es igual asíncrona como en el </w:t>
+      </w:r>
+      <w:proofErr w:type="spellStart"/>
+      <w:proofErr w:type="gramStart"/>
+      <w:r>
+        <w:rPr>
+          <w:sz w:val="21"/>
+          <w:szCs w:val="21"/>
+          <w:lang w:val="es-MX"/>
+        </w:rPr>
+        <w:t>async</w:t>
+      </w:r>
+      <w:proofErr w:type="spellEnd"/>
+      <w:proofErr w:type="gramEnd"/>
+      <w:r>
+        <w:rPr>
+          <w:sz w:val="21"/>
+          <w:szCs w:val="21"/>
+          <w:lang w:val="es-MX"/>
+        </w:rPr>
+        <w:t xml:space="preserve"> pero va a deferir la ejecución del </w:t>
+      </w:r>
+      <w:proofErr w:type="spellStart"/>
+      <w:r>
+        <w:rPr>
+          <w:sz w:val="21"/>
+          <w:szCs w:val="21"/>
+          <w:lang w:val="es-MX"/>
+        </w:rPr>
+        <w:t>Javascript</w:t>
+      </w:r>
+      <w:proofErr w:type="spellEnd"/>
+      <w:r>
+        <w:rPr>
+          <w:sz w:val="21"/>
+          <w:szCs w:val="21"/>
+          <w:lang w:val="es-MX"/>
+        </w:rPr>
+        <w:t xml:space="preserve"> hasta el final de que se cargue todo el documento.</w:t>
       </w:r>
     </w:p>
     <w:p>
@@ -6438,7 +7790,25 @@
           <w:szCs w:val="21"/>
           <w:lang w:val="es-MX"/>
         </w:rPr>
-        <w:t>Hay que tener en cuenta que cuando carga una página y se encuentra un script a ejecutar toda la carga se detiene. Por eso se recomienda agregar tus scripts justo antes de cerrar el body para que todo el documento esté disponible.</w:t>
+        <w:t xml:space="preserve">Hay que tener en cuenta que cuando carga una página y se encuentra un script a ejecutar toda la carga se detiene. Por eso se recomienda agregar tus scripts justo antes de cerrar el </w:t>
+      </w:r>
+      <w:proofErr w:type="spellStart"/>
+      <w:r>
+        <w:rPr>
+          <w:sz w:val="21"/>
+          <w:szCs w:val="21"/>
+          <w:lang w:val="es-MX"/>
+        </w:rPr>
+        <w:t>body</w:t>
+      </w:r>
+      <w:proofErr w:type="spellEnd"/>
+      <w:r>
+        <w:rPr>
+          <w:sz w:val="21"/>
+          <w:szCs w:val="21"/>
+          <w:lang w:val="es-MX"/>
+        </w:rPr>
+        <w:t xml:space="preserve"> para que todo el documento esté disponible.</w:t>
       </w:r>
     </w:p>
     <w:p>
@@ -6539,6 +7909,7 @@
         </w:rPr>
         <w:t>El </w:t>
       </w:r>
+      <w:proofErr w:type="spellStart"/>
       <w:r>
         <w:rPr>
           <w:rStyle w:val="Textoennegrita"/>
@@ -6549,6 +7920,7 @@
         </w:rPr>
         <w:t>Scope</w:t>
       </w:r>
+      <w:proofErr w:type="spellEnd"/>
       <w:r>
         <w:rPr>
           <w:rFonts w:ascii="Arial" w:hAnsi="Arial" w:cs="Arial"/>
@@ -6600,6 +7972,7 @@
         </w:rPr>
         <w:t>Variables disponibles de forma global se usa la palabra </w:t>
       </w:r>
+      <w:proofErr w:type="spellStart"/>
       <w:r>
         <w:rPr>
           <w:rStyle w:val="nfasis"/>
@@ -6610,6 +7983,7 @@
         </w:rPr>
         <w:t>var</w:t>
       </w:r>
+      <w:proofErr w:type="spellEnd"/>
       <w:r>
         <w:rPr>
           <w:rFonts w:ascii="Arial" w:hAnsi="Arial" w:cs="Arial"/>
@@ -6701,8 +8075,49 @@
           <w:sz w:val="21"/>
           <w:szCs w:val="21"/>
         </w:rPr>
-        <w:t>Variables definidas dentro de un bloque, por ejemplo variables declaradas dentro un loop </w:t>
-      </w:r>
+        <w:t xml:space="preserve">Variables definidas dentro de un bloque, por </w:t>
+      </w:r>
+      <w:proofErr w:type="gramStart"/>
+      <w:r>
+        <w:rPr>
+          <w:rFonts w:ascii="Arial" w:hAnsi="Arial" w:cs="Arial"/>
+          <w:color w:val="273B47"/>
+          <w:sz w:val="21"/>
+          <w:szCs w:val="21"/>
+        </w:rPr>
+        <w:t>ejemplo</w:t>
+      </w:r>
+      <w:proofErr w:type="gramEnd"/>
+      <w:r>
+        <w:rPr>
+          <w:rFonts w:ascii="Arial" w:hAnsi="Arial" w:cs="Arial"/>
+          <w:color w:val="273B47"/>
+          <w:sz w:val="21"/>
+          <w:szCs w:val="21"/>
+        </w:rPr>
+        <w:t xml:space="preserve"> variables declaradas dentro un </w:t>
+      </w:r>
+      <w:proofErr w:type="spellStart"/>
+      <w:r>
+        <w:rPr>
+          <w:rFonts w:ascii="Arial" w:hAnsi="Arial" w:cs="Arial"/>
+          <w:color w:val="273B47"/>
+          <w:sz w:val="21"/>
+          <w:szCs w:val="21"/>
+        </w:rPr>
+        <w:t>loop</w:t>
+      </w:r>
+      <w:proofErr w:type="spellEnd"/>
+      <w:r>
+        <w:rPr>
+          <w:rFonts w:ascii="Arial" w:hAnsi="Arial" w:cs="Arial"/>
+          <w:color w:val="273B47"/>
+          <w:sz w:val="21"/>
+          <w:szCs w:val="21"/>
+        </w:rPr>
+        <w:t> </w:t>
+      </w:r>
+      <w:proofErr w:type="spellStart"/>
       <w:r>
         <w:rPr>
           <w:rStyle w:val="nfasis"/>
@@ -6713,6 +8128,7 @@
         </w:rPr>
         <w:t>while</w:t>
       </w:r>
+      <w:proofErr w:type="spellEnd"/>
       <w:r>
         <w:rPr>
           <w:rFonts w:ascii="Arial" w:hAnsi="Arial" w:cs="Arial"/>
@@ -6722,6 +8138,7 @@
         </w:rPr>
         <w:t> o </w:t>
       </w:r>
+      <w:proofErr w:type="spellStart"/>
       <w:r>
         <w:rPr>
           <w:rStyle w:val="nfasis"/>
@@ -6732,6 +8149,7 @@
         </w:rPr>
         <w:t>for</w:t>
       </w:r>
+      <w:proofErr w:type="spellEnd"/>
       <w:r>
         <w:rPr>
           <w:rFonts w:ascii="Arial" w:hAnsi="Arial" w:cs="Arial"/>
@@ -6741,6 +8159,7 @@
         </w:rPr>
         <w:t>. Se usa </w:t>
       </w:r>
+      <w:proofErr w:type="spellStart"/>
       <w:r>
         <w:rPr>
           <w:rStyle w:val="nfasis"/>
@@ -6751,6 +8170,7 @@
         </w:rPr>
         <w:t>let</w:t>
       </w:r>
+      <w:proofErr w:type="spellEnd"/>
       <w:r>
         <w:rPr>
           <w:rFonts w:ascii="Arial" w:hAnsi="Arial" w:cs="Arial"/>
@@ -6760,6 +8180,7 @@
         </w:rPr>
         <w:t> y </w:t>
       </w:r>
+      <w:proofErr w:type="spellStart"/>
       <w:r>
         <w:rPr>
           <w:rStyle w:val="nfasis"/>
@@ -6770,6 +8191,7 @@
         </w:rPr>
         <w:t>const</w:t>
       </w:r>
+      <w:proofErr w:type="spellEnd"/>
       <w:r>
         <w:rPr>
           <w:rFonts w:ascii="Arial" w:hAnsi="Arial" w:cs="Arial"/>
@@ -6821,14 +8243,25 @@
         </w:rPr>
         <w:t>Cuando se denota un script de tipo module con el atributo </w:t>
       </w:r>
-      <w:r>
-        <w:rPr>
-          <w:rStyle w:val="CdigoHTML"/>
-          <w:color w:val="273B47"/>
-          <w:sz w:val="21"/>
-          <w:szCs w:val="21"/>
-        </w:rPr>
-        <w:t>type="module</w:t>
+      <w:proofErr w:type="spellStart"/>
+      <w:r>
+        <w:rPr>
+          <w:rStyle w:val="CdigoHTML"/>
+          <w:color w:val="273B47"/>
+          <w:sz w:val="21"/>
+          <w:szCs w:val="21"/>
+        </w:rPr>
+        <w:t>type</w:t>
+      </w:r>
+      <w:proofErr w:type="spellEnd"/>
+      <w:r>
+        <w:rPr>
+          <w:rStyle w:val="CdigoHTML"/>
+          <w:color w:val="273B47"/>
+          <w:sz w:val="21"/>
+          <w:szCs w:val="21"/>
+        </w:rPr>
+        <w:t>="module</w:t>
       </w:r>
       <w:r>
         <w:rPr>
@@ -6847,7 +8280,6 @@
           <w:lang w:val="es-MX"/>
         </w:rPr>
       </w:pPr>
-      <w:bookmarkStart w:id="0" w:name="_GoBack"/>
       <w:r>
         <w:rPr>
           <w:noProof/>
@@ -6901,7 +8333,6 @@
           </wp:inline>
         </w:drawing>
       </w:r>
-      <w:bookmarkEnd w:id="0"/>
       <w:r>
         <w:rPr>
           <w:noProof/>
@@ -6956,8 +8387,239 @@
         </w:drawing>
       </w:r>
     </w:p>
+    <w:p>
+      <w:pPr>
+        <w:pStyle w:val="Ttulo1"/>
+      </w:pPr>
+      <w:r>
+        <w:lastRenderedPageBreak/>
+        <w:t>Closures</w:t>
+      </w:r>
+    </w:p>
+    <w:p>
+      <w:pPr>
+        <w:shd w:val="clear" w:color="auto" w:fill="FFFFFF"/>
+        <w:spacing w:before="0" w:after="113" w:line="240" w:lineRule="auto"/>
+        <w:jc w:val="both"/>
+        <w:rPr>
+          <w:rFonts w:ascii="Arial" w:eastAsia="Times New Roman" w:hAnsi="Arial" w:cs="Arial"/>
+          <w:color w:val="273B47"/>
+          <w:sz w:val="21"/>
+          <w:szCs w:val="21"/>
+          <w:lang w:val="es-MX" w:eastAsia="es-MX"/>
+        </w:rPr>
+      </w:pPr>
+      <w:r>
+        <w:rPr>
+          <w:rFonts w:ascii="Arial" w:eastAsia="Times New Roman" w:hAnsi="Arial" w:cs="Arial"/>
+          <w:color w:val="273B47"/>
+          <w:sz w:val="21"/>
+          <w:szCs w:val="21"/>
+          <w:lang w:val="es-MX" w:eastAsia="es-MX"/>
+        </w:rPr>
+        <w:t xml:space="preserve">Son funciones que regresan una función o un objeto con funciones que mantienen las variables que fueron declaradas fuera de su </w:t>
+      </w:r>
+      <w:proofErr w:type="spellStart"/>
+      <w:r>
+        <w:rPr>
+          <w:rFonts w:ascii="Arial" w:eastAsia="Times New Roman" w:hAnsi="Arial" w:cs="Arial"/>
+          <w:color w:val="273B47"/>
+          <w:sz w:val="21"/>
+          <w:szCs w:val="21"/>
+          <w:lang w:val="es-MX" w:eastAsia="es-MX"/>
+        </w:rPr>
+        <w:t>scope</w:t>
+      </w:r>
+      <w:proofErr w:type="spellEnd"/>
+      <w:r>
+        <w:rPr>
+          <w:rFonts w:ascii="Arial" w:eastAsia="Times New Roman" w:hAnsi="Arial" w:cs="Arial"/>
+          <w:color w:val="273B47"/>
+          <w:sz w:val="21"/>
+          <w:szCs w:val="21"/>
+          <w:lang w:val="es-MX" w:eastAsia="es-MX"/>
+        </w:rPr>
+        <w:t>.</w:t>
+      </w:r>
+    </w:p>
+    <w:p>
+      <w:pPr>
+        <w:shd w:val="clear" w:color="auto" w:fill="FFFFFF"/>
+        <w:spacing w:before="0" w:after="0" w:line="240" w:lineRule="auto"/>
+        <w:jc w:val="both"/>
+        <w:rPr>
+          <w:rFonts w:ascii="Arial" w:eastAsia="Times New Roman" w:hAnsi="Arial" w:cs="Arial"/>
+          <w:color w:val="273B47"/>
+          <w:sz w:val="21"/>
+          <w:szCs w:val="21"/>
+          <w:lang w:val="es-MX" w:eastAsia="es-MX"/>
+        </w:rPr>
+      </w:pPr>
+      <w:r>
+        <w:rPr>
+          <w:rFonts w:ascii="Arial" w:eastAsia="Times New Roman" w:hAnsi="Arial" w:cs="Arial"/>
+          <w:color w:val="273B47"/>
+          <w:sz w:val="21"/>
+          <w:szCs w:val="21"/>
+          <w:lang w:val="es-MX" w:eastAsia="es-MX"/>
+        </w:rPr>
+        <w:t>Los </w:t>
+      </w:r>
+      <w:proofErr w:type="spellStart"/>
+      <w:r>
+        <w:rPr>
+          <w:rFonts w:ascii="Arial" w:eastAsia="Times New Roman" w:hAnsi="Arial" w:cs="Arial"/>
+          <w:b/>
+          <w:bCs/>
+          <w:color w:val="273B47"/>
+          <w:sz w:val="21"/>
+          <w:szCs w:val="21"/>
+          <w:lang w:val="es-MX" w:eastAsia="es-MX"/>
+        </w:rPr>
+        <w:t>closures</w:t>
+      </w:r>
+      <w:proofErr w:type="spellEnd"/>
+      <w:r>
+        <w:rPr>
+          <w:rFonts w:ascii="Arial" w:eastAsia="Times New Roman" w:hAnsi="Arial" w:cs="Arial"/>
+          <w:color w:val="273B47"/>
+          <w:sz w:val="21"/>
+          <w:szCs w:val="21"/>
+          <w:lang w:val="es-MX" w:eastAsia="es-MX"/>
+        </w:rPr>
+        <w:t> nos sirven para tener algo parecido a variables privadas, característica que no tiene JavaScript por </w:t>
+      </w:r>
+      <w:r>
+        <w:rPr>
+          <w:rFonts w:ascii="Arial" w:eastAsia="Times New Roman" w:hAnsi="Arial" w:cs="Arial"/>
+          <w:i/>
+          <w:iCs/>
+          <w:color w:val="273B47"/>
+          <w:sz w:val="21"/>
+          <w:szCs w:val="21"/>
+          <w:lang w:val="es-MX" w:eastAsia="es-MX"/>
+        </w:rPr>
+        <w:t>default</w:t>
+      </w:r>
+      <w:r>
+        <w:rPr>
+          <w:rFonts w:ascii="Arial" w:eastAsia="Times New Roman" w:hAnsi="Arial" w:cs="Arial"/>
+          <w:color w:val="273B47"/>
+          <w:sz w:val="21"/>
+          <w:szCs w:val="21"/>
+          <w:lang w:val="es-MX" w:eastAsia="es-MX"/>
+        </w:rPr>
+        <w:t xml:space="preserve">. Es </w:t>
+      </w:r>
+      <w:r>
+        <w:rPr>
+          <w:rFonts w:ascii="Arial" w:eastAsia="Times New Roman" w:hAnsi="Arial" w:cs="Arial"/>
+          <w:color w:val="273B47"/>
+          <w:sz w:val="21"/>
+          <w:szCs w:val="21"/>
+          <w:lang w:val="es-MX" w:eastAsia="es-MX"/>
+        </w:rPr>
+        <w:t>decir,</w:t>
+      </w:r>
+      <w:r>
+        <w:rPr>
+          <w:rFonts w:ascii="Arial" w:eastAsia="Times New Roman" w:hAnsi="Arial" w:cs="Arial"/>
+          <w:color w:val="273B47"/>
+          <w:sz w:val="21"/>
+          <w:szCs w:val="21"/>
+          <w:lang w:val="es-MX" w:eastAsia="es-MX"/>
+        </w:rPr>
+        <w:t xml:space="preserve"> encapsulan variables que no pueden ser modificadas directamente por otros objetos, sólo por funciones pertenecientes al mismo.</w:t>
+      </w:r>
+    </w:p>
+    <w:p>
+      <w:pPr>
+        <w:shd w:val="clear" w:color="auto" w:fill="FFFFFF"/>
+        <w:spacing w:before="0" w:after="0" w:line="240" w:lineRule="auto"/>
+        <w:jc w:val="both"/>
+        <w:rPr>
+          <w:rFonts w:ascii="Arial" w:eastAsia="Times New Roman" w:hAnsi="Arial" w:cs="Arial"/>
+          <w:color w:val="273B47"/>
+          <w:sz w:val="24"/>
+          <w:szCs w:val="24"/>
+          <w:lang w:val="es-MX" w:eastAsia="es-MX"/>
+        </w:rPr>
+      </w:pPr>
+    </w:p>
+    <w:p>
+      <w:pPr>
+        <w:shd w:val="clear" w:color="auto" w:fill="FFFFFF"/>
+        <w:spacing w:before="0" w:after="0" w:line="240" w:lineRule="auto"/>
+        <w:jc w:val="center"/>
+        <w:rPr>
+          <w:rFonts w:ascii="Arial" w:eastAsia="Times New Roman" w:hAnsi="Arial" w:cs="Arial"/>
+          <w:color w:val="273B47"/>
+          <w:sz w:val="24"/>
+          <w:szCs w:val="24"/>
+          <w:lang w:val="es-MX" w:eastAsia="es-MX"/>
+        </w:rPr>
+      </w:pPr>
+      <w:r>
+        <w:rPr>
+          <w:noProof/>
+        </w:rPr>
+        <w:drawing>
+          <wp:inline distT="0" distB="0" distL="0" distR="0">
+            <wp:extent cx="1417827" cy="7571015"/>
+            <wp:effectExtent l="0" t="0" r="0" b="0"/>
+            <wp:docPr id="5" name="Imagen 5"/>
+            <wp:cNvGraphicFramePr>
+              <a:graphicFrameLocks xmlns:a="http://schemas.openxmlformats.org/drawingml/2006/main" noChangeAspect="1"/>
+            </wp:cNvGraphicFramePr>
+            <a:graphic xmlns:a="http://schemas.openxmlformats.org/drawingml/2006/main">
+              <a:graphicData uri="http://schemas.openxmlformats.org/drawingml/2006/picture">
+                <pic:pic xmlns:pic="http://schemas.openxmlformats.org/drawingml/2006/picture">
+                  <pic:nvPicPr>
+                    <pic:cNvPr id="0" name="Picture 1"/>
+                    <pic:cNvPicPr>
+                      <a:picLocks noChangeAspect="1" noChangeArrowheads="1"/>
+                    </pic:cNvPicPr>
+                  </pic:nvPicPr>
+                  <pic:blipFill rotWithShape="1">
+                    <a:blip r:embed="rId20" cstate="print">
+                      <a:extLst>
+                        <a:ext uri="{28A0092B-C50C-407E-A947-70E740481C1C}">
+                          <a14:useLocalDpi xmlns:a14="http://schemas.microsoft.com/office/drawing/2010/main" val="0"/>
+                        </a:ext>
+                      </a:extLst>
+                    </a:blip>
+                    <a:srcRect l="4986" t="1842" r="5592" b="4020"/>
+                    <a:stretch/>
+                  </pic:blipFill>
+                  <pic:spPr bwMode="auto">
+                    <a:xfrm>
+                      <a:off x="0" y="0"/>
+                      <a:ext cx="1432669" cy="7650271"/>
+                    </a:xfrm>
+                    <a:prstGeom prst="rect">
+                      <a:avLst/>
+                    </a:prstGeom>
+                    <a:noFill/>
+                    <a:ln>
+                      <a:noFill/>
+                    </a:ln>
+                    <a:extLst>
+                      <a:ext uri="{53640926-AAD7-44D8-BBD7-CCE9431645EC}">
+                        <a14:shadowObscured xmlns:a14="http://schemas.microsoft.com/office/drawing/2010/main"/>
+                      </a:ext>
+                    </a:extLst>
+                  </pic:spPr>
+                </pic:pic>
+              </a:graphicData>
+            </a:graphic>
+          </wp:inline>
+        </w:drawing>
+      </w:r>
+      <w:bookmarkStart w:id="0" w:name="_GoBack"/>
+      <w:bookmarkEnd w:id="0"/>
+    </w:p>
     <w:sectPr>
-      <w:footerReference w:type="default" r:id="rId20"/>
+      <w:footerReference w:type="default" r:id="rId21"/>
       <w:pgSz w:w="11907" w:h="16839" w:code="9"/>
       <w:pgMar w:top="1440" w:right="1440" w:bottom="1440" w:left="1440" w:header="720" w:footer="720" w:gutter="0"/>
       <w:cols w:space="720"/>
@@ -9514,6 +11176,7 @@
   <w:style w:type="character" w:default="1" w:styleId="Fuentedeprrafopredeter">
     <w:name w:val="Default Paragraph Font"/>
     <w:uiPriority w:val="1"/>
+    <w:semiHidden/>
     <w:unhideWhenUsed/>
   </w:style>
   <w:style w:type="table" w:default="1" w:styleId="Tablanormal">
@@ -10679,141 +12342,6 @@
 </file>
 
 <file path=customXml/item1.xml><?xml version="1.0" encoding="utf-8"?>
-<p:properties xmlns:p="http://schemas.microsoft.com/office/2006/metadata/properties" xmlns:xsi="http://www.w3.org/2001/XMLSchema-instance" xmlns:pc="http://schemas.microsoft.com/office/infopath/2007/PartnerControls">
-  <documentManagement>
-    <APDescription xmlns="4873beb7-5857-4685-be1f-d57550cc96cc" xsi:nil="true"/>
-    <AssetExpire xmlns="4873beb7-5857-4685-be1f-d57550cc96cc">2029-01-01T08:00:00+00:00</AssetExpire>
-    <CampaignTagsTaxHTField0 xmlns="4873beb7-5857-4685-be1f-d57550cc96cc">
-      <Terms xmlns="http://schemas.microsoft.com/office/infopath/2007/PartnerControls"/>
-    </CampaignTagsTaxHTField0>
-    <IntlLangReviewDate xmlns="4873beb7-5857-4685-be1f-d57550cc96cc" xsi:nil="true"/>
-    <TPFriendlyName xmlns="4873beb7-5857-4685-be1f-d57550cc96cc" xsi:nil="true"/>
-    <IntlLangReview xmlns="4873beb7-5857-4685-be1f-d57550cc96cc">false</IntlLangReview>
-    <LocLastLocAttemptVersionLookup xmlns="4873beb7-5857-4685-be1f-d57550cc96cc">864570</LocLastLocAttemptVersionLookup>
-    <PolicheckWords xmlns="4873beb7-5857-4685-be1f-d57550cc96cc" xsi:nil="true"/>
-    <SubmitterId xmlns="4873beb7-5857-4685-be1f-d57550cc96cc" xsi:nil="true"/>
-    <AcquiredFrom xmlns="4873beb7-5857-4685-be1f-d57550cc96cc">Internal MS</AcquiredFrom>
-    <EditorialStatus xmlns="4873beb7-5857-4685-be1f-d57550cc96cc">Complete</EditorialStatus>
-    <Markets xmlns="4873beb7-5857-4685-be1f-d57550cc96cc"/>
-    <OriginAsset xmlns="4873beb7-5857-4685-be1f-d57550cc96cc" xsi:nil="true"/>
-    <AssetStart xmlns="4873beb7-5857-4685-be1f-d57550cc96cc">2012-11-01T04:53:00+00:00</AssetStart>
-    <FriendlyTitle xmlns="4873beb7-5857-4685-be1f-d57550cc96cc" xsi:nil="true"/>
-    <MarketSpecific xmlns="4873beb7-5857-4685-be1f-d57550cc96cc">false</MarketSpecific>
-    <TPNamespace xmlns="4873beb7-5857-4685-be1f-d57550cc96cc" xsi:nil="true"/>
-    <PublishStatusLookup xmlns="4873beb7-5857-4685-be1f-d57550cc96cc">
-      <Value>1655138</Value>
-    </PublishStatusLookup>
-    <APAuthor xmlns="4873beb7-5857-4685-be1f-d57550cc96cc">
-      <UserInfo>
-        <DisplayName>MIDDLEEAST\v-keerth</DisplayName>
-        <AccountId>2799</AccountId>
-        <AccountType/>
-      </UserInfo>
-    </APAuthor>
-    <TPCommandLine xmlns="4873beb7-5857-4685-be1f-d57550cc96cc" xsi:nil="true"/>
-    <IntlLangReviewer xmlns="4873beb7-5857-4685-be1f-d57550cc96cc" xsi:nil="true"/>
-    <OpenTemplate xmlns="4873beb7-5857-4685-be1f-d57550cc96cc">true</OpenTemplate>
-    <CSXSubmissionDate xmlns="4873beb7-5857-4685-be1f-d57550cc96cc" xsi:nil="true"/>
-    <TaxCatchAll xmlns="4873beb7-5857-4685-be1f-d57550cc96cc"/>
-    <Manager xmlns="4873beb7-5857-4685-be1f-d57550cc96cc" xsi:nil="true"/>
-    <NumericId xmlns="4873beb7-5857-4685-be1f-d57550cc96cc" xsi:nil="true"/>
-    <ParentAssetId xmlns="4873beb7-5857-4685-be1f-d57550cc96cc" xsi:nil="true"/>
-    <OriginalSourceMarket xmlns="4873beb7-5857-4685-be1f-d57550cc96cc" xsi:nil="true"/>
-    <ApprovalStatus xmlns="4873beb7-5857-4685-be1f-d57550cc96cc">InProgress</ApprovalStatus>
-    <TPComponent xmlns="4873beb7-5857-4685-be1f-d57550cc96cc" xsi:nil="true"/>
-    <EditorialTags xmlns="4873beb7-5857-4685-be1f-d57550cc96cc" xsi:nil="true"/>
-    <TPExecutable xmlns="4873beb7-5857-4685-be1f-d57550cc96cc" xsi:nil="true"/>
-    <TPLaunchHelpLink xmlns="4873beb7-5857-4685-be1f-d57550cc96cc" xsi:nil="true"/>
-    <LocComments xmlns="4873beb7-5857-4685-be1f-d57550cc96cc" xsi:nil="true"/>
-    <LocRecommendedHandoff xmlns="4873beb7-5857-4685-be1f-d57550cc96cc" xsi:nil="true"/>
-    <SourceTitle xmlns="4873beb7-5857-4685-be1f-d57550cc96cc" xsi:nil="true"/>
-    <CSXUpdate xmlns="4873beb7-5857-4685-be1f-d57550cc96cc">false</CSXUpdate>
-    <IntlLocPriority xmlns="4873beb7-5857-4685-be1f-d57550cc96cc" xsi:nil="true"/>
-    <UAProjectedTotalWords xmlns="4873beb7-5857-4685-be1f-d57550cc96cc" xsi:nil="true"/>
-    <AssetType xmlns="4873beb7-5857-4685-be1f-d57550cc96cc">TP</AssetType>
-    <MachineTranslated xmlns="4873beb7-5857-4685-be1f-d57550cc96cc">false</MachineTranslated>
-    <OutputCachingOn xmlns="4873beb7-5857-4685-be1f-d57550cc96cc">false</OutputCachingOn>
-    <TemplateStatus xmlns="4873beb7-5857-4685-be1f-d57550cc96cc">Complete</TemplateStatus>
-    <IsSearchable xmlns="4873beb7-5857-4685-be1f-d57550cc96cc">true</IsSearchable>
-    <ContentItem xmlns="4873beb7-5857-4685-be1f-d57550cc96cc" xsi:nil="true"/>
-    <HandoffToMSDN xmlns="4873beb7-5857-4685-be1f-d57550cc96cc" xsi:nil="true"/>
-    <ShowIn xmlns="4873beb7-5857-4685-be1f-d57550cc96cc">Show everywhere</ShowIn>
-    <ThumbnailAssetId xmlns="4873beb7-5857-4685-be1f-d57550cc96cc" xsi:nil="true"/>
-    <UALocComments xmlns="4873beb7-5857-4685-be1f-d57550cc96cc" xsi:nil="true"/>
-    <UALocRecommendation xmlns="4873beb7-5857-4685-be1f-d57550cc96cc">Localize</UALocRecommendation>
-    <LastModifiedDateTime xmlns="4873beb7-5857-4685-be1f-d57550cc96cc" xsi:nil="true"/>
-    <LegacyData xmlns="4873beb7-5857-4685-be1f-d57550cc96cc" xsi:nil="true"/>
-    <LocManualTestRequired xmlns="4873beb7-5857-4685-be1f-d57550cc96cc">false</LocManualTestRequired>
-    <LocMarketGroupTiers2 xmlns="4873beb7-5857-4685-be1f-d57550cc96cc" xsi:nil="true"/>
-    <ClipArtFilename xmlns="4873beb7-5857-4685-be1f-d57550cc96cc" xsi:nil="true"/>
-    <TPApplication xmlns="4873beb7-5857-4685-be1f-d57550cc96cc" xsi:nil="true"/>
-    <CSXHash xmlns="4873beb7-5857-4685-be1f-d57550cc96cc" xsi:nil="true"/>
-    <DirectSourceMarket xmlns="4873beb7-5857-4685-be1f-d57550cc96cc" xsi:nil="true"/>
-    <PrimaryImageGen xmlns="4873beb7-5857-4685-be1f-d57550cc96cc">true</PrimaryImageGen>
-    <PlannedPubDate xmlns="4873beb7-5857-4685-be1f-d57550cc96cc" xsi:nil="true"/>
-    <CSXSubmissionMarket xmlns="4873beb7-5857-4685-be1f-d57550cc96cc" xsi:nil="true"/>
-    <Downloads xmlns="4873beb7-5857-4685-be1f-d57550cc96cc">0</Downloads>
-    <ArtSampleDocs xmlns="4873beb7-5857-4685-be1f-d57550cc96cc" xsi:nil="true"/>
-    <TrustLevel xmlns="4873beb7-5857-4685-be1f-d57550cc96cc">1 Microsoft Managed Content</TrustLevel>
-    <BlockPublish xmlns="4873beb7-5857-4685-be1f-d57550cc96cc">false</BlockPublish>
-    <TPLaunchHelpLinkType xmlns="4873beb7-5857-4685-be1f-d57550cc96cc">Template</TPLaunchHelpLinkType>
-    <LocalizationTagsTaxHTField0 xmlns="4873beb7-5857-4685-be1f-d57550cc96cc">
-      <Terms xmlns="http://schemas.microsoft.com/office/infopath/2007/PartnerControls"/>
-    </LocalizationTagsTaxHTField0>
-    <BusinessGroup xmlns="4873beb7-5857-4685-be1f-d57550cc96cc" xsi:nil="true"/>
-    <Providers xmlns="4873beb7-5857-4685-be1f-d57550cc96cc" xsi:nil="true"/>
-    <TemplateTemplateType xmlns="4873beb7-5857-4685-be1f-d57550cc96cc">Word Document Template</TemplateTemplateType>
-    <TimesCloned xmlns="4873beb7-5857-4685-be1f-d57550cc96cc" xsi:nil="true"/>
-    <TPAppVersion xmlns="4873beb7-5857-4685-be1f-d57550cc96cc" xsi:nil="true"/>
-    <VoteCount xmlns="4873beb7-5857-4685-be1f-d57550cc96cc" xsi:nil="true"/>
-    <AverageRating xmlns="4873beb7-5857-4685-be1f-d57550cc96cc" xsi:nil="true"/>
-    <FeatureTagsTaxHTField0 xmlns="4873beb7-5857-4685-be1f-d57550cc96cc">
-      <Terms xmlns="http://schemas.microsoft.com/office/infopath/2007/PartnerControls"/>
-    </FeatureTagsTaxHTField0>
-    <Provider xmlns="4873beb7-5857-4685-be1f-d57550cc96cc" xsi:nil="true"/>
-    <UACurrentWords xmlns="4873beb7-5857-4685-be1f-d57550cc96cc" xsi:nil="true"/>
-    <AssetId xmlns="4873beb7-5857-4685-be1f-d57550cc96cc">TP103749966</AssetId>
-    <TPClientViewer xmlns="4873beb7-5857-4685-be1f-d57550cc96cc" xsi:nil="true"/>
-    <DSATActionTaken xmlns="4873beb7-5857-4685-be1f-d57550cc96cc" xsi:nil="true"/>
-    <APEditor xmlns="4873beb7-5857-4685-be1f-d57550cc96cc">
-      <UserInfo>
-        <DisplayName/>
-        <AccountId xsi:nil="true"/>
-        <AccountType/>
-      </UserInfo>
-    </APEditor>
-    <TPInstallLocation xmlns="4873beb7-5857-4685-be1f-d57550cc96cc" xsi:nil="true"/>
-    <OOCacheId xmlns="4873beb7-5857-4685-be1f-d57550cc96cc" xsi:nil="true"/>
-    <IsDeleted xmlns="4873beb7-5857-4685-be1f-d57550cc96cc">false</IsDeleted>
-    <PublishTargets xmlns="4873beb7-5857-4685-be1f-d57550cc96cc">OfficeOnlineVNext</PublishTargets>
-    <ApprovalLog xmlns="4873beb7-5857-4685-be1f-d57550cc96cc" xsi:nil="true"/>
-    <BugNumber xmlns="4873beb7-5857-4685-be1f-d57550cc96cc" xsi:nil="true"/>
-    <CrawlForDependencies xmlns="4873beb7-5857-4685-be1f-d57550cc96cc">false</CrawlForDependencies>
-    <InternalTagsTaxHTField0 xmlns="4873beb7-5857-4685-be1f-d57550cc96cc">
-      <Terms xmlns="http://schemas.microsoft.com/office/infopath/2007/PartnerControls"/>
-    </InternalTagsTaxHTField0>
-    <LastHandOff xmlns="4873beb7-5857-4685-be1f-d57550cc96cc" xsi:nil="true"/>
-    <Milestone xmlns="4873beb7-5857-4685-be1f-d57550cc96cc" xsi:nil="true"/>
-    <OriginalRelease xmlns="4873beb7-5857-4685-be1f-d57550cc96cc">15</OriginalRelease>
-    <RecommendationsModifier xmlns="4873beb7-5857-4685-be1f-d57550cc96cc" xsi:nil="true"/>
-    <ScenarioTagsTaxHTField0 xmlns="4873beb7-5857-4685-be1f-d57550cc96cc">
-      <Terms xmlns="http://schemas.microsoft.com/office/infopath/2007/PartnerControls"/>
-    </ScenarioTagsTaxHTField0>
-    <UANotes xmlns="4873beb7-5857-4685-be1f-d57550cc96cc" xsi:nil="true"/>
-  </documentManagement>
-</p:properties>
-</file>
-
-<file path=customXml/item2.xml><?xml version="1.0" encoding="utf-8"?>
-<?mso-contentType ?>
-<FormTemplates xmlns="http://schemas.microsoft.com/sharepoint/v3/contenttype/forms">
-  <Display>DocumentLibraryForm</Display>
-  <Edit>AssetEditForm</Edit>
-  <New>DocumentLibraryForm</New>
-</FormTemplates>
-</file>
-
-<file path=customXml/item3.xml><?xml version="1.0" encoding="utf-8"?>
 <ct:contentTypeSchema xmlns:ct="http://schemas.microsoft.com/office/2006/metadata/contentType" xmlns:ma="http://schemas.microsoft.com/office/2006/metadata/properties/metaAttributes" ct:_="" ma:_="" ma:contentTypeName="TemplateFile" ma:contentTypeID="0x0101006EDDDB5EE6D98C44930B742096920B300400F5B6D36B3EF94B4E9A635CDF2A18F5B8" ma:contentTypeVersion="72" ma:contentTypeDescription="Create a new document." ma:contentTypeScope="" ma:versionID="a23e56308344d904b51738559c3d67c9">
   <xsd:schema xmlns:xsd="http://www.w3.org/2001/XMLSchema" xmlns:xs="http://www.w3.org/2001/XMLSchema" xmlns:p="http://schemas.microsoft.com/office/2006/metadata/properties" xmlns:ns2="4873beb7-5857-4685-be1f-d57550cc96cc" targetNamespace="http://schemas.microsoft.com/office/2006/metadata/properties" ma:root="true" ma:fieldsID="cd0908cc4600e77bf5da051303e00c8d" ns2:_="">
     <xsd:import namespace="4873beb7-5857-4685-be1f-d57550cc96cc"/>
@@ -11853,6 +13381,141 @@
 </ct:contentTypeSchema>
 </file>
 
+<file path=customXml/item2.xml><?xml version="1.0" encoding="utf-8"?>
+<?mso-contentType ?>
+<FormTemplates xmlns="http://schemas.microsoft.com/sharepoint/v3/contenttype/forms">
+  <Display>DocumentLibraryForm</Display>
+  <Edit>AssetEditForm</Edit>
+  <New>DocumentLibraryForm</New>
+</FormTemplates>
+</file>
+
+<file path=customXml/item3.xml><?xml version="1.0" encoding="utf-8"?>
+<p:properties xmlns:p="http://schemas.microsoft.com/office/2006/metadata/properties" xmlns:xsi="http://www.w3.org/2001/XMLSchema-instance" xmlns:pc="http://schemas.microsoft.com/office/infopath/2007/PartnerControls">
+  <documentManagement>
+    <APDescription xmlns="4873beb7-5857-4685-be1f-d57550cc96cc" xsi:nil="true"/>
+    <AssetExpire xmlns="4873beb7-5857-4685-be1f-d57550cc96cc">2029-01-01T08:00:00+00:00</AssetExpire>
+    <CampaignTagsTaxHTField0 xmlns="4873beb7-5857-4685-be1f-d57550cc96cc">
+      <Terms xmlns="http://schemas.microsoft.com/office/infopath/2007/PartnerControls"/>
+    </CampaignTagsTaxHTField0>
+    <IntlLangReviewDate xmlns="4873beb7-5857-4685-be1f-d57550cc96cc" xsi:nil="true"/>
+    <TPFriendlyName xmlns="4873beb7-5857-4685-be1f-d57550cc96cc" xsi:nil="true"/>
+    <IntlLangReview xmlns="4873beb7-5857-4685-be1f-d57550cc96cc">false</IntlLangReview>
+    <LocLastLocAttemptVersionLookup xmlns="4873beb7-5857-4685-be1f-d57550cc96cc">864570</LocLastLocAttemptVersionLookup>
+    <PolicheckWords xmlns="4873beb7-5857-4685-be1f-d57550cc96cc" xsi:nil="true"/>
+    <SubmitterId xmlns="4873beb7-5857-4685-be1f-d57550cc96cc" xsi:nil="true"/>
+    <AcquiredFrom xmlns="4873beb7-5857-4685-be1f-d57550cc96cc">Internal MS</AcquiredFrom>
+    <EditorialStatus xmlns="4873beb7-5857-4685-be1f-d57550cc96cc">Complete</EditorialStatus>
+    <Markets xmlns="4873beb7-5857-4685-be1f-d57550cc96cc"/>
+    <OriginAsset xmlns="4873beb7-5857-4685-be1f-d57550cc96cc" xsi:nil="true"/>
+    <AssetStart xmlns="4873beb7-5857-4685-be1f-d57550cc96cc">2012-11-01T04:53:00+00:00</AssetStart>
+    <FriendlyTitle xmlns="4873beb7-5857-4685-be1f-d57550cc96cc" xsi:nil="true"/>
+    <MarketSpecific xmlns="4873beb7-5857-4685-be1f-d57550cc96cc">false</MarketSpecific>
+    <TPNamespace xmlns="4873beb7-5857-4685-be1f-d57550cc96cc" xsi:nil="true"/>
+    <PublishStatusLookup xmlns="4873beb7-5857-4685-be1f-d57550cc96cc">
+      <Value>1655138</Value>
+    </PublishStatusLookup>
+    <APAuthor xmlns="4873beb7-5857-4685-be1f-d57550cc96cc">
+      <UserInfo>
+        <DisplayName>MIDDLEEAST\v-keerth</DisplayName>
+        <AccountId>2799</AccountId>
+        <AccountType/>
+      </UserInfo>
+    </APAuthor>
+    <TPCommandLine xmlns="4873beb7-5857-4685-be1f-d57550cc96cc" xsi:nil="true"/>
+    <IntlLangReviewer xmlns="4873beb7-5857-4685-be1f-d57550cc96cc" xsi:nil="true"/>
+    <OpenTemplate xmlns="4873beb7-5857-4685-be1f-d57550cc96cc">true</OpenTemplate>
+    <CSXSubmissionDate xmlns="4873beb7-5857-4685-be1f-d57550cc96cc" xsi:nil="true"/>
+    <TaxCatchAll xmlns="4873beb7-5857-4685-be1f-d57550cc96cc"/>
+    <Manager xmlns="4873beb7-5857-4685-be1f-d57550cc96cc" xsi:nil="true"/>
+    <NumericId xmlns="4873beb7-5857-4685-be1f-d57550cc96cc" xsi:nil="true"/>
+    <ParentAssetId xmlns="4873beb7-5857-4685-be1f-d57550cc96cc" xsi:nil="true"/>
+    <OriginalSourceMarket xmlns="4873beb7-5857-4685-be1f-d57550cc96cc" xsi:nil="true"/>
+    <ApprovalStatus xmlns="4873beb7-5857-4685-be1f-d57550cc96cc">InProgress</ApprovalStatus>
+    <TPComponent xmlns="4873beb7-5857-4685-be1f-d57550cc96cc" xsi:nil="true"/>
+    <EditorialTags xmlns="4873beb7-5857-4685-be1f-d57550cc96cc" xsi:nil="true"/>
+    <TPExecutable xmlns="4873beb7-5857-4685-be1f-d57550cc96cc" xsi:nil="true"/>
+    <TPLaunchHelpLink xmlns="4873beb7-5857-4685-be1f-d57550cc96cc" xsi:nil="true"/>
+    <LocComments xmlns="4873beb7-5857-4685-be1f-d57550cc96cc" xsi:nil="true"/>
+    <LocRecommendedHandoff xmlns="4873beb7-5857-4685-be1f-d57550cc96cc" xsi:nil="true"/>
+    <SourceTitle xmlns="4873beb7-5857-4685-be1f-d57550cc96cc" xsi:nil="true"/>
+    <CSXUpdate xmlns="4873beb7-5857-4685-be1f-d57550cc96cc">false</CSXUpdate>
+    <IntlLocPriority xmlns="4873beb7-5857-4685-be1f-d57550cc96cc" xsi:nil="true"/>
+    <UAProjectedTotalWords xmlns="4873beb7-5857-4685-be1f-d57550cc96cc" xsi:nil="true"/>
+    <AssetType xmlns="4873beb7-5857-4685-be1f-d57550cc96cc">TP</AssetType>
+    <MachineTranslated xmlns="4873beb7-5857-4685-be1f-d57550cc96cc">false</MachineTranslated>
+    <OutputCachingOn xmlns="4873beb7-5857-4685-be1f-d57550cc96cc">false</OutputCachingOn>
+    <TemplateStatus xmlns="4873beb7-5857-4685-be1f-d57550cc96cc">Complete</TemplateStatus>
+    <IsSearchable xmlns="4873beb7-5857-4685-be1f-d57550cc96cc">true</IsSearchable>
+    <ContentItem xmlns="4873beb7-5857-4685-be1f-d57550cc96cc" xsi:nil="true"/>
+    <HandoffToMSDN xmlns="4873beb7-5857-4685-be1f-d57550cc96cc" xsi:nil="true"/>
+    <ShowIn xmlns="4873beb7-5857-4685-be1f-d57550cc96cc">Show everywhere</ShowIn>
+    <ThumbnailAssetId xmlns="4873beb7-5857-4685-be1f-d57550cc96cc" xsi:nil="true"/>
+    <UALocComments xmlns="4873beb7-5857-4685-be1f-d57550cc96cc" xsi:nil="true"/>
+    <UALocRecommendation xmlns="4873beb7-5857-4685-be1f-d57550cc96cc">Localize</UALocRecommendation>
+    <LastModifiedDateTime xmlns="4873beb7-5857-4685-be1f-d57550cc96cc" xsi:nil="true"/>
+    <LegacyData xmlns="4873beb7-5857-4685-be1f-d57550cc96cc" xsi:nil="true"/>
+    <LocManualTestRequired xmlns="4873beb7-5857-4685-be1f-d57550cc96cc">false</LocManualTestRequired>
+    <LocMarketGroupTiers2 xmlns="4873beb7-5857-4685-be1f-d57550cc96cc" xsi:nil="true"/>
+    <ClipArtFilename xmlns="4873beb7-5857-4685-be1f-d57550cc96cc" xsi:nil="true"/>
+    <TPApplication xmlns="4873beb7-5857-4685-be1f-d57550cc96cc" xsi:nil="true"/>
+    <CSXHash xmlns="4873beb7-5857-4685-be1f-d57550cc96cc" xsi:nil="true"/>
+    <DirectSourceMarket xmlns="4873beb7-5857-4685-be1f-d57550cc96cc" xsi:nil="true"/>
+    <PrimaryImageGen xmlns="4873beb7-5857-4685-be1f-d57550cc96cc">true</PrimaryImageGen>
+    <PlannedPubDate xmlns="4873beb7-5857-4685-be1f-d57550cc96cc" xsi:nil="true"/>
+    <CSXSubmissionMarket xmlns="4873beb7-5857-4685-be1f-d57550cc96cc" xsi:nil="true"/>
+    <Downloads xmlns="4873beb7-5857-4685-be1f-d57550cc96cc">0</Downloads>
+    <ArtSampleDocs xmlns="4873beb7-5857-4685-be1f-d57550cc96cc" xsi:nil="true"/>
+    <TrustLevel xmlns="4873beb7-5857-4685-be1f-d57550cc96cc">1 Microsoft Managed Content</TrustLevel>
+    <BlockPublish xmlns="4873beb7-5857-4685-be1f-d57550cc96cc">false</BlockPublish>
+    <TPLaunchHelpLinkType xmlns="4873beb7-5857-4685-be1f-d57550cc96cc">Template</TPLaunchHelpLinkType>
+    <LocalizationTagsTaxHTField0 xmlns="4873beb7-5857-4685-be1f-d57550cc96cc">
+      <Terms xmlns="http://schemas.microsoft.com/office/infopath/2007/PartnerControls"/>
+    </LocalizationTagsTaxHTField0>
+    <BusinessGroup xmlns="4873beb7-5857-4685-be1f-d57550cc96cc" xsi:nil="true"/>
+    <Providers xmlns="4873beb7-5857-4685-be1f-d57550cc96cc" xsi:nil="true"/>
+    <TemplateTemplateType xmlns="4873beb7-5857-4685-be1f-d57550cc96cc">Word Document Template</TemplateTemplateType>
+    <TimesCloned xmlns="4873beb7-5857-4685-be1f-d57550cc96cc" xsi:nil="true"/>
+    <TPAppVersion xmlns="4873beb7-5857-4685-be1f-d57550cc96cc" xsi:nil="true"/>
+    <VoteCount xmlns="4873beb7-5857-4685-be1f-d57550cc96cc" xsi:nil="true"/>
+    <AverageRating xmlns="4873beb7-5857-4685-be1f-d57550cc96cc" xsi:nil="true"/>
+    <FeatureTagsTaxHTField0 xmlns="4873beb7-5857-4685-be1f-d57550cc96cc">
+      <Terms xmlns="http://schemas.microsoft.com/office/infopath/2007/PartnerControls"/>
+    </FeatureTagsTaxHTField0>
+    <Provider xmlns="4873beb7-5857-4685-be1f-d57550cc96cc" xsi:nil="true"/>
+    <UACurrentWords xmlns="4873beb7-5857-4685-be1f-d57550cc96cc" xsi:nil="true"/>
+    <AssetId xmlns="4873beb7-5857-4685-be1f-d57550cc96cc">TP103749966</AssetId>
+    <TPClientViewer xmlns="4873beb7-5857-4685-be1f-d57550cc96cc" xsi:nil="true"/>
+    <DSATActionTaken xmlns="4873beb7-5857-4685-be1f-d57550cc96cc" xsi:nil="true"/>
+    <APEditor xmlns="4873beb7-5857-4685-be1f-d57550cc96cc">
+      <UserInfo>
+        <DisplayName/>
+        <AccountId xsi:nil="true"/>
+        <AccountType/>
+      </UserInfo>
+    </APEditor>
+    <TPInstallLocation xmlns="4873beb7-5857-4685-be1f-d57550cc96cc" xsi:nil="true"/>
+    <OOCacheId xmlns="4873beb7-5857-4685-be1f-d57550cc96cc" xsi:nil="true"/>
+    <IsDeleted xmlns="4873beb7-5857-4685-be1f-d57550cc96cc">false</IsDeleted>
+    <PublishTargets xmlns="4873beb7-5857-4685-be1f-d57550cc96cc">OfficeOnlineVNext</PublishTargets>
+    <ApprovalLog xmlns="4873beb7-5857-4685-be1f-d57550cc96cc" xsi:nil="true"/>
+    <BugNumber xmlns="4873beb7-5857-4685-be1f-d57550cc96cc" xsi:nil="true"/>
+    <CrawlForDependencies xmlns="4873beb7-5857-4685-be1f-d57550cc96cc">false</CrawlForDependencies>
+    <InternalTagsTaxHTField0 xmlns="4873beb7-5857-4685-be1f-d57550cc96cc">
+      <Terms xmlns="http://schemas.microsoft.com/office/infopath/2007/PartnerControls"/>
+    </InternalTagsTaxHTField0>
+    <LastHandOff xmlns="4873beb7-5857-4685-be1f-d57550cc96cc" xsi:nil="true"/>
+    <Milestone xmlns="4873beb7-5857-4685-be1f-d57550cc96cc" xsi:nil="true"/>
+    <OriginalRelease xmlns="4873beb7-5857-4685-be1f-d57550cc96cc">15</OriginalRelease>
+    <RecommendationsModifier xmlns="4873beb7-5857-4685-be1f-d57550cc96cc" xsi:nil="true"/>
+    <ScenarioTagsTaxHTField0 xmlns="4873beb7-5857-4685-be1f-d57550cc96cc">
+      <Terms xmlns="http://schemas.microsoft.com/office/infopath/2007/PartnerControls"/>
+    </ScenarioTagsTaxHTField0>
+    <UANotes xmlns="4873beb7-5857-4685-be1f-d57550cc96cc" xsi:nil="true"/>
+  </documentManagement>
+</p:properties>
+</file>
+
 <file path=customXml/item4.xml><?xml version="1.0" encoding="utf-8"?>
 <b:Sources xmlns:b="http://schemas.openxmlformats.org/officeDocument/2006/bibliography" SelectedStyle="\APA.XSL" StyleName="APA">
   <b:Source>
@@ -11907,24 +13570,6 @@
 </file>
 
 <file path=customXml/itemProps1.xml><?xml version="1.0" encoding="utf-8"?>
-<ds:datastoreItem xmlns:ds="http://schemas.openxmlformats.org/officeDocument/2006/customXml" ds:itemID="{83AE4ADC-D632-40A7-A0C1-0481BB069C4F}">
-  <ds:schemaRefs>
-    <ds:schemaRef ds:uri="http://schemas.microsoft.com/office/2006/metadata/properties"/>
-    <ds:schemaRef ds:uri="http://schemas.microsoft.com/office/infopath/2007/PartnerControls"/>
-    <ds:schemaRef ds:uri="4873beb7-5857-4685-be1f-d57550cc96cc"/>
-  </ds:schemaRefs>
-</ds:datastoreItem>
-</file>
-
-<file path=customXml/itemProps2.xml><?xml version="1.0" encoding="utf-8"?>
-<ds:datastoreItem xmlns:ds="http://schemas.openxmlformats.org/officeDocument/2006/customXml" ds:itemID="{FF740C13-C6A2-43D3-86C5-4CBB969C2CB1}">
-  <ds:schemaRefs>
-    <ds:schemaRef ds:uri="http://schemas.microsoft.com/sharepoint/v3/contenttype/forms"/>
-  </ds:schemaRefs>
-</ds:datastoreItem>
-</file>
-
-<file path=customXml/itemProps3.xml><?xml version="1.0" encoding="utf-8"?>
 <ds:datastoreItem xmlns:ds="http://schemas.openxmlformats.org/officeDocument/2006/customXml" ds:itemID="{88FF2527-3592-4DBF-9FD9-FEA06E5BF9A7}">
   <ds:schemaRefs>
     <ds:schemaRef ds:uri="http://schemas.microsoft.com/office/2006/metadata/contentType"/>
@@ -11942,8 +13587,26 @@
 </ds:datastoreItem>
 </file>
 
+<file path=customXml/itemProps2.xml><?xml version="1.0" encoding="utf-8"?>
+<ds:datastoreItem xmlns:ds="http://schemas.openxmlformats.org/officeDocument/2006/customXml" ds:itemID="{FF740C13-C6A2-43D3-86C5-4CBB969C2CB1}">
+  <ds:schemaRefs>
+    <ds:schemaRef ds:uri="http://schemas.microsoft.com/sharepoint/v3/contenttype/forms"/>
+  </ds:schemaRefs>
+</ds:datastoreItem>
+</file>
+
+<file path=customXml/itemProps3.xml><?xml version="1.0" encoding="utf-8"?>
+<ds:datastoreItem xmlns:ds="http://schemas.openxmlformats.org/officeDocument/2006/customXml" ds:itemID="{83AE4ADC-D632-40A7-A0C1-0481BB069C4F}">
+  <ds:schemaRefs>
+    <ds:schemaRef ds:uri="http://schemas.microsoft.com/office/2006/metadata/properties"/>
+    <ds:schemaRef ds:uri="http://schemas.microsoft.com/office/infopath/2007/PartnerControls"/>
+    <ds:schemaRef ds:uri="4873beb7-5857-4685-be1f-d57550cc96cc"/>
+  </ds:schemaRefs>
+</ds:datastoreItem>
+</file>
+
 <file path=customXml/itemProps4.xml><?xml version="1.0" encoding="utf-8"?>
-<ds:datastoreItem xmlns:ds="http://schemas.openxmlformats.org/officeDocument/2006/customXml" ds:itemID="{D6066EDD-6DAF-4411-856A-9DB345A3ECA2}">
+<ds:datastoreItem xmlns:ds="http://schemas.openxmlformats.org/officeDocument/2006/customXml" ds:itemID="{5D62BBB1-5EB2-4BC3-8FA1-75E81B647360}">
   <ds:schemaRefs>
     <ds:schemaRef ds:uri="http://schemas.openxmlformats.org/officeDocument/2006/bibliography"/>
   </ds:schemaRefs>

</xml_diff>

<commit_message>
this: this se refiere a un objeto, ese objeto es el que actualmente está ejecutando un pedazo de código.
</commit_message>
<xml_diff>
--- a/CursoProfesionalJavaScript.docx
+++ b/CursoProfesionalJavaScript.docx
@@ -8915,6 +8915,7 @@
           <w:color w:val="FFFFFF"/>
           <w:sz w:val="21"/>
           <w:szCs w:val="21"/>
+          <w:lang w:val="en-US"/>
         </w:rPr>
       </w:pPr>
       <w:r>
@@ -8935,6 +8936,7 @@
           <w:color w:val="FFFFFF"/>
           <w:sz w:val="21"/>
           <w:szCs w:val="21"/>
+          <w:lang w:val="en-US"/>
         </w:rPr>
         <w:t>this.plugins</w:t>
       </w:r>
@@ -8946,6 +8948,7 @@
           <w:color w:val="FFFFFF"/>
           <w:sz w:val="21"/>
           <w:szCs w:val="21"/>
+          <w:lang w:val="en-US"/>
         </w:rPr>
         <w:t xml:space="preserve"> = </w:t>
       </w:r>
@@ -8956,6 +8959,7 @@
           <w:color w:val="FFFFFF"/>
           <w:sz w:val="21"/>
           <w:szCs w:val="21"/>
+          <w:lang w:val="en-US"/>
         </w:rPr>
         <w:t>config.plugins</w:t>
       </w:r>
@@ -8966,6 +8970,7 @@
           <w:color w:val="FFFFFF"/>
           <w:sz w:val="21"/>
           <w:szCs w:val="21"/>
+          <w:lang w:val="en-US"/>
         </w:rPr>
         <w:t>;</w:t>
       </w:r>
@@ -10968,29 +10973,19 @@
           <w:color w:val="FFFFFF"/>
           <w:sz w:val="21"/>
           <w:szCs w:val="21"/>
-        </w:rPr>
-      </w:pPr>
-      <w:proofErr w:type="spellStart"/>
-      <w:r>
-        <w:rPr>
-          <w:rStyle w:val="CdigoHTML"/>
-          <w:color w:val="FFFFFF"/>
-          <w:sz w:val="21"/>
-          <w:szCs w:val="21"/>
-        </w:rPr>
-        <w:t>function</w:t>
-      </w:r>
-      <w:proofErr w:type="spellEnd"/>
-      <w:r>
-        <w:rPr>
-          <w:rStyle w:val="CdigoHTML"/>
-          <w:color w:val="FFFFFF"/>
-          <w:sz w:val="21"/>
-          <w:szCs w:val="21"/>
-        </w:rPr>
-        <w:t xml:space="preserve"> </w:t>
-      </w:r>
-      <w:proofErr w:type="spellStart"/>
+          <w:lang w:val="en-US"/>
+        </w:rPr>
+      </w:pPr>
+      <w:r>
+        <w:rPr>
+          <w:rStyle w:val="CdigoHTML"/>
+          <w:color w:val="FFFFFF"/>
+          <w:sz w:val="21"/>
+          <w:szCs w:val="21"/>
+          <w:lang w:val="en-US"/>
+        </w:rPr>
+        <w:t xml:space="preserve">function </w:t>
+      </w:r>
       <w:proofErr w:type="gramStart"/>
       <w:r>
         <w:rPr>
@@ -10998,18 +10993,9 @@
           <w:color w:val="FFFFFF"/>
           <w:sz w:val="21"/>
           <w:szCs w:val="21"/>
-        </w:rPr>
-        <w:t>AutoPlay</w:t>
-      </w:r>
-      <w:proofErr w:type="spellEnd"/>
-      <w:r>
-        <w:rPr>
-          <w:rStyle w:val="CdigoHTML"/>
-          <w:color w:val="FFFFFF"/>
-          <w:sz w:val="21"/>
-          <w:szCs w:val="21"/>
-        </w:rPr>
-        <w:t>(</w:t>
+          <w:lang w:val="en-US"/>
+        </w:rPr>
+        <w:t>AutoPlay(</w:t>
       </w:r>
       <w:proofErr w:type="gramEnd"/>
       <w:r>
@@ -11018,6 +11004,7 @@
           <w:color w:val="FFFFFF"/>
           <w:sz w:val="21"/>
           <w:szCs w:val="21"/>
+          <w:lang w:val="en-US"/>
         </w:rPr>
         <w:t>) { }</w:t>
       </w:r>
@@ -11032,6 +11019,7 @@
           <w:color w:val="FFFFFF"/>
           <w:sz w:val="21"/>
           <w:szCs w:val="21"/>
+          <w:lang w:val="en-US"/>
         </w:rPr>
       </w:pPr>
     </w:p>
@@ -11117,16 +11105,16 @@
           <w:color w:val="FFFFFF"/>
           <w:sz w:val="21"/>
           <w:szCs w:val="21"/>
-          <w:lang w:val="en-US"/>
-        </w:rPr>
-      </w:pPr>
-      <w:r>
-        <w:rPr>
-          <w:rStyle w:val="CdigoHTML"/>
-          <w:color w:val="FFFFFF"/>
-          <w:sz w:val="21"/>
-          <w:szCs w:val="21"/>
-          <w:lang w:val="en-US"/>
+          <w:lang w:val="es-MX"/>
+        </w:rPr>
+      </w:pPr>
+      <w:r>
+        <w:rPr>
+          <w:rStyle w:val="CdigoHTML"/>
+          <w:color w:val="FFFFFF"/>
+          <w:sz w:val="21"/>
+          <w:szCs w:val="21"/>
+          <w:lang w:val="es-MX"/>
         </w:rPr>
         <w:t>}</w:t>
       </w:r>
@@ -11141,7 +11129,7 @@
           <w:color w:val="FFFFFF"/>
           <w:sz w:val="21"/>
           <w:szCs w:val="21"/>
-          <w:lang w:val="en-US"/>
+          <w:lang w:val="es-MX"/>
         </w:rPr>
       </w:pPr>
     </w:p>
@@ -11155,18 +11143,52 @@
           <w:color w:val="FFFFFF"/>
           <w:sz w:val="21"/>
           <w:szCs w:val="21"/>
-          <w:lang w:val="en-US"/>
-        </w:rPr>
-      </w:pPr>
-      <w:r>
-        <w:rPr>
-          <w:rStyle w:val="CdigoHTML"/>
-          <w:color w:val="FFFFFF"/>
-          <w:sz w:val="21"/>
-          <w:szCs w:val="21"/>
-          <w:lang w:val="en-US"/>
-        </w:rPr>
-        <w:t>export default AutoPlay;</w:t>
+          <w:lang w:val="es-MX"/>
+        </w:rPr>
+      </w:pPr>
+      <w:proofErr w:type="spellStart"/>
+      <w:r>
+        <w:rPr>
+          <w:rStyle w:val="CdigoHTML"/>
+          <w:color w:val="FFFFFF"/>
+          <w:sz w:val="21"/>
+          <w:szCs w:val="21"/>
+          <w:lang w:val="es-MX"/>
+        </w:rPr>
+        <w:t>export</w:t>
+      </w:r>
+      <w:proofErr w:type="spellEnd"/>
+      <w:r>
+        <w:rPr>
+          <w:rStyle w:val="CdigoHTML"/>
+          <w:color w:val="FFFFFF"/>
+          <w:sz w:val="21"/>
+          <w:szCs w:val="21"/>
+          <w:lang w:val="es-MX"/>
+        </w:rPr>
+        <w:t xml:space="preserve"> default </w:t>
+      </w:r>
+      <w:proofErr w:type="spellStart"/>
+      <w:r>
+        <w:rPr>
+          <w:rStyle w:val="CdigoHTML"/>
+          <w:color w:val="FFFFFF"/>
+          <w:sz w:val="21"/>
+          <w:szCs w:val="21"/>
+          <w:lang w:val="es-MX"/>
+        </w:rPr>
+        <w:t>AutoPlay</w:t>
+      </w:r>
+      <w:proofErr w:type="spellEnd"/>
+      <w:r>
+        <w:rPr>
+          <w:rStyle w:val="CdigoHTML"/>
+          <w:color w:val="FFFFFF"/>
+          <w:sz w:val="21"/>
+          <w:szCs w:val="21"/>
+          <w:lang w:val="es-MX"/>
+        </w:rPr>
+        <w:t>;</w:t>
       </w:r>
     </w:p>
     <w:p>
@@ -12962,6 +12984,522 @@
           <w:szCs w:val="21"/>
         </w:rPr>
         <w:t>.</w:t>
+      </w:r>
+    </w:p>
+    <w:p>
+      <w:pPr>
+        <w:pStyle w:val="Ttulo1"/>
+        <w:rPr>
+          <w:u w:val="single"/>
+        </w:rPr>
+      </w:pPr>
+      <w:r>
+        <w:rPr>
+          <w:u w:val="single"/>
+        </w:rPr>
+        <w:lastRenderedPageBreak/>
+        <w:t>this</w:t>
+      </w:r>
+    </w:p>
+    <w:p>
+      <w:pPr>
+        <w:pStyle w:val="NormalWeb"/>
+        <w:shd w:val="clear" w:color="auto" w:fill="FFFFFF"/>
+        <w:spacing w:before="0" w:beforeAutospacing="0"/>
+        <w:jc w:val="both"/>
+        <w:rPr>
+          <w:rFonts w:ascii="Arial" w:hAnsi="Arial" w:cs="Arial"/>
+          <w:color w:val="4A4A4A"/>
+          <w:sz w:val="21"/>
+          <w:szCs w:val="21"/>
+        </w:rPr>
+      </w:pPr>
+      <w:proofErr w:type="spellStart"/>
+      <w:r>
+        <w:rPr>
+          <w:rFonts w:ascii="Arial" w:hAnsi="Arial" w:cs="Arial"/>
+          <w:i/>
+          <w:iCs/>
+          <w:color w:val="4A4A4A"/>
+          <w:sz w:val="21"/>
+          <w:szCs w:val="21"/>
+        </w:rPr>
+        <w:t>this</w:t>
+      </w:r>
+      <w:proofErr w:type="spellEnd"/>
+      <w:r>
+        <w:rPr>
+          <w:rFonts w:ascii="Arial" w:hAnsi="Arial" w:cs="Arial"/>
+          <w:color w:val="4A4A4A"/>
+          <w:sz w:val="21"/>
+          <w:szCs w:val="21"/>
+        </w:rPr>
+        <w:t> se refiere a un objeto, ese objeto es el que actualmente está ejecutando un pedazo de código.</w:t>
+      </w:r>
+    </w:p>
+    <w:p>
+      <w:pPr>
+        <w:pStyle w:val="NormalWeb"/>
+        <w:shd w:val="clear" w:color="auto" w:fill="FFFFFF"/>
+        <w:spacing w:before="0" w:beforeAutospacing="0" w:after="0" w:afterAutospacing="0"/>
+        <w:jc w:val="both"/>
+        <w:rPr>
+          <w:rFonts w:ascii="Arial" w:hAnsi="Arial" w:cs="Arial"/>
+          <w:color w:val="4A4A4A"/>
+          <w:sz w:val="21"/>
+          <w:szCs w:val="21"/>
+        </w:rPr>
+      </w:pPr>
+      <w:r>
+        <w:rPr>
+          <w:rFonts w:ascii="Arial" w:hAnsi="Arial" w:cs="Arial"/>
+          <w:color w:val="4A4A4A"/>
+          <w:sz w:val="21"/>
+          <w:szCs w:val="21"/>
+        </w:rPr>
+        <w:t>No se puede asignar un valor a </w:t>
+      </w:r>
+      <w:proofErr w:type="spellStart"/>
+      <w:r>
+        <w:rPr>
+          <w:rFonts w:ascii="Arial" w:hAnsi="Arial" w:cs="Arial"/>
+          <w:i/>
+          <w:iCs/>
+          <w:color w:val="4A4A4A"/>
+          <w:sz w:val="21"/>
+          <w:szCs w:val="21"/>
+        </w:rPr>
+        <w:t>this</w:t>
+      </w:r>
+      <w:proofErr w:type="spellEnd"/>
+      <w:r>
+        <w:rPr>
+          <w:rFonts w:ascii="Arial" w:hAnsi="Arial" w:cs="Arial"/>
+          <w:color w:val="4A4A4A"/>
+          <w:sz w:val="21"/>
+          <w:szCs w:val="21"/>
+        </w:rPr>
+        <w:t xml:space="preserve"> directamente y este depende de en </w:t>
+      </w:r>
+      <w:proofErr w:type="spellStart"/>
+      <w:r>
+        <w:rPr>
+          <w:rFonts w:ascii="Arial" w:hAnsi="Arial" w:cs="Arial"/>
+          <w:color w:val="4A4A4A"/>
+          <w:sz w:val="21"/>
+          <w:szCs w:val="21"/>
+        </w:rPr>
+        <w:t>que</w:t>
+      </w:r>
+      <w:proofErr w:type="spellEnd"/>
+      <w:r>
+        <w:rPr>
+          <w:rFonts w:ascii="Arial" w:hAnsi="Arial" w:cs="Arial"/>
+          <w:color w:val="4A4A4A"/>
+          <w:sz w:val="21"/>
+          <w:szCs w:val="21"/>
+        </w:rPr>
+        <w:t xml:space="preserve"> </w:t>
+      </w:r>
+      <w:proofErr w:type="spellStart"/>
+      <w:r>
+        <w:rPr>
+          <w:rFonts w:ascii="Arial" w:hAnsi="Arial" w:cs="Arial"/>
+          <w:color w:val="4A4A4A"/>
+          <w:sz w:val="21"/>
+          <w:szCs w:val="21"/>
+        </w:rPr>
+        <w:t>scope</w:t>
+      </w:r>
+      <w:proofErr w:type="spellEnd"/>
+      <w:r>
+        <w:rPr>
+          <w:rFonts w:ascii="Arial" w:hAnsi="Arial" w:cs="Arial"/>
+          <w:color w:val="4A4A4A"/>
+          <w:sz w:val="21"/>
+          <w:szCs w:val="21"/>
+        </w:rPr>
+        <w:t xml:space="preserve"> nos encontramos:</w:t>
+      </w:r>
+    </w:p>
+    <w:p>
+      <w:pPr>
+        <w:pStyle w:val="NormalWeb"/>
+        <w:numPr>
+          <w:ilvl w:val="0"/>
+          <w:numId w:val="26"/>
+        </w:numPr>
+        <w:shd w:val="clear" w:color="auto" w:fill="FFFFFF"/>
+        <w:spacing w:before="0" w:beforeAutospacing="0" w:after="0" w:afterAutospacing="0"/>
+        <w:jc w:val="both"/>
+        <w:rPr>
+          <w:rFonts w:ascii="Arial" w:hAnsi="Arial" w:cs="Arial"/>
+          <w:color w:val="4A4A4A"/>
+          <w:sz w:val="21"/>
+          <w:szCs w:val="21"/>
+        </w:rPr>
+      </w:pPr>
+      <w:r>
+        <w:rPr>
+          <w:rFonts w:ascii="Arial" w:hAnsi="Arial" w:cs="Arial"/>
+          <w:color w:val="4A4A4A"/>
+          <w:sz w:val="21"/>
+          <w:szCs w:val="21"/>
+        </w:rPr>
+        <w:t>Cuando llamamos a </w:t>
+      </w:r>
+      <w:proofErr w:type="spellStart"/>
+      <w:r>
+        <w:rPr>
+          <w:rFonts w:ascii="Arial" w:hAnsi="Arial" w:cs="Arial"/>
+          <w:i/>
+          <w:iCs/>
+          <w:color w:val="4A4A4A"/>
+          <w:sz w:val="21"/>
+          <w:szCs w:val="21"/>
+        </w:rPr>
+        <w:t>this</w:t>
+      </w:r>
+      <w:proofErr w:type="spellEnd"/>
+      <w:r>
+        <w:rPr>
+          <w:rFonts w:ascii="Arial" w:hAnsi="Arial" w:cs="Arial"/>
+          <w:color w:val="4A4A4A"/>
+          <w:sz w:val="21"/>
+          <w:szCs w:val="21"/>
+        </w:rPr>
+        <w:t> en el </w:t>
+      </w:r>
+      <w:r>
+        <w:rPr>
+          <w:rFonts w:ascii="Arial" w:hAnsi="Arial" w:cs="Arial"/>
+          <w:b/>
+          <w:bCs/>
+          <w:color w:val="4A4A4A"/>
+          <w:sz w:val="21"/>
+          <w:szCs w:val="21"/>
+        </w:rPr>
+        <w:t xml:space="preserve">Global </w:t>
+      </w:r>
+      <w:proofErr w:type="spellStart"/>
+      <w:r>
+        <w:rPr>
+          <w:rFonts w:ascii="Arial" w:hAnsi="Arial" w:cs="Arial"/>
+          <w:b/>
+          <w:bCs/>
+          <w:color w:val="4A4A4A"/>
+          <w:sz w:val="21"/>
+          <w:szCs w:val="21"/>
+        </w:rPr>
+        <w:t>Scope</w:t>
+      </w:r>
+      <w:proofErr w:type="spellEnd"/>
+      <w:r>
+        <w:rPr>
+          <w:rFonts w:ascii="Arial" w:hAnsi="Arial" w:cs="Arial"/>
+          <w:b/>
+          <w:bCs/>
+          <w:color w:val="4A4A4A"/>
+          <w:sz w:val="21"/>
+          <w:szCs w:val="21"/>
+        </w:rPr>
+        <w:t xml:space="preserve"> o </w:t>
+      </w:r>
+      <w:proofErr w:type="spellStart"/>
+      <w:r>
+        <w:rPr>
+          <w:rFonts w:ascii="Arial" w:hAnsi="Arial" w:cs="Arial"/>
+          <w:b/>
+          <w:bCs/>
+          <w:color w:val="4A4A4A"/>
+          <w:sz w:val="21"/>
+          <w:szCs w:val="21"/>
+        </w:rPr>
+        <w:t>Function</w:t>
+      </w:r>
+      <w:proofErr w:type="spellEnd"/>
+      <w:r>
+        <w:rPr>
+          <w:rFonts w:ascii="Arial" w:hAnsi="Arial" w:cs="Arial"/>
+          <w:b/>
+          <w:bCs/>
+          <w:color w:val="4A4A4A"/>
+          <w:sz w:val="21"/>
+          <w:szCs w:val="21"/>
+        </w:rPr>
+        <w:t xml:space="preserve"> </w:t>
+      </w:r>
+      <w:proofErr w:type="spellStart"/>
+      <w:r>
+        <w:rPr>
+          <w:rFonts w:ascii="Arial" w:hAnsi="Arial" w:cs="Arial"/>
+          <w:b/>
+          <w:bCs/>
+          <w:color w:val="4A4A4A"/>
+          <w:sz w:val="21"/>
+          <w:szCs w:val="21"/>
+        </w:rPr>
+        <w:t>Scope</w:t>
+      </w:r>
+      <w:proofErr w:type="spellEnd"/>
+      <w:r>
+        <w:rPr>
+          <w:rFonts w:ascii="Arial" w:hAnsi="Arial" w:cs="Arial"/>
+          <w:color w:val="4A4A4A"/>
+          <w:sz w:val="21"/>
+          <w:szCs w:val="21"/>
+        </w:rPr>
+        <w:t>, se hace referencia al objeto </w:t>
+      </w:r>
+      <w:proofErr w:type="spellStart"/>
+      <w:r>
+        <w:rPr>
+          <w:rFonts w:ascii="Arial" w:hAnsi="Arial" w:cs="Arial"/>
+          <w:i/>
+          <w:iCs/>
+          <w:color w:val="4A4A4A"/>
+          <w:sz w:val="21"/>
+          <w:szCs w:val="21"/>
+        </w:rPr>
+        <w:t>window</w:t>
+      </w:r>
+      <w:proofErr w:type="spellEnd"/>
+      <w:r>
+        <w:rPr>
+          <w:rFonts w:ascii="Arial" w:hAnsi="Arial" w:cs="Arial"/>
+          <w:color w:val="4A4A4A"/>
+          <w:sz w:val="21"/>
+          <w:szCs w:val="21"/>
+        </w:rPr>
+        <w:t>. A excepción de cuando estamos en </w:t>
+      </w:r>
+      <w:proofErr w:type="spellStart"/>
+      <w:r>
+        <w:rPr>
+          <w:rFonts w:ascii="Arial" w:hAnsi="Arial" w:cs="Arial"/>
+          <w:b/>
+          <w:bCs/>
+          <w:color w:val="4A4A4A"/>
+          <w:sz w:val="21"/>
+          <w:szCs w:val="21"/>
+        </w:rPr>
+        <w:t>strict</w:t>
+      </w:r>
+      <w:proofErr w:type="spellEnd"/>
+      <w:r>
+        <w:rPr>
+          <w:rFonts w:ascii="Arial" w:hAnsi="Arial" w:cs="Arial"/>
+          <w:b/>
+          <w:bCs/>
+          <w:color w:val="4A4A4A"/>
+          <w:sz w:val="21"/>
+          <w:szCs w:val="21"/>
+        </w:rPr>
+        <w:t xml:space="preserve"> </w:t>
+      </w:r>
+      <w:proofErr w:type="spellStart"/>
+      <w:r>
+        <w:rPr>
+          <w:rFonts w:ascii="Arial" w:hAnsi="Arial" w:cs="Arial"/>
+          <w:b/>
+          <w:bCs/>
+          <w:color w:val="4A4A4A"/>
+          <w:sz w:val="21"/>
+          <w:szCs w:val="21"/>
+        </w:rPr>
+        <w:t>mode</w:t>
+      </w:r>
+      <w:proofErr w:type="spellEnd"/>
+      <w:r>
+        <w:rPr>
+          <w:rFonts w:ascii="Arial" w:hAnsi="Arial" w:cs="Arial"/>
+          <w:color w:val="4A4A4A"/>
+          <w:sz w:val="21"/>
+          <w:szCs w:val="21"/>
+        </w:rPr>
+        <w:t> que nos regresará </w:t>
+      </w:r>
+      <w:proofErr w:type="spellStart"/>
+      <w:r>
+        <w:rPr>
+          <w:rFonts w:ascii="Arial" w:hAnsi="Arial" w:cs="Arial"/>
+          <w:i/>
+          <w:iCs/>
+          <w:color w:val="4A4A4A"/>
+          <w:sz w:val="21"/>
+          <w:szCs w:val="21"/>
+        </w:rPr>
+        <w:t>undefined</w:t>
+      </w:r>
+      <w:proofErr w:type="spellEnd"/>
+      <w:r>
+        <w:rPr>
+          <w:rFonts w:ascii="Arial" w:hAnsi="Arial" w:cs="Arial"/>
+          <w:color w:val="4A4A4A"/>
+          <w:sz w:val="21"/>
+          <w:szCs w:val="21"/>
+        </w:rPr>
+        <w:t>.</w:t>
+      </w:r>
+    </w:p>
+    <w:p>
+      <w:pPr>
+        <w:pStyle w:val="NormalWeb"/>
+        <w:numPr>
+          <w:ilvl w:val="0"/>
+          <w:numId w:val="26"/>
+        </w:numPr>
+        <w:shd w:val="clear" w:color="auto" w:fill="FFFFFF"/>
+        <w:spacing w:before="0" w:beforeAutospacing="0" w:after="0" w:afterAutospacing="0"/>
+        <w:jc w:val="both"/>
+        <w:rPr>
+          <w:rFonts w:ascii="Arial" w:hAnsi="Arial" w:cs="Arial"/>
+          <w:color w:val="4A4A4A"/>
+          <w:sz w:val="21"/>
+          <w:szCs w:val="21"/>
+        </w:rPr>
+      </w:pPr>
+      <w:r>
+        <w:rPr>
+          <w:rFonts w:ascii="Arial" w:hAnsi="Arial" w:cs="Arial"/>
+          <w:color w:val="4A4A4A"/>
+          <w:sz w:val="21"/>
+          <w:szCs w:val="21"/>
+        </w:rPr>
+        <w:t>Cuando llamamos a </w:t>
+      </w:r>
+      <w:proofErr w:type="spellStart"/>
+      <w:r>
+        <w:rPr>
+          <w:rFonts w:ascii="Arial" w:hAnsi="Arial" w:cs="Arial"/>
+          <w:i/>
+          <w:iCs/>
+          <w:color w:val="4A4A4A"/>
+          <w:sz w:val="21"/>
+          <w:szCs w:val="21"/>
+        </w:rPr>
+        <w:t>this</w:t>
+      </w:r>
+      <w:proofErr w:type="spellEnd"/>
+      <w:r>
+        <w:rPr>
+          <w:rFonts w:ascii="Arial" w:hAnsi="Arial" w:cs="Arial"/>
+          <w:color w:val="4A4A4A"/>
+          <w:sz w:val="21"/>
+          <w:szCs w:val="21"/>
+        </w:rPr>
+        <w:t> desde </w:t>
+      </w:r>
+      <w:r>
+        <w:rPr>
+          <w:rFonts w:ascii="Arial" w:hAnsi="Arial" w:cs="Arial"/>
+          <w:b/>
+          <w:bCs/>
+          <w:color w:val="4A4A4A"/>
+          <w:sz w:val="21"/>
+          <w:szCs w:val="21"/>
+        </w:rPr>
+        <w:t>una función</w:t>
+      </w:r>
+      <w:r>
+        <w:rPr>
+          <w:rFonts w:ascii="Arial" w:hAnsi="Arial" w:cs="Arial"/>
+          <w:color w:val="4A4A4A"/>
+          <w:sz w:val="21"/>
+          <w:szCs w:val="21"/>
+        </w:rPr>
+        <w:t> que está contenida en un objeto, </w:t>
+      </w:r>
+      <w:proofErr w:type="spellStart"/>
+      <w:r>
+        <w:rPr>
+          <w:rFonts w:ascii="Arial" w:hAnsi="Arial" w:cs="Arial"/>
+          <w:i/>
+          <w:iCs/>
+          <w:color w:val="4A4A4A"/>
+          <w:sz w:val="21"/>
+          <w:szCs w:val="21"/>
+        </w:rPr>
+        <w:t>this</w:t>
+      </w:r>
+      <w:proofErr w:type="spellEnd"/>
+      <w:r>
+        <w:rPr>
+          <w:rFonts w:ascii="Arial" w:hAnsi="Arial" w:cs="Arial"/>
+          <w:color w:val="4A4A4A"/>
+          <w:sz w:val="21"/>
+          <w:szCs w:val="21"/>
+        </w:rPr>
+        <w:t> se hace referencia a ese objeto.</w:t>
+      </w:r>
+    </w:p>
+    <w:p>
+      <w:pPr>
+        <w:pStyle w:val="NormalWeb"/>
+        <w:numPr>
+          <w:ilvl w:val="0"/>
+          <w:numId w:val="26"/>
+        </w:numPr>
+        <w:shd w:val="clear" w:color="auto" w:fill="FFFFFF"/>
+        <w:spacing w:before="0" w:beforeAutospacing="0" w:after="0" w:afterAutospacing="0"/>
+        <w:jc w:val="both"/>
+        <w:rPr>
+          <w:rFonts w:ascii="Arial" w:hAnsi="Arial" w:cs="Arial"/>
+          <w:color w:val="4A4A4A"/>
+          <w:sz w:val="21"/>
+          <w:szCs w:val="21"/>
+        </w:rPr>
+      </w:pPr>
+      <w:r>
+        <w:rPr>
+          <w:rFonts w:ascii="Arial" w:hAnsi="Arial" w:cs="Arial"/>
+          <w:color w:val="4A4A4A"/>
+          <w:sz w:val="21"/>
+          <w:szCs w:val="21"/>
+        </w:rPr>
+        <w:t>Cuando llamamos a </w:t>
+      </w:r>
+      <w:proofErr w:type="spellStart"/>
+      <w:r>
+        <w:rPr>
+          <w:rFonts w:ascii="Arial" w:hAnsi="Arial" w:cs="Arial"/>
+          <w:i/>
+          <w:iCs/>
+          <w:color w:val="4A4A4A"/>
+          <w:sz w:val="21"/>
+          <w:szCs w:val="21"/>
+        </w:rPr>
+        <w:t>this</w:t>
+      </w:r>
+      <w:proofErr w:type="spellEnd"/>
+      <w:r>
+        <w:rPr>
+          <w:rFonts w:ascii="Arial" w:hAnsi="Arial" w:cs="Arial"/>
+          <w:color w:val="4A4A4A"/>
+          <w:sz w:val="21"/>
+          <w:szCs w:val="21"/>
+        </w:rPr>
+        <w:t> desde una </w:t>
+      </w:r>
+      <w:r>
+        <w:rPr>
+          <w:rFonts w:ascii="Arial" w:hAnsi="Arial" w:cs="Arial"/>
+          <w:b/>
+          <w:bCs/>
+          <w:color w:val="4A4A4A"/>
+          <w:sz w:val="21"/>
+          <w:szCs w:val="21"/>
+        </w:rPr>
+        <w:t>“clase”</w:t>
+      </w:r>
+      <w:r>
+        <w:rPr>
+          <w:rFonts w:ascii="Arial" w:hAnsi="Arial" w:cs="Arial"/>
+          <w:color w:val="4A4A4A"/>
+          <w:sz w:val="21"/>
+          <w:szCs w:val="21"/>
+        </w:rPr>
+        <w:t>, se hace referencia a la instancia generada por el constructor.</w:t>
       </w:r>
       <w:bookmarkStart w:id="0" w:name="_GoBack"/>
       <w:bookmarkEnd w:id="0"/>
@@ -14484,6 +15022,155 @@
     </w:lvl>
   </w:abstractNum>
   <w:abstractNum w:abstractNumId="21" w15:restartNumberingAfterBreak="0">
+    <w:nsid w:val="66452FDA"/>
+    <w:multiLevelType w:val="multilevel"/>
+    <w:tmpl w:val="FE64114C"/>
+    <w:lvl w:ilvl="0">
+      <w:start w:val="1"/>
+      <w:numFmt w:val="bullet"/>
+      <w:lvlText w:val=""/>
+      <w:lvlJc w:val="left"/>
+      <w:pPr>
+        <w:tabs>
+          <w:tab w:val="num" w:pos="720"/>
+        </w:tabs>
+        <w:ind w:left="720" w:hanging="360"/>
+      </w:pPr>
+      <w:rPr>
+        <w:rFonts w:ascii="Symbol" w:hAnsi="Symbol" w:hint="default"/>
+        <w:sz w:val="20"/>
+      </w:rPr>
+    </w:lvl>
+    <w:lvl w:ilvl="1" w:tentative="1">
+      <w:start w:val="1"/>
+      <w:numFmt w:val="bullet"/>
+      <w:lvlText w:val="o"/>
+      <w:lvlJc w:val="left"/>
+      <w:pPr>
+        <w:tabs>
+          <w:tab w:val="num" w:pos="1440"/>
+        </w:tabs>
+        <w:ind w:left="1440" w:hanging="360"/>
+      </w:pPr>
+      <w:rPr>
+        <w:rFonts w:ascii="Courier New" w:hAnsi="Courier New" w:hint="default"/>
+        <w:sz w:val="20"/>
+      </w:rPr>
+    </w:lvl>
+    <w:lvl w:ilvl="2" w:tentative="1">
+      <w:start w:val="1"/>
+      <w:numFmt w:val="bullet"/>
+      <w:lvlText w:val=""/>
+      <w:lvlJc w:val="left"/>
+      <w:pPr>
+        <w:tabs>
+          <w:tab w:val="num" w:pos="2160"/>
+        </w:tabs>
+        <w:ind w:left="2160" w:hanging="360"/>
+      </w:pPr>
+      <w:rPr>
+        <w:rFonts w:ascii="Wingdings" w:hAnsi="Wingdings" w:hint="default"/>
+        <w:sz w:val="20"/>
+      </w:rPr>
+    </w:lvl>
+    <w:lvl w:ilvl="3" w:tentative="1">
+      <w:start w:val="1"/>
+      <w:numFmt w:val="bullet"/>
+      <w:lvlText w:val=""/>
+      <w:lvlJc w:val="left"/>
+      <w:pPr>
+        <w:tabs>
+          <w:tab w:val="num" w:pos="2880"/>
+        </w:tabs>
+        <w:ind w:left="2880" w:hanging="360"/>
+      </w:pPr>
+      <w:rPr>
+        <w:rFonts w:ascii="Wingdings" w:hAnsi="Wingdings" w:hint="default"/>
+        <w:sz w:val="20"/>
+      </w:rPr>
+    </w:lvl>
+    <w:lvl w:ilvl="4" w:tentative="1">
+      <w:start w:val="1"/>
+      <w:numFmt w:val="bullet"/>
+      <w:lvlText w:val=""/>
+      <w:lvlJc w:val="left"/>
+      <w:pPr>
+        <w:tabs>
+          <w:tab w:val="num" w:pos="3600"/>
+        </w:tabs>
+        <w:ind w:left="3600" w:hanging="360"/>
+      </w:pPr>
+      <w:rPr>
+        <w:rFonts w:ascii="Wingdings" w:hAnsi="Wingdings" w:hint="default"/>
+        <w:sz w:val="20"/>
+      </w:rPr>
+    </w:lvl>
+    <w:lvl w:ilvl="5" w:tentative="1">
+      <w:start w:val="1"/>
+      <w:numFmt w:val="bullet"/>
+      <w:lvlText w:val=""/>
+      <w:lvlJc w:val="left"/>
+      <w:pPr>
+        <w:tabs>
+          <w:tab w:val="num" w:pos="4320"/>
+        </w:tabs>
+        <w:ind w:left="4320" w:hanging="360"/>
+      </w:pPr>
+      <w:rPr>
+        <w:rFonts w:ascii="Wingdings" w:hAnsi="Wingdings" w:hint="default"/>
+        <w:sz w:val="20"/>
+      </w:rPr>
+    </w:lvl>
+    <w:lvl w:ilvl="6" w:tentative="1">
+      <w:start w:val="1"/>
+      <w:numFmt w:val="bullet"/>
+      <w:lvlText w:val=""/>
+      <w:lvlJc w:val="left"/>
+      <w:pPr>
+        <w:tabs>
+          <w:tab w:val="num" w:pos="5040"/>
+        </w:tabs>
+        <w:ind w:left="5040" w:hanging="360"/>
+      </w:pPr>
+      <w:rPr>
+        <w:rFonts w:ascii="Wingdings" w:hAnsi="Wingdings" w:hint="default"/>
+        <w:sz w:val="20"/>
+      </w:rPr>
+    </w:lvl>
+    <w:lvl w:ilvl="7" w:tentative="1">
+      <w:start w:val="1"/>
+      <w:numFmt w:val="bullet"/>
+      <w:lvlText w:val=""/>
+      <w:lvlJc w:val="left"/>
+      <w:pPr>
+        <w:tabs>
+          <w:tab w:val="num" w:pos="5760"/>
+        </w:tabs>
+        <w:ind w:left="5760" w:hanging="360"/>
+      </w:pPr>
+      <w:rPr>
+        <w:rFonts w:ascii="Wingdings" w:hAnsi="Wingdings" w:hint="default"/>
+        <w:sz w:val="20"/>
+      </w:rPr>
+    </w:lvl>
+    <w:lvl w:ilvl="8" w:tentative="1">
+      <w:start w:val="1"/>
+      <w:numFmt w:val="bullet"/>
+      <w:lvlText w:val=""/>
+      <w:lvlJc w:val="left"/>
+      <w:pPr>
+        <w:tabs>
+          <w:tab w:val="num" w:pos="6480"/>
+        </w:tabs>
+        <w:ind w:left="6480" w:hanging="360"/>
+      </w:pPr>
+      <w:rPr>
+        <w:rFonts w:ascii="Wingdings" w:hAnsi="Wingdings" w:hint="default"/>
+        <w:sz w:val="20"/>
+      </w:rPr>
+    </w:lvl>
+  </w:abstractNum>
+  <w:abstractNum w:abstractNumId="22" w15:restartNumberingAfterBreak="0">
     <w:nsid w:val="735D1288"/>
     <w:multiLevelType w:val="multilevel"/>
     <w:tmpl w:val="0409001D"/>
@@ -14569,7 +15256,7 @@
       </w:pPr>
     </w:lvl>
   </w:abstractNum>
-  <w:abstractNum w:abstractNumId="22" w15:restartNumberingAfterBreak="0">
+  <w:abstractNum w:abstractNumId="23" w15:restartNumberingAfterBreak="0">
     <w:nsid w:val="76421687"/>
     <w:multiLevelType w:val="multilevel"/>
     <w:tmpl w:val="0409001D"/>
@@ -14655,7 +15342,7 @@
       </w:pPr>
     </w:lvl>
   </w:abstractNum>
-  <w:abstractNum w:abstractNumId="23" w15:restartNumberingAfterBreak="0">
+  <w:abstractNum w:abstractNumId="24" w15:restartNumberingAfterBreak="0">
     <w:nsid w:val="7A2C3EB3"/>
     <w:multiLevelType w:val="multilevel"/>
     <w:tmpl w:val="84B46318"/>
@@ -14742,7 +15429,7 @@
       </w:pPr>
     </w:lvl>
   </w:abstractNum>
-  <w:abstractNum w:abstractNumId="24" w15:restartNumberingAfterBreak="0">
+  <w:abstractNum w:abstractNumId="25" w15:restartNumberingAfterBreak="0">
     <w:nsid w:val="7F3A1AB1"/>
     <w:multiLevelType w:val="multilevel"/>
     <w:tmpl w:val="04090023"/>
@@ -14842,16 +15529,16 @@
     <w:abstractNumId w:val="14"/>
   </w:num>
   <w:num w:numId="5">
+    <w:abstractNumId w:val="23"/>
+  </w:num>
+  <w:num w:numId="6">
+    <w:abstractNumId w:val="24"/>
+  </w:num>
+  <w:num w:numId="7">
     <w:abstractNumId w:val="22"/>
   </w:num>
-  <w:num w:numId="6">
-    <w:abstractNumId w:val="23"/>
-  </w:num>
-  <w:num w:numId="7">
-    <w:abstractNumId w:val="21"/>
-  </w:num>
   <w:num w:numId="8">
-    <w:abstractNumId w:val="24"/>
+    <w:abstractNumId w:val="25"/>
   </w:num>
   <w:num w:numId="9">
     <w:abstractNumId w:val="9"/>
@@ -14903,6 +15590,9 @@
   </w:num>
   <w:num w:numId="25">
     <w:abstractNumId w:val="12"/>
+  </w:num>
+  <w:num w:numId="26">
+    <w:abstractNumId w:val="21"/>
   </w:num>
 </w:numbering>
 </file>
@@ -15524,7 +16214,6 @@
   <w:style w:type="character" w:default="1" w:styleId="Fuentedeprrafopredeter">
     <w:name w:val="Default Paragraph Font"/>
     <w:uiPriority w:val="1"/>
-    <w:semiHidden/>
     <w:unhideWhenUsed/>
   </w:style>
   <w:style w:type="table" w:default="1" w:styleId="Tablanormal">
@@ -16690,141 +17379,6 @@
 </file>
 
 <file path=customXml/item1.xml><?xml version="1.0" encoding="utf-8"?>
-<p:properties xmlns:p="http://schemas.microsoft.com/office/2006/metadata/properties" xmlns:xsi="http://www.w3.org/2001/XMLSchema-instance" xmlns:pc="http://schemas.microsoft.com/office/infopath/2007/PartnerControls">
-  <documentManagement>
-    <APDescription xmlns="4873beb7-5857-4685-be1f-d57550cc96cc" xsi:nil="true"/>
-    <AssetExpire xmlns="4873beb7-5857-4685-be1f-d57550cc96cc">2029-01-01T08:00:00+00:00</AssetExpire>
-    <CampaignTagsTaxHTField0 xmlns="4873beb7-5857-4685-be1f-d57550cc96cc">
-      <Terms xmlns="http://schemas.microsoft.com/office/infopath/2007/PartnerControls"/>
-    </CampaignTagsTaxHTField0>
-    <IntlLangReviewDate xmlns="4873beb7-5857-4685-be1f-d57550cc96cc" xsi:nil="true"/>
-    <TPFriendlyName xmlns="4873beb7-5857-4685-be1f-d57550cc96cc" xsi:nil="true"/>
-    <IntlLangReview xmlns="4873beb7-5857-4685-be1f-d57550cc96cc">false</IntlLangReview>
-    <LocLastLocAttemptVersionLookup xmlns="4873beb7-5857-4685-be1f-d57550cc96cc">864570</LocLastLocAttemptVersionLookup>
-    <PolicheckWords xmlns="4873beb7-5857-4685-be1f-d57550cc96cc" xsi:nil="true"/>
-    <SubmitterId xmlns="4873beb7-5857-4685-be1f-d57550cc96cc" xsi:nil="true"/>
-    <AcquiredFrom xmlns="4873beb7-5857-4685-be1f-d57550cc96cc">Internal MS</AcquiredFrom>
-    <EditorialStatus xmlns="4873beb7-5857-4685-be1f-d57550cc96cc">Complete</EditorialStatus>
-    <Markets xmlns="4873beb7-5857-4685-be1f-d57550cc96cc"/>
-    <OriginAsset xmlns="4873beb7-5857-4685-be1f-d57550cc96cc" xsi:nil="true"/>
-    <AssetStart xmlns="4873beb7-5857-4685-be1f-d57550cc96cc">2012-11-01T04:53:00+00:00</AssetStart>
-    <FriendlyTitle xmlns="4873beb7-5857-4685-be1f-d57550cc96cc" xsi:nil="true"/>
-    <MarketSpecific xmlns="4873beb7-5857-4685-be1f-d57550cc96cc">false</MarketSpecific>
-    <TPNamespace xmlns="4873beb7-5857-4685-be1f-d57550cc96cc" xsi:nil="true"/>
-    <PublishStatusLookup xmlns="4873beb7-5857-4685-be1f-d57550cc96cc">
-      <Value>1655138</Value>
-    </PublishStatusLookup>
-    <APAuthor xmlns="4873beb7-5857-4685-be1f-d57550cc96cc">
-      <UserInfo>
-        <DisplayName>MIDDLEEAST\v-keerth</DisplayName>
-        <AccountId>2799</AccountId>
-        <AccountType/>
-      </UserInfo>
-    </APAuthor>
-    <TPCommandLine xmlns="4873beb7-5857-4685-be1f-d57550cc96cc" xsi:nil="true"/>
-    <IntlLangReviewer xmlns="4873beb7-5857-4685-be1f-d57550cc96cc" xsi:nil="true"/>
-    <OpenTemplate xmlns="4873beb7-5857-4685-be1f-d57550cc96cc">true</OpenTemplate>
-    <CSXSubmissionDate xmlns="4873beb7-5857-4685-be1f-d57550cc96cc" xsi:nil="true"/>
-    <TaxCatchAll xmlns="4873beb7-5857-4685-be1f-d57550cc96cc"/>
-    <Manager xmlns="4873beb7-5857-4685-be1f-d57550cc96cc" xsi:nil="true"/>
-    <NumericId xmlns="4873beb7-5857-4685-be1f-d57550cc96cc" xsi:nil="true"/>
-    <ParentAssetId xmlns="4873beb7-5857-4685-be1f-d57550cc96cc" xsi:nil="true"/>
-    <OriginalSourceMarket xmlns="4873beb7-5857-4685-be1f-d57550cc96cc" xsi:nil="true"/>
-    <ApprovalStatus xmlns="4873beb7-5857-4685-be1f-d57550cc96cc">InProgress</ApprovalStatus>
-    <TPComponent xmlns="4873beb7-5857-4685-be1f-d57550cc96cc" xsi:nil="true"/>
-    <EditorialTags xmlns="4873beb7-5857-4685-be1f-d57550cc96cc" xsi:nil="true"/>
-    <TPExecutable xmlns="4873beb7-5857-4685-be1f-d57550cc96cc" xsi:nil="true"/>
-    <TPLaunchHelpLink xmlns="4873beb7-5857-4685-be1f-d57550cc96cc" xsi:nil="true"/>
-    <LocComments xmlns="4873beb7-5857-4685-be1f-d57550cc96cc" xsi:nil="true"/>
-    <LocRecommendedHandoff xmlns="4873beb7-5857-4685-be1f-d57550cc96cc" xsi:nil="true"/>
-    <SourceTitle xmlns="4873beb7-5857-4685-be1f-d57550cc96cc" xsi:nil="true"/>
-    <CSXUpdate xmlns="4873beb7-5857-4685-be1f-d57550cc96cc">false</CSXUpdate>
-    <IntlLocPriority xmlns="4873beb7-5857-4685-be1f-d57550cc96cc" xsi:nil="true"/>
-    <UAProjectedTotalWords xmlns="4873beb7-5857-4685-be1f-d57550cc96cc" xsi:nil="true"/>
-    <AssetType xmlns="4873beb7-5857-4685-be1f-d57550cc96cc">TP</AssetType>
-    <MachineTranslated xmlns="4873beb7-5857-4685-be1f-d57550cc96cc">false</MachineTranslated>
-    <OutputCachingOn xmlns="4873beb7-5857-4685-be1f-d57550cc96cc">false</OutputCachingOn>
-    <TemplateStatus xmlns="4873beb7-5857-4685-be1f-d57550cc96cc">Complete</TemplateStatus>
-    <IsSearchable xmlns="4873beb7-5857-4685-be1f-d57550cc96cc">true</IsSearchable>
-    <ContentItem xmlns="4873beb7-5857-4685-be1f-d57550cc96cc" xsi:nil="true"/>
-    <HandoffToMSDN xmlns="4873beb7-5857-4685-be1f-d57550cc96cc" xsi:nil="true"/>
-    <ShowIn xmlns="4873beb7-5857-4685-be1f-d57550cc96cc">Show everywhere</ShowIn>
-    <ThumbnailAssetId xmlns="4873beb7-5857-4685-be1f-d57550cc96cc" xsi:nil="true"/>
-    <UALocComments xmlns="4873beb7-5857-4685-be1f-d57550cc96cc" xsi:nil="true"/>
-    <UALocRecommendation xmlns="4873beb7-5857-4685-be1f-d57550cc96cc">Localize</UALocRecommendation>
-    <LastModifiedDateTime xmlns="4873beb7-5857-4685-be1f-d57550cc96cc" xsi:nil="true"/>
-    <LegacyData xmlns="4873beb7-5857-4685-be1f-d57550cc96cc" xsi:nil="true"/>
-    <LocManualTestRequired xmlns="4873beb7-5857-4685-be1f-d57550cc96cc">false</LocManualTestRequired>
-    <LocMarketGroupTiers2 xmlns="4873beb7-5857-4685-be1f-d57550cc96cc" xsi:nil="true"/>
-    <ClipArtFilename xmlns="4873beb7-5857-4685-be1f-d57550cc96cc" xsi:nil="true"/>
-    <TPApplication xmlns="4873beb7-5857-4685-be1f-d57550cc96cc" xsi:nil="true"/>
-    <CSXHash xmlns="4873beb7-5857-4685-be1f-d57550cc96cc" xsi:nil="true"/>
-    <DirectSourceMarket xmlns="4873beb7-5857-4685-be1f-d57550cc96cc" xsi:nil="true"/>
-    <PrimaryImageGen xmlns="4873beb7-5857-4685-be1f-d57550cc96cc">true</PrimaryImageGen>
-    <PlannedPubDate xmlns="4873beb7-5857-4685-be1f-d57550cc96cc" xsi:nil="true"/>
-    <CSXSubmissionMarket xmlns="4873beb7-5857-4685-be1f-d57550cc96cc" xsi:nil="true"/>
-    <Downloads xmlns="4873beb7-5857-4685-be1f-d57550cc96cc">0</Downloads>
-    <ArtSampleDocs xmlns="4873beb7-5857-4685-be1f-d57550cc96cc" xsi:nil="true"/>
-    <TrustLevel xmlns="4873beb7-5857-4685-be1f-d57550cc96cc">1 Microsoft Managed Content</TrustLevel>
-    <BlockPublish xmlns="4873beb7-5857-4685-be1f-d57550cc96cc">false</BlockPublish>
-    <TPLaunchHelpLinkType xmlns="4873beb7-5857-4685-be1f-d57550cc96cc">Template</TPLaunchHelpLinkType>
-    <LocalizationTagsTaxHTField0 xmlns="4873beb7-5857-4685-be1f-d57550cc96cc">
-      <Terms xmlns="http://schemas.microsoft.com/office/infopath/2007/PartnerControls"/>
-    </LocalizationTagsTaxHTField0>
-    <BusinessGroup xmlns="4873beb7-5857-4685-be1f-d57550cc96cc" xsi:nil="true"/>
-    <Providers xmlns="4873beb7-5857-4685-be1f-d57550cc96cc" xsi:nil="true"/>
-    <TemplateTemplateType xmlns="4873beb7-5857-4685-be1f-d57550cc96cc">Word Document Template</TemplateTemplateType>
-    <TimesCloned xmlns="4873beb7-5857-4685-be1f-d57550cc96cc" xsi:nil="true"/>
-    <TPAppVersion xmlns="4873beb7-5857-4685-be1f-d57550cc96cc" xsi:nil="true"/>
-    <VoteCount xmlns="4873beb7-5857-4685-be1f-d57550cc96cc" xsi:nil="true"/>
-    <AverageRating xmlns="4873beb7-5857-4685-be1f-d57550cc96cc" xsi:nil="true"/>
-    <FeatureTagsTaxHTField0 xmlns="4873beb7-5857-4685-be1f-d57550cc96cc">
-      <Terms xmlns="http://schemas.microsoft.com/office/infopath/2007/PartnerControls"/>
-    </FeatureTagsTaxHTField0>
-    <Provider xmlns="4873beb7-5857-4685-be1f-d57550cc96cc" xsi:nil="true"/>
-    <UACurrentWords xmlns="4873beb7-5857-4685-be1f-d57550cc96cc" xsi:nil="true"/>
-    <AssetId xmlns="4873beb7-5857-4685-be1f-d57550cc96cc">TP103749966</AssetId>
-    <TPClientViewer xmlns="4873beb7-5857-4685-be1f-d57550cc96cc" xsi:nil="true"/>
-    <DSATActionTaken xmlns="4873beb7-5857-4685-be1f-d57550cc96cc" xsi:nil="true"/>
-    <APEditor xmlns="4873beb7-5857-4685-be1f-d57550cc96cc">
-      <UserInfo>
-        <DisplayName/>
-        <AccountId xsi:nil="true"/>
-        <AccountType/>
-      </UserInfo>
-    </APEditor>
-    <TPInstallLocation xmlns="4873beb7-5857-4685-be1f-d57550cc96cc" xsi:nil="true"/>
-    <OOCacheId xmlns="4873beb7-5857-4685-be1f-d57550cc96cc" xsi:nil="true"/>
-    <IsDeleted xmlns="4873beb7-5857-4685-be1f-d57550cc96cc">false</IsDeleted>
-    <PublishTargets xmlns="4873beb7-5857-4685-be1f-d57550cc96cc">OfficeOnlineVNext</PublishTargets>
-    <ApprovalLog xmlns="4873beb7-5857-4685-be1f-d57550cc96cc" xsi:nil="true"/>
-    <BugNumber xmlns="4873beb7-5857-4685-be1f-d57550cc96cc" xsi:nil="true"/>
-    <CrawlForDependencies xmlns="4873beb7-5857-4685-be1f-d57550cc96cc">false</CrawlForDependencies>
-    <InternalTagsTaxHTField0 xmlns="4873beb7-5857-4685-be1f-d57550cc96cc">
-      <Terms xmlns="http://schemas.microsoft.com/office/infopath/2007/PartnerControls"/>
-    </InternalTagsTaxHTField0>
-    <LastHandOff xmlns="4873beb7-5857-4685-be1f-d57550cc96cc" xsi:nil="true"/>
-    <Milestone xmlns="4873beb7-5857-4685-be1f-d57550cc96cc" xsi:nil="true"/>
-    <OriginalRelease xmlns="4873beb7-5857-4685-be1f-d57550cc96cc">15</OriginalRelease>
-    <RecommendationsModifier xmlns="4873beb7-5857-4685-be1f-d57550cc96cc" xsi:nil="true"/>
-    <ScenarioTagsTaxHTField0 xmlns="4873beb7-5857-4685-be1f-d57550cc96cc">
-      <Terms xmlns="http://schemas.microsoft.com/office/infopath/2007/PartnerControls"/>
-    </ScenarioTagsTaxHTField0>
-    <UANotes xmlns="4873beb7-5857-4685-be1f-d57550cc96cc" xsi:nil="true"/>
-  </documentManagement>
-</p:properties>
-</file>
-
-<file path=customXml/item2.xml><?xml version="1.0" encoding="utf-8"?>
-<?mso-contentType ?>
-<FormTemplates xmlns="http://schemas.microsoft.com/sharepoint/v3/contenttype/forms">
-  <Display>DocumentLibraryForm</Display>
-  <Edit>AssetEditForm</Edit>
-  <New>DocumentLibraryForm</New>
-</FormTemplates>
-</file>
-
-<file path=customXml/item3.xml><?xml version="1.0" encoding="utf-8"?>
 <ct:contentTypeSchema xmlns:ct="http://schemas.microsoft.com/office/2006/metadata/contentType" xmlns:ma="http://schemas.microsoft.com/office/2006/metadata/properties/metaAttributes" ct:_="" ma:_="" ma:contentTypeName="TemplateFile" ma:contentTypeID="0x0101006EDDDB5EE6D98C44930B742096920B300400F5B6D36B3EF94B4E9A635CDF2A18F5B8" ma:contentTypeVersion="72" ma:contentTypeDescription="Create a new document." ma:contentTypeScope="" ma:versionID="a23e56308344d904b51738559c3d67c9">
   <xsd:schema xmlns:xsd="http://www.w3.org/2001/XMLSchema" xmlns:xs="http://www.w3.org/2001/XMLSchema" xmlns:p="http://schemas.microsoft.com/office/2006/metadata/properties" xmlns:ns2="4873beb7-5857-4685-be1f-d57550cc96cc" targetNamespace="http://schemas.microsoft.com/office/2006/metadata/properties" ma:root="true" ma:fieldsID="cd0908cc4600e77bf5da051303e00c8d" ns2:_="">
     <xsd:import namespace="4873beb7-5857-4685-be1f-d57550cc96cc"/>
@@ -17864,6 +18418,141 @@
 </ct:contentTypeSchema>
 </file>
 
+<file path=customXml/item2.xml><?xml version="1.0" encoding="utf-8"?>
+<?mso-contentType ?>
+<FormTemplates xmlns="http://schemas.microsoft.com/sharepoint/v3/contenttype/forms">
+  <Display>DocumentLibraryForm</Display>
+  <Edit>AssetEditForm</Edit>
+  <New>DocumentLibraryForm</New>
+</FormTemplates>
+</file>
+
+<file path=customXml/item3.xml><?xml version="1.0" encoding="utf-8"?>
+<p:properties xmlns:p="http://schemas.microsoft.com/office/2006/metadata/properties" xmlns:xsi="http://www.w3.org/2001/XMLSchema-instance" xmlns:pc="http://schemas.microsoft.com/office/infopath/2007/PartnerControls">
+  <documentManagement>
+    <APDescription xmlns="4873beb7-5857-4685-be1f-d57550cc96cc" xsi:nil="true"/>
+    <AssetExpire xmlns="4873beb7-5857-4685-be1f-d57550cc96cc">2029-01-01T08:00:00+00:00</AssetExpire>
+    <CampaignTagsTaxHTField0 xmlns="4873beb7-5857-4685-be1f-d57550cc96cc">
+      <Terms xmlns="http://schemas.microsoft.com/office/infopath/2007/PartnerControls"/>
+    </CampaignTagsTaxHTField0>
+    <IntlLangReviewDate xmlns="4873beb7-5857-4685-be1f-d57550cc96cc" xsi:nil="true"/>
+    <TPFriendlyName xmlns="4873beb7-5857-4685-be1f-d57550cc96cc" xsi:nil="true"/>
+    <IntlLangReview xmlns="4873beb7-5857-4685-be1f-d57550cc96cc">false</IntlLangReview>
+    <LocLastLocAttemptVersionLookup xmlns="4873beb7-5857-4685-be1f-d57550cc96cc">864570</LocLastLocAttemptVersionLookup>
+    <PolicheckWords xmlns="4873beb7-5857-4685-be1f-d57550cc96cc" xsi:nil="true"/>
+    <SubmitterId xmlns="4873beb7-5857-4685-be1f-d57550cc96cc" xsi:nil="true"/>
+    <AcquiredFrom xmlns="4873beb7-5857-4685-be1f-d57550cc96cc">Internal MS</AcquiredFrom>
+    <EditorialStatus xmlns="4873beb7-5857-4685-be1f-d57550cc96cc">Complete</EditorialStatus>
+    <Markets xmlns="4873beb7-5857-4685-be1f-d57550cc96cc"/>
+    <OriginAsset xmlns="4873beb7-5857-4685-be1f-d57550cc96cc" xsi:nil="true"/>
+    <AssetStart xmlns="4873beb7-5857-4685-be1f-d57550cc96cc">2012-11-01T04:53:00+00:00</AssetStart>
+    <FriendlyTitle xmlns="4873beb7-5857-4685-be1f-d57550cc96cc" xsi:nil="true"/>
+    <MarketSpecific xmlns="4873beb7-5857-4685-be1f-d57550cc96cc">false</MarketSpecific>
+    <TPNamespace xmlns="4873beb7-5857-4685-be1f-d57550cc96cc" xsi:nil="true"/>
+    <PublishStatusLookup xmlns="4873beb7-5857-4685-be1f-d57550cc96cc">
+      <Value>1655138</Value>
+    </PublishStatusLookup>
+    <APAuthor xmlns="4873beb7-5857-4685-be1f-d57550cc96cc">
+      <UserInfo>
+        <DisplayName>MIDDLEEAST\v-keerth</DisplayName>
+        <AccountId>2799</AccountId>
+        <AccountType/>
+      </UserInfo>
+    </APAuthor>
+    <TPCommandLine xmlns="4873beb7-5857-4685-be1f-d57550cc96cc" xsi:nil="true"/>
+    <IntlLangReviewer xmlns="4873beb7-5857-4685-be1f-d57550cc96cc" xsi:nil="true"/>
+    <OpenTemplate xmlns="4873beb7-5857-4685-be1f-d57550cc96cc">true</OpenTemplate>
+    <CSXSubmissionDate xmlns="4873beb7-5857-4685-be1f-d57550cc96cc" xsi:nil="true"/>
+    <TaxCatchAll xmlns="4873beb7-5857-4685-be1f-d57550cc96cc"/>
+    <Manager xmlns="4873beb7-5857-4685-be1f-d57550cc96cc" xsi:nil="true"/>
+    <NumericId xmlns="4873beb7-5857-4685-be1f-d57550cc96cc" xsi:nil="true"/>
+    <ParentAssetId xmlns="4873beb7-5857-4685-be1f-d57550cc96cc" xsi:nil="true"/>
+    <OriginalSourceMarket xmlns="4873beb7-5857-4685-be1f-d57550cc96cc" xsi:nil="true"/>
+    <ApprovalStatus xmlns="4873beb7-5857-4685-be1f-d57550cc96cc">InProgress</ApprovalStatus>
+    <TPComponent xmlns="4873beb7-5857-4685-be1f-d57550cc96cc" xsi:nil="true"/>
+    <EditorialTags xmlns="4873beb7-5857-4685-be1f-d57550cc96cc" xsi:nil="true"/>
+    <TPExecutable xmlns="4873beb7-5857-4685-be1f-d57550cc96cc" xsi:nil="true"/>
+    <TPLaunchHelpLink xmlns="4873beb7-5857-4685-be1f-d57550cc96cc" xsi:nil="true"/>
+    <LocComments xmlns="4873beb7-5857-4685-be1f-d57550cc96cc" xsi:nil="true"/>
+    <LocRecommendedHandoff xmlns="4873beb7-5857-4685-be1f-d57550cc96cc" xsi:nil="true"/>
+    <SourceTitle xmlns="4873beb7-5857-4685-be1f-d57550cc96cc" xsi:nil="true"/>
+    <CSXUpdate xmlns="4873beb7-5857-4685-be1f-d57550cc96cc">false</CSXUpdate>
+    <IntlLocPriority xmlns="4873beb7-5857-4685-be1f-d57550cc96cc" xsi:nil="true"/>
+    <UAProjectedTotalWords xmlns="4873beb7-5857-4685-be1f-d57550cc96cc" xsi:nil="true"/>
+    <AssetType xmlns="4873beb7-5857-4685-be1f-d57550cc96cc">TP</AssetType>
+    <MachineTranslated xmlns="4873beb7-5857-4685-be1f-d57550cc96cc">false</MachineTranslated>
+    <OutputCachingOn xmlns="4873beb7-5857-4685-be1f-d57550cc96cc">false</OutputCachingOn>
+    <TemplateStatus xmlns="4873beb7-5857-4685-be1f-d57550cc96cc">Complete</TemplateStatus>
+    <IsSearchable xmlns="4873beb7-5857-4685-be1f-d57550cc96cc">true</IsSearchable>
+    <ContentItem xmlns="4873beb7-5857-4685-be1f-d57550cc96cc" xsi:nil="true"/>
+    <HandoffToMSDN xmlns="4873beb7-5857-4685-be1f-d57550cc96cc" xsi:nil="true"/>
+    <ShowIn xmlns="4873beb7-5857-4685-be1f-d57550cc96cc">Show everywhere</ShowIn>
+    <ThumbnailAssetId xmlns="4873beb7-5857-4685-be1f-d57550cc96cc" xsi:nil="true"/>
+    <UALocComments xmlns="4873beb7-5857-4685-be1f-d57550cc96cc" xsi:nil="true"/>
+    <UALocRecommendation xmlns="4873beb7-5857-4685-be1f-d57550cc96cc">Localize</UALocRecommendation>
+    <LastModifiedDateTime xmlns="4873beb7-5857-4685-be1f-d57550cc96cc" xsi:nil="true"/>
+    <LegacyData xmlns="4873beb7-5857-4685-be1f-d57550cc96cc" xsi:nil="true"/>
+    <LocManualTestRequired xmlns="4873beb7-5857-4685-be1f-d57550cc96cc">false</LocManualTestRequired>
+    <LocMarketGroupTiers2 xmlns="4873beb7-5857-4685-be1f-d57550cc96cc" xsi:nil="true"/>
+    <ClipArtFilename xmlns="4873beb7-5857-4685-be1f-d57550cc96cc" xsi:nil="true"/>
+    <TPApplication xmlns="4873beb7-5857-4685-be1f-d57550cc96cc" xsi:nil="true"/>
+    <CSXHash xmlns="4873beb7-5857-4685-be1f-d57550cc96cc" xsi:nil="true"/>
+    <DirectSourceMarket xmlns="4873beb7-5857-4685-be1f-d57550cc96cc" xsi:nil="true"/>
+    <PrimaryImageGen xmlns="4873beb7-5857-4685-be1f-d57550cc96cc">true</PrimaryImageGen>
+    <PlannedPubDate xmlns="4873beb7-5857-4685-be1f-d57550cc96cc" xsi:nil="true"/>
+    <CSXSubmissionMarket xmlns="4873beb7-5857-4685-be1f-d57550cc96cc" xsi:nil="true"/>
+    <Downloads xmlns="4873beb7-5857-4685-be1f-d57550cc96cc">0</Downloads>
+    <ArtSampleDocs xmlns="4873beb7-5857-4685-be1f-d57550cc96cc" xsi:nil="true"/>
+    <TrustLevel xmlns="4873beb7-5857-4685-be1f-d57550cc96cc">1 Microsoft Managed Content</TrustLevel>
+    <BlockPublish xmlns="4873beb7-5857-4685-be1f-d57550cc96cc">false</BlockPublish>
+    <TPLaunchHelpLinkType xmlns="4873beb7-5857-4685-be1f-d57550cc96cc">Template</TPLaunchHelpLinkType>
+    <LocalizationTagsTaxHTField0 xmlns="4873beb7-5857-4685-be1f-d57550cc96cc">
+      <Terms xmlns="http://schemas.microsoft.com/office/infopath/2007/PartnerControls"/>
+    </LocalizationTagsTaxHTField0>
+    <BusinessGroup xmlns="4873beb7-5857-4685-be1f-d57550cc96cc" xsi:nil="true"/>
+    <Providers xmlns="4873beb7-5857-4685-be1f-d57550cc96cc" xsi:nil="true"/>
+    <TemplateTemplateType xmlns="4873beb7-5857-4685-be1f-d57550cc96cc">Word Document Template</TemplateTemplateType>
+    <TimesCloned xmlns="4873beb7-5857-4685-be1f-d57550cc96cc" xsi:nil="true"/>
+    <TPAppVersion xmlns="4873beb7-5857-4685-be1f-d57550cc96cc" xsi:nil="true"/>
+    <VoteCount xmlns="4873beb7-5857-4685-be1f-d57550cc96cc" xsi:nil="true"/>
+    <AverageRating xmlns="4873beb7-5857-4685-be1f-d57550cc96cc" xsi:nil="true"/>
+    <FeatureTagsTaxHTField0 xmlns="4873beb7-5857-4685-be1f-d57550cc96cc">
+      <Terms xmlns="http://schemas.microsoft.com/office/infopath/2007/PartnerControls"/>
+    </FeatureTagsTaxHTField0>
+    <Provider xmlns="4873beb7-5857-4685-be1f-d57550cc96cc" xsi:nil="true"/>
+    <UACurrentWords xmlns="4873beb7-5857-4685-be1f-d57550cc96cc" xsi:nil="true"/>
+    <AssetId xmlns="4873beb7-5857-4685-be1f-d57550cc96cc">TP103749966</AssetId>
+    <TPClientViewer xmlns="4873beb7-5857-4685-be1f-d57550cc96cc" xsi:nil="true"/>
+    <DSATActionTaken xmlns="4873beb7-5857-4685-be1f-d57550cc96cc" xsi:nil="true"/>
+    <APEditor xmlns="4873beb7-5857-4685-be1f-d57550cc96cc">
+      <UserInfo>
+        <DisplayName/>
+        <AccountId xsi:nil="true"/>
+        <AccountType/>
+      </UserInfo>
+    </APEditor>
+    <TPInstallLocation xmlns="4873beb7-5857-4685-be1f-d57550cc96cc" xsi:nil="true"/>
+    <OOCacheId xmlns="4873beb7-5857-4685-be1f-d57550cc96cc" xsi:nil="true"/>
+    <IsDeleted xmlns="4873beb7-5857-4685-be1f-d57550cc96cc">false</IsDeleted>
+    <PublishTargets xmlns="4873beb7-5857-4685-be1f-d57550cc96cc">OfficeOnlineVNext</PublishTargets>
+    <ApprovalLog xmlns="4873beb7-5857-4685-be1f-d57550cc96cc" xsi:nil="true"/>
+    <BugNumber xmlns="4873beb7-5857-4685-be1f-d57550cc96cc" xsi:nil="true"/>
+    <CrawlForDependencies xmlns="4873beb7-5857-4685-be1f-d57550cc96cc">false</CrawlForDependencies>
+    <InternalTagsTaxHTField0 xmlns="4873beb7-5857-4685-be1f-d57550cc96cc">
+      <Terms xmlns="http://schemas.microsoft.com/office/infopath/2007/PartnerControls"/>
+    </InternalTagsTaxHTField0>
+    <LastHandOff xmlns="4873beb7-5857-4685-be1f-d57550cc96cc" xsi:nil="true"/>
+    <Milestone xmlns="4873beb7-5857-4685-be1f-d57550cc96cc" xsi:nil="true"/>
+    <OriginalRelease xmlns="4873beb7-5857-4685-be1f-d57550cc96cc">15</OriginalRelease>
+    <RecommendationsModifier xmlns="4873beb7-5857-4685-be1f-d57550cc96cc" xsi:nil="true"/>
+    <ScenarioTagsTaxHTField0 xmlns="4873beb7-5857-4685-be1f-d57550cc96cc">
+      <Terms xmlns="http://schemas.microsoft.com/office/infopath/2007/PartnerControls"/>
+    </ScenarioTagsTaxHTField0>
+    <UANotes xmlns="4873beb7-5857-4685-be1f-d57550cc96cc" xsi:nil="true"/>
+  </documentManagement>
+</p:properties>
+</file>
+
 <file path=customXml/item4.xml><?xml version="1.0" encoding="utf-8"?>
 <b:Sources xmlns:b="http://schemas.openxmlformats.org/officeDocument/2006/bibliography" SelectedStyle="\APA.XSL" StyleName="APA">
   <b:Source>
@@ -17918,24 +18607,6 @@
 </file>
 
 <file path=customXml/itemProps1.xml><?xml version="1.0" encoding="utf-8"?>
-<ds:datastoreItem xmlns:ds="http://schemas.openxmlformats.org/officeDocument/2006/customXml" ds:itemID="{83AE4ADC-D632-40A7-A0C1-0481BB069C4F}">
-  <ds:schemaRefs>
-    <ds:schemaRef ds:uri="http://schemas.microsoft.com/office/2006/metadata/properties"/>
-    <ds:schemaRef ds:uri="http://schemas.microsoft.com/office/infopath/2007/PartnerControls"/>
-    <ds:schemaRef ds:uri="4873beb7-5857-4685-be1f-d57550cc96cc"/>
-  </ds:schemaRefs>
-</ds:datastoreItem>
-</file>
-
-<file path=customXml/itemProps2.xml><?xml version="1.0" encoding="utf-8"?>
-<ds:datastoreItem xmlns:ds="http://schemas.openxmlformats.org/officeDocument/2006/customXml" ds:itemID="{FF740C13-C6A2-43D3-86C5-4CBB969C2CB1}">
-  <ds:schemaRefs>
-    <ds:schemaRef ds:uri="http://schemas.microsoft.com/sharepoint/v3/contenttype/forms"/>
-  </ds:schemaRefs>
-</ds:datastoreItem>
-</file>
-
-<file path=customXml/itemProps3.xml><?xml version="1.0" encoding="utf-8"?>
 <ds:datastoreItem xmlns:ds="http://schemas.openxmlformats.org/officeDocument/2006/customXml" ds:itemID="{88FF2527-3592-4DBF-9FD9-FEA06E5BF9A7}">
   <ds:schemaRefs>
     <ds:schemaRef ds:uri="http://schemas.microsoft.com/office/2006/metadata/contentType"/>
@@ -17953,8 +18624,26 @@
 </ds:datastoreItem>
 </file>
 
+<file path=customXml/itemProps2.xml><?xml version="1.0" encoding="utf-8"?>
+<ds:datastoreItem xmlns:ds="http://schemas.openxmlformats.org/officeDocument/2006/customXml" ds:itemID="{FF740C13-C6A2-43D3-86C5-4CBB969C2CB1}">
+  <ds:schemaRefs>
+    <ds:schemaRef ds:uri="http://schemas.microsoft.com/sharepoint/v3/contenttype/forms"/>
+  </ds:schemaRefs>
+</ds:datastoreItem>
+</file>
+
+<file path=customXml/itemProps3.xml><?xml version="1.0" encoding="utf-8"?>
+<ds:datastoreItem xmlns:ds="http://schemas.openxmlformats.org/officeDocument/2006/customXml" ds:itemID="{83AE4ADC-D632-40A7-A0C1-0481BB069C4F}">
+  <ds:schemaRefs>
+    <ds:schemaRef ds:uri="http://schemas.microsoft.com/office/2006/metadata/properties"/>
+    <ds:schemaRef ds:uri="http://schemas.microsoft.com/office/infopath/2007/PartnerControls"/>
+    <ds:schemaRef ds:uri="4873beb7-5857-4685-be1f-d57550cc96cc"/>
+  </ds:schemaRefs>
+</ds:datastoreItem>
+</file>
+
 <file path=customXml/itemProps4.xml><?xml version="1.0" encoding="utf-8"?>
-<ds:datastoreItem xmlns:ds="http://schemas.openxmlformats.org/officeDocument/2006/customXml" ds:itemID="{76866565-A5D2-4A08-A0D4-0301FC5FC8D9}">
+<ds:datastoreItem xmlns:ds="http://schemas.openxmlformats.org/officeDocument/2006/customXml" ds:itemID="{8EE3C74B-8BDD-4941-8737-5AF30ECC4ECA}">
   <ds:schemaRefs>
     <ds:schemaRef ds:uri="http://schemas.openxmlformats.org/officeDocument/2006/bibliography"/>
   </ds:schemaRefs>

</xml_diff>

<commit_message>
Abstract Syntax Tree en Práctica
</commit_message>
<xml_diff>
--- a/CursoProfesionalJavaScript.docx
+++ b/CursoProfesionalJavaScript.docx
@@ -14622,6 +14622,7 @@
       <w:r>
         <w:rPr>
           <w:rFonts w:ascii="Arial" w:hAnsi="Arial" w:cs="Arial"/>
+          <w:noProof/>
           <w:sz w:val="21"/>
           <w:szCs w:val="21"/>
           <w:lang w:val="es-MX"/>
@@ -14678,6 +14679,7 @@
       <w:r>
         <w:rPr>
           <w:rFonts w:ascii="Arial" w:hAnsi="Arial" w:cs="Arial"/>
+          <w:noProof/>
           <w:sz w:val="21"/>
           <w:szCs w:val="21"/>
           <w:lang w:val="es-MX"/>
@@ -14733,6 +14735,7 @@
       <w:r>
         <w:rPr>
           <w:rFonts w:ascii="Arial" w:hAnsi="Arial" w:cs="Arial"/>
+          <w:noProof/>
           <w:sz w:val="21"/>
           <w:szCs w:val="21"/>
           <w:lang w:val="es-MX"/>
@@ -14788,6 +14791,7 @@
       <w:r>
         <w:rPr>
           <w:rFonts w:ascii="Arial" w:hAnsi="Arial" w:cs="Arial"/>
+          <w:noProof/>
           <w:sz w:val="21"/>
           <w:szCs w:val="21"/>
           <w:lang w:val="es-MX"/>
@@ -15270,11 +15274,1752 @@
           </wp:inline>
         </w:drawing>
       </w:r>
+    </w:p>
+    <w:p>
+      <w:pPr>
+        <w:pStyle w:val="Ttulo1"/>
+        <w:rPr>
+          <w:u w:val="single"/>
+        </w:rPr>
+      </w:pPr>
+      <w:r>
+        <w:rPr>
+          <w:u w:val="single"/>
+        </w:rPr>
+        <w:lastRenderedPageBreak/>
+        <w:t>Abstract Syntax Tree en Práctica</w:t>
+      </w:r>
+    </w:p>
+    <w:p>
+      <w:pPr>
+        <w:pStyle w:val="Ttulo2"/>
+        <w:shd w:val="clear" w:color="auto" w:fill="FFFFFF"/>
+        <w:spacing w:before="0" w:line="240" w:lineRule="auto"/>
+        <w:jc w:val="both"/>
+        <w:rPr>
+          <w:rFonts w:ascii="Arial" w:hAnsi="Arial" w:cs="Arial"/>
+          <w:color w:val="4A4A4A"/>
+          <w:sz w:val="21"/>
+          <w:szCs w:val="21"/>
+        </w:rPr>
+      </w:pPr>
+      <w:r>
+        <w:rPr>
+          <w:rFonts w:ascii="Arial" w:hAnsi="Arial" w:cs="Arial"/>
+          <w:color w:val="4A4A4A"/>
+          <w:sz w:val="21"/>
+          <w:szCs w:val="21"/>
+        </w:rPr>
+        <w:t>Abstract Syntax Tree en Práctica</w:t>
+      </w:r>
+    </w:p>
+    <w:p>
+      <w:pPr>
+        <w:pStyle w:val="NormalWeb"/>
+        <w:shd w:val="clear" w:color="auto" w:fill="FFFFFF"/>
+        <w:spacing w:before="0" w:beforeAutospacing="0" w:after="0" w:afterAutospacing="0"/>
+        <w:jc w:val="both"/>
+        <w:rPr>
+          <w:rFonts w:ascii="Arial" w:hAnsi="Arial" w:cs="Arial"/>
+          <w:color w:val="4A4A4A"/>
+          <w:sz w:val="21"/>
+          <w:szCs w:val="21"/>
+        </w:rPr>
+      </w:pPr>
+      <w:r>
+        <w:rPr>
+          <w:rFonts w:ascii="Arial" w:hAnsi="Arial" w:cs="Arial"/>
+          <w:color w:val="4A4A4A"/>
+          <w:sz w:val="21"/>
+          <w:szCs w:val="21"/>
+        </w:rPr>
+        <w:t>‌</w:t>
+      </w:r>
+    </w:p>
+    <w:p>
+      <w:pPr>
+        <w:pStyle w:val="NormalWeb"/>
+        <w:shd w:val="clear" w:color="auto" w:fill="FFFFFF"/>
+        <w:spacing w:before="0" w:beforeAutospacing="0" w:after="0" w:afterAutospacing="0"/>
+        <w:jc w:val="both"/>
+        <w:rPr>
+          <w:rFonts w:ascii="Arial" w:hAnsi="Arial" w:cs="Arial"/>
+          <w:color w:val="4A4A4A"/>
+          <w:sz w:val="21"/>
+          <w:szCs w:val="21"/>
+        </w:rPr>
+      </w:pPr>
+      <w:r>
+        <w:rPr>
+          <w:rFonts w:ascii="Arial" w:hAnsi="Arial" w:cs="Arial"/>
+          <w:color w:val="4A4A4A"/>
+          <w:sz w:val="21"/>
+          <w:szCs w:val="21"/>
+        </w:rPr>
+        <w:t>Vamos a usar el </w:t>
+      </w:r>
+      <w:r>
+        <w:rPr>
+          <w:rStyle w:val="Textoennegrita"/>
+          <w:rFonts w:ascii="Arial" w:hAnsi="Arial" w:cs="Arial"/>
+          <w:color w:val="4A4A4A"/>
+          <w:sz w:val="21"/>
+          <w:szCs w:val="21"/>
+        </w:rPr>
+        <w:t>AST</w:t>
+      </w:r>
+      <w:r>
+        <w:rPr>
+          <w:rFonts w:ascii="Arial" w:hAnsi="Arial" w:cs="Arial"/>
+          <w:color w:val="4A4A4A"/>
+          <w:sz w:val="21"/>
+          <w:szCs w:val="21"/>
+        </w:rPr>
+        <w:t> para crear una regla de </w:t>
+      </w:r>
+      <w:proofErr w:type="spellStart"/>
+      <w:r>
+        <w:rPr>
+          <w:rStyle w:val="Textoennegrita"/>
+          <w:rFonts w:ascii="Arial" w:hAnsi="Arial" w:cs="Arial"/>
+          <w:color w:val="4A4A4A"/>
+          <w:sz w:val="21"/>
+          <w:szCs w:val="21"/>
+        </w:rPr>
+        <w:t>eslint</w:t>
+      </w:r>
+      <w:proofErr w:type="spellEnd"/>
+      <w:r>
+        <w:rPr>
+          <w:rFonts w:ascii="Arial" w:hAnsi="Arial" w:cs="Arial"/>
+          <w:color w:val="4A4A4A"/>
+          <w:sz w:val="21"/>
+          <w:szCs w:val="21"/>
+        </w:rPr>
+        <w:t xml:space="preserve">, este analizará estéticamente nuestro código a ver si hay que levantar </w:t>
+      </w:r>
+      <w:proofErr w:type="gramStart"/>
+      <w:r>
+        <w:rPr>
+          <w:rFonts w:ascii="Arial" w:hAnsi="Arial" w:cs="Arial"/>
+          <w:color w:val="4A4A4A"/>
+          <w:sz w:val="21"/>
+          <w:szCs w:val="21"/>
+        </w:rPr>
+        <w:t>un </w:t>
+      </w:r>
+      <w:proofErr w:type="spellStart"/>
+      <w:r>
+        <w:rPr>
+          <w:rStyle w:val="nfasis"/>
+          <w:rFonts w:ascii="Arial" w:hAnsi="Arial" w:cs="Arial"/>
+          <w:color w:val="4A4A4A"/>
+          <w:sz w:val="21"/>
+          <w:szCs w:val="21"/>
+        </w:rPr>
+        <w:t>warning</w:t>
+      </w:r>
+      <w:proofErr w:type="spellEnd"/>
+      <w:proofErr w:type="gramEnd"/>
+      <w:r>
+        <w:rPr>
+          <w:rFonts w:ascii="Arial" w:hAnsi="Arial" w:cs="Arial"/>
+          <w:color w:val="4A4A4A"/>
+          <w:sz w:val="21"/>
+          <w:szCs w:val="21"/>
+        </w:rPr>
+        <w:t xml:space="preserve"> por violar la sintaxis. </w:t>
+      </w:r>
+      <w:proofErr w:type="gramStart"/>
+      <w:r>
+        <w:rPr>
+          <w:rFonts w:ascii="Arial" w:hAnsi="Arial" w:cs="Arial"/>
+          <w:color w:val="4A4A4A"/>
+          <w:sz w:val="21"/>
+          <w:szCs w:val="21"/>
+        </w:rPr>
+        <w:t>Muchas de estas reglas ya viene</w:t>
+      </w:r>
+      <w:proofErr w:type="gramEnd"/>
+      <w:r>
+        <w:rPr>
+          <w:rFonts w:ascii="Arial" w:hAnsi="Arial" w:cs="Arial"/>
+          <w:color w:val="4A4A4A"/>
+          <w:sz w:val="21"/>
+          <w:szCs w:val="21"/>
+        </w:rPr>
+        <w:t xml:space="preserve"> con e </w:t>
+      </w:r>
+      <w:proofErr w:type="spellStart"/>
+      <w:r>
+        <w:rPr>
+          <w:rStyle w:val="nfasis"/>
+          <w:rFonts w:ascii="Arial" w:hAnsi="Arial" w:cs="Arial"/>
+          <w:color w:val="4A4A4A"/>
+          <w:sz w:val="21"/>
+          <w:szCs w:val="21"/>
+        </w:rPr>
+        <w:t>eslint</w:t>
+      </w:r>
+      <w:proofErr w:type="spellEnd"/>
+      <w:r>
+        <w:rPr>
+          <w:rFonts w:ascii="Arial" w:hAnsi="Arial" w:cs="Arial"/>
+          <w:color w:val="4A4A4A"/>
+          <w:sz w:val="21"/>
+          <w:szCs w:val="21"/>
+        </w:rPr>
+        <w:t>, pero podemos agregar nuestras propias reglas. Vamos a usar la herramienta </w:t>
+      </w:r>
+      <w:hyperlink r:id="rId27" w:anchor="/gist/16fc27fc420f705455f2b42b6c804aa1/d9cc7988c2c743d7edfbb3c3b1abed866c975ee4" w:tgtFrame="_blank" w:history="1">
+        <w:r>
+          <w:rPr>
+            <w:rStyle w:val="Hipervnculo"/>
+            <w:rFonts w:ascii="Arial" w:eastAsiaTheme="majorEastAsia" w:hAnsi="Arial" w:cs="Arial"/>
+            <w:color w:val="0791E6"/>
+            <w:sz w:val="21"/>
+            <w:szCs w:val="21"/>
+          </w:rPr>
+          <w:t>AST | Explorer</w:t>
+        </w:r>
+      </w:hyperlink>
+      <w:r>
+        <w:rPr>
+          <w:rFonts w:ascii="Arial" w:hAnsi="Arial" w:cs="Arial"/>
+          <w:color w:val="4A4A4A"/>
+          <w:sz w:val="21"/>
+          <w:szCs w:val="21"/>
+        </w:rPr>
+        <w:t> para experimentar. Usaremos la configuración por defecto, veremos en la parte superior izquierda el código que vamos a ingresar, a la derecha el </w:t>
+      </w:r>
+      <w:proofErr w:type="spellStart"/>
+      <w:r>
+        <w:rPr>
+          <w:rStyle w:val="nfasis"/>
+          <w:rFonts w:ascii="Arial" w:hAnsi="Arial" w:cs="Arial"/>
+          <w:color w:val="4A4A4A"/>
+          <w:sz w:val="21"/>
+          <w:szCs w:val="21"/>
+        </w:rPr>
+        <w:t>tree</w:t>
+      </w:r>
+      <w:proofErr w:type="spellEnd"/>
+      <w:r>
+        <w:rPr>
+          <w:rFonts w:ascii="Arial" w:hAnsi="Arial" w:cs="Arial"/>
+          <w:color w:val="4A4A4A"/>
+          <w:sz w:val="21"/>
+          <w:szCs w:val="21"/>
+        </w:rPr>
+        <w:t> creado, en la parte inferior izquierda las funciones de las reglas y a la derecha de eso la salida de nuestro código.</w:t>
+      </w:r>
+    </w:p>
+    <w:p>
+      <w:pPr>
+        <w:pStyle w:val="NormalWeb"/>
+        <w:shd w:val="clear" w:color="auto" w:fill="FFFFFF"/>
+        <w:spacing w:before="0" w:beforeAutospacing="0" w:after="0" w:afterAutospacing="0"/>
+        <w:jc w:val="both"/>
+        <w:rPr>
+          <w:rFonts w:ascii="Arial" w:hAnsi="Arial" w:cs="Arial"/>
+          <w:color w:val="4A4A4A"/>
+          <w:sz w:val="21"/>
+          <w:szCs w:val="21"/>
+        </w:rPr>
+      </w:pPr>
+      <w:r>
+        <w:rPr>
+          <w:rFonts w:ascii="Arial" w:hAnsi="Arial" w:cs="Arial"/>
+          <w:color w:val="4A4A4A"/>
+          <w:sz w:val="21"/>
+          <w:szCs w:val="21"/>
+        </w:rPr>
+        <w:t>‌</w:t>
+      </w:r>
+    </w:p>
+    <w:p>
+      <w:pPr>
+        <w:pStyle w:val="Ttulo2"/>
+        <w:shd w:val="clear" w:color="auto" w:fill="FFFFFF"/>
+        <w:spacing w:before="0" w:line="240" w:lineRule="auto"/>
+        <w:jc w:val="both"/>
+        <w:rPr>
+          <w:rFonts w:ascii="Arial" w:hAnsi="Arial" w:cs="Arial"/>
+          <w:color w:val="4A4A4A"/>
+          <w:sz w:val="21"/>
+          <w:szCs w:val="21"/>
+        </w:rPr>
+      </w:pPr>
+      <w:r>
+        <w:rPr>
+          <w:rFonts w:ascii="Arial" w:hAnsi="Arial" w:cs="Arial"/>
+          <w:color w:val="4A4A4A"/>
+          <w:sz w:val="21"/>
+          <w:szCs w:val="21"/>
+        </w:rPr>
+        <w:t>Test</w:t>
+      </w:r>
+    </w:p>
+    <w:p>
+      <w:pPr>
+        <w:pStyle w:val="NormalWeb"/>
+        <w:shd w:val="clear" w:color="auto" w:fill="FFFFFF"/>
+        <w:spacing w:before="0" w:beforeAutospacing="0" w:after="0" w:afterAutospacing="0"/>
+        <w:jc w:val="both"/>
+        <w:rPr>
+          <w:rFonts w:ascii="Arial" w:hAnsi="Arial" w:cs="Arial"/>
+          <w:color w:val="4A4A4A"/>
+          <w:sz w:val="21"/>
+          <w:szCs w:val="21"/>
+        </w:rPr>
+      </w:pPr>
+      <w:r>
+        <w:rPr>
+          <w:rFonts w:ascii="Arial" w:hAnsi="Arial" w:cs="Arial"/>
+          <w:color w:val="4A4A4A"/>
+          <w:sz w:val="21"/>
+          <w:szCs w:val="21"/>
+        </w:rPr>
+        <w:t>‌</w:t>
+      </w:r>
+    </w:p>
+    <w:p>
+      <w:pPr>
+        <w:pStyle w:val="NormalWeb"/>
+        <w:shd w:val="clear" w:color="auto" w:fill="FFFFFF"/>
+        <w:spacing w:before="0" w:beforeAutospacing="0" w:after="0" w:afterAutospacing="0"/>
+        <w:jc w:val="both"/>
+        <w:rPr>
+          <w:rFonts w:ascii="Arial" w:hAnsi="Arial" w:cs="Arial"/>
+          <w:color w:val="4A4A4A"/>
+          <w:sz w:val="21"/>
+          <w:szCs w:val="21"/>
+        </w:rPr>
+      </w:pPr>
+      <w:r>
+        <w:rPr>
+          <w:rFonts w:ascii="Arial" w:hAnsi="Arial" w:cs="Arial"/>
+          <w:color w:val="4A4A4A"/>
+          <w:sz w:val="21"/>
+          <w:szCs w:val="21"/>
+        </w:rPr>
+        <w:t>En el </w:t>
+      </w:r>
+      <w:proofErr w:type="gramStart"/>
+      <w:r>
+        <w:rPr>
+          <w:rStyle w:val="Textoennegrita"/>
+          <w:rFonts w:ascii="Arial" w:hAnsi="Arial" w:cs="Arial"/>
+          <w:color w:val="4A4A4A"/>
+          <w:sz w:val="21"/>
+          <w:szCs w:val="21"/>
+        </w:rPr>
+        <w:t>link</w:t>
+      </w:r>
+      <w:proofErr w:type="gramEnd"/>
+      <w:r>
+        <w:rPr>
+          <w:rFonts w:ascii="Arial" w:hAnsi="Arial" w:cs="Arial"/>
+          <w:color w:val="4A4A4A"/>
+          <w:sz w:val="21"/>
+          <w:szCs w:val="21"/>
+        </w:rPr>
+        <w:t> de </w:t>
+      </w:r>
+      <w:r>
+        <w:rPr>
+          <w:rStyle w:val="Textoennegrita"/>
+          <w:rFonts w:ascii="Arial" w:hAnsi="Arial" w:cs="Arial"/>
+          <w:color w:val="4A4A4A"/>
+          <w:sz w:val="21"/>
+          <w:szCs w:val="21"/>
+        </w:rPr>
+        <w:t>AST Explorer</w:t>
+      </w:r>
+      <w:r>
+        <w:rPr>
+          <w:rFonts w:ascii="Arial" w:hAnsi="Arial" w:cs="Arial"/>
+          <w:color w:val="4A4A4A"/>
+          <w:sz w:val="21"/>
+          <w:szCs w:val="21"/>
+        </w:rPr>
+        <w:t xml:space="preserve"> ya tenemos un código escrito. Donde </w:t>
+      </w:r>
+      <w:proofErr w:type="gramStart"/>
+      <w:r>
+        <w:rPr>
+          <w:rFonts w:ascii="Arial" w:hAnsi="Arial" w:cs="Arial"/>
+          <w:color w:val="4A4A4A"/>
+          <w:sz w:val="21"/>
+          <w:szCs w:val="21"/>
+        </w:rPr>
+        <w:t>el la primera entrada</w:t>
+      </w:r>
+      <w:proofErr w:type="gramEnd"/>
+      <w:r>
+        <w:rPr>
+          <w:rFonts w:ascii="Arial" w:hAnsi="Arial" w:cs="Arial"/>
+          <w:color w:val="4A4A4A"/>
+          <w:sz w:val="21"/>
+          <w:szCs w:val="21"/>
+        </w:rPr>
+        <w:t xml:space="preserve"> tenemos las tareas que debe cumplir nuestro </w:t>
+      </w:r>
+      <w:proofErr w:type="spellStart"/>
+      <w:r>
+        <w:rPr>
+          <w:rStyle w:val="Textoennegrita"/>
+          <w:rFonts w:ascii="Arial" w:hAnsi="Arial" w:cs="Arial"/>
+          <w:color w:val="4A4A4A"/>
+          <w:sz w:val="21"/>
+          <w:szCs w:val="21"/>
+        </w:rPr>
+        <w:t>fixer</w:t>
+      </w:r>
+      <w:proofErr w:type="spellEnd"/>
+      <w:r>
+        <w:rPr>
+          <w:rFonts w:ascii="Arial" w:hAnsi="Arial" w:cs="Arial"/>
+          <w:color w:val="4A4A4A"/>
+          <w:sz w:val="21"/>
+          <w:szCs w:val="21"/>
+        </w:rPr>
+        <w:t>.</w:t>
+      </w:r>
+    </w:p>
+    <w:p>
+      <w:pPr>
+        <w:pStyle w:val="HTMLconformatoprevio"/>
+        <w:shd w:val="clear" w:color="auto" w:fill="333333"/>
+        <w:jc w:val="both"/>
+        <w:rPr>
+          <w:rStyle w:val="CdigoHTML"/>
+          <w:color w:val="FFFFFF"/>
+          <w:sz w:val="21"/>
+          <w:szCs w:val="21"/>
+          <w:lang w:val="en-US"/>
+        </w:rPr>
+      </w:pPr>
+      <w:r>
+        <w:rPr>
+          <w:rStyle w:val="CdigoHTML"/>
+          <w:color w:val="FFFFFF"/>
+          <w:sz w:val="21"/>
+          <w:szCs w:val="21"/>
+          <w:lang w:val="en-US"/>
+        </w:rPr>
+        <w:t>const pi = 3.1415;</w:t>
+      </w:r>
+    </w:p>
+    <w:p>
+      <w:pPr>
+        <w:pStyle w:val="HTMLconformatoprevio"/>
+        <w:shd w:val="clear" w:color="auto" w:fill="333333"/>
+        <w:jc w:val="both"/>
+        <w:rPr>
+          <w:rStyle w:val="CdigoHTML"/>
+          <w:color w:val="FFFFFF"/>
+          <w:sz w:val="21"/>
+          <w:szCs w:val="21"/>
+          <w:lang w:val="en-US"/>
+        </w:rPr>
+      </w:pPr>
+      <w:r>
+        <w:rPr>
+          <w:rStyle w:val="CdigoHTML"/>
+          <w:color w:val="FFFFFF"/>
+          <w:sz w:val="21"/>
+          <w:szCs w:val="21"/>
+          <w:lang w:val="en-US"/>
+        </w:rPr>
+        <w:t xml:space="preserve">const </w:t>
+      </w:r>
+      <w:proofErr w:type="spellStart"/>
+      <w:r>
+        <w:rPr>
+          <w:rStyle w:val="CdigoHTML"/>
+          <w:color w:val="FFFFFF"/>
+          <w:sz w:val="21"/>
+          <w:szCs w:val="21"/>
+          <w:lang w:val="en-US"/>
+        </w:rPr>
+        <w:t>half_pi</w:t>
+      </w:r>
+      <w:proofErr w:type="spellEnd"/>
+      <w:r>
+        <w:rPr>
+          <w:rStyle w:val="CdigoHTML"/>
+          <w:color w:val="FFFFFF"/>
+          <w:sz w:val="21"/>
+          <w:szCs w:val="21"/>
+          <w:lang w:val="en-US"/>
+        </w:rPr>
+        <w:t xml:space="preserve"> = 1.57075;</w:t>
+      </w:r>
+    </w:p>
+    <w:p>
+      <w:pPr>
+        <w:pStyle w:val="HTMLconformatoprevio"/>
+        <w:shd w:val="clear" w:color="auto" w:fill="333333"/>
+        <w:jc w:val="both"/>
+        <w:rPr>
+          <w:rStyle w:val="CdigoHTML"/>
+          <w:color w:val="FFFFFF"/>
+          <w:sz w:val="21"/>
+          <w:szCs w:val="21"/>
+        </w:rPr>
+      </w:pPr>
+      <w:r>
+        <w:rPr>
+          <w:rStyle w:val="CdigoHTML"/>
+          <w:color w:val="FFFFFF"/>
+          <w:sz w:val="21"/>
+          <w:szCs w:val="21"/>
+        </w:rPr>
+        <w:t xml:space="preserve">// </w:t>
+      </w:r>
+      <w:proofErr w:type="gramStart"/>
+      <w:r>
+        <w:rPr>
+          <w:rStyle w:val="CdigoHTML"/>
+          <w:color w:val="FFFFFF"/>
+          <w:sz w:val="21"/>
+          <w:szCs w:val="21"/>
+        </w:rPr>
+        <w:t>variable constantes</w:t>
+      </w:r>
+      <w:proofErr w:type="gramEnd"/>
+    </w:p>
+    <w:p>
+      <w:pPr>
+        <w:pStyle w:val="HTMLconformatoprevio"/>
+        <w:shd w:val="clear" w:color="auto" w:fill="333333"/>
+        <w:jc w:val="both"/>
+        <w:rPr>
+          <w:rStyle w:val="CdigoHTML"/>
+          <w:color w:val="FFFFFF"/>
+          <w:sz w:val="21"/>
+          <w:szCs w:val="21"/>
+        </w:rPr>
+      </w:pPr>
+      <w:r>
+        <w:rPr>
+          <w:rStyle w:val="CdigoHTML"/>
+          <w:color w:val="FFFFFF"/>
+          <w:sz w:val="21"/>
+          <w:szCs w:val="21"/>
+        </w:rPr>
+        <w:t>// variables que guarden un numero</w:t>
+      </w:r>
+    </w:p>
+    <w:p>
+      <w:pPr>
+        <w:pStyle w:val="HTMLconformatoprevio"/>
+        <w:shd w:val="clear" w:color="auto" w:fill="333333"/>
+        <w:jc w:val="both"/>
+        <w:rPr>
+          <w:rStyle w:val="CdigoHTML"/>
+          <w:color w:val="FFFFFF"/>
+          <w:sz w:val="21"/>
+          <w:szCs w:val="21"/>
+        </w:rPr>
+      </w:pPr>
+    </w:p>
+    <w:p>
+      <w:pPr>
+        <w:pStyle w:val="HTMLconformatoprevio"/>
+        <w:shd w:val="clear" w:color="auto" w:fill="333333"/>
+        <w:jc w:val="both"/>
+        <w:rPr>
+          <w:rStyle w:val="CdigoHTML"/>
+          <w:color w:val="FFFFFF"/>
+          <w:sz w:val="21"/>
+          <w:szCs w:val="21"/>
+        </w:rPr>
+      </w:pPr>
+      <w:r>
+        <w:rPr>
+          <w:rStyle w:val="CdigoHTML"/>
+          <w:color w:val="FFFFFF"/>
+          <w:sz w:val="21"/>
+          <w:szCs w:val="21"/>
+        </w:rPr>
+        <w:t>// El nombre de la variable tiene que estar en UPPERCASE</w:t>
+      </w:r>
+    </w:p>
+    <w:p>
+      <w:pPr>
+        <w:pStyle w:val="NormalWeb"/>
+        <w:shd w:val="clear" w:color="auto" w:fill="FFFFFF"/>
+        <w:spacing w:before="0" w:beforeAutospacing="0" w:after="0" w:afterAutospacing="0"/>
+        <w:jc w:val="both"/>
+        <w:rPr>
+          <w:rFonts w:ascii="Arial" w:hAnsi="Arial" w:cs="Arial"/>
+          <w:color w:val="4A4A4A"/>
+          <w:sz w:val="21"/>
+          <w:szCs w:val="21"/>
+        </w:rPr>
+      </w:pPr>
+      <w:r>
+        <w:rPr>
+          <w:rFonts w:ascii="Arial" w:hAnsi="Arial" w:cs="Arial"/>
+          <w:color w:val="4A4A4A"/>
+          <w:sz w:val="21"/>
+          <w:szCs w:val="21"/>
+        </w:rPr>
+        <w:t>‌</w:t>
+      </w:r>
+    </w:p>
+    <w:p>
+      <w:pPr>
+        <w:pStyle w:val="NormalWeb"/>
+        <w:shd w:val="clear" w:color="auto" w:fill="FFFFFF"/>
+        <w:spacing w:before="0" w:beforeAutospacing="0" w:after="0" w:afterAutospacing="0"/>
+        <w:jc w:val="both"/>
+        <w:rPr>
+          <w:rFonts w:ascii="Arial" w:hAnsi="Arial" w:cs="Arial"/>
+          <w:color w:val="4A4A4A"/>
+          <w:sz w:val="21"/>
+          <w:szCs w:val="21"/>
+        </w:rPr>
+      </w:pPr>
+      <w:r>
+        <w:rPr>
+          <w:rFonts w:ascii="Arial" w:hAnsi="Arial" w:cs="Arial"/>
+          <w:color w:val="4A4A4A"/>
+          <w:sz w:val="21"/>
+          <w:szCs w:val="21"/>
+        </w:rPr>
+        <w:t xml:space="preserve">A la derecha tenemos el árbol completo de todas estas declaraciones y gracias a </w:t>
+      </w:r>
+      <w:proofErr w:type="spellStart"/>
+      <w:r>
+        <w:rPr>
+          <w:rFonts w:ascii="Arial" w:hAnsi="Arial" w:cs="Arial"/>
+          <w:color w:val="4A4A4A"/>
+          <w:sz w:val="21"/>
+          <w:szCs w:val="21"/>
+        </w:rPr>
+        <w:t>el</w:t>
+      </w:r>
+      <w:proofErr w:type="spellEnd"/>
+      <w:r>
+        <w:rPr>
+          <w:rFonts w:ascii="Arial" w:hAnsi="Arial" w:cs="Arial"/>
+          <w:color w:val="4A4A4A"/>
+          <w:sz w:val="21"/>
+          <w:szCs w:val="21"/>
+        </w:rPr>
+        <w:t xml:space="preserve"> podemos manipular, detectar errores o interpretar lo que escribamos. Luego implementamos una función que recibe la declaración de la variable y accedemos a los datos que nos ofrece el AST para lograr cumplir con los requerimientos de nuestro solucionador.</w:t>
+      </w:r>
+    </w:p>
+    <w:p>
+      <w:pPr>
+        <w:pStyle w:val="HTMLconformatoprevio"/>
+        <w:shd w:val="clear" w:color="auto" w:fill="333333"/>
+        <w:jc w:val="both"/>
+        <w:rPr>
+          <w:rStyle w:val="CdigoHTML"/>
+          <w:color w:val="FFFFFF"/>
+          <w:sz w:val="21"/>
+          <w:szCs w:val="21"/>
+          <w:lang w:val="en-US"/>
+        </w:rPr>
+      </w:pPr>
+      <w:r>
+        <w:rPr>
+          <w:rStyle w:val="CdigoHTML"/>
+          <w:color w:val="FFFFFF"/>
+          <w:sz w:val="21"/>
+          <w:szCs w:val="21"/>
+          <w:lang w:val="en-US"/>
+        </w:rPr>
+        <w:t>export default function(context) {</w:t>
+      </w:r>
+    </w:p>
+    <w:p>
+      <w:pPr>
+        <w:pStyle w:val="HTMLconformatoprevio"/>
+        <w:shd w:val="clear" w:color="auto" w:fill="333333"/>
+        <w:jc w:val="both"/>
+        <w:rPr>
+          <w:rStyle w:val="CdigoHTML"/>
+          <w:color w:val="FFFFFF"/>
+          <w:sz w:val="21"/>
+          <w:szCs w:val="21"/>
+          <w:lang w:val="en-US"/>
+        </w:rPr>
+      </w:pPr>
+      <w:r>
+        <w:rPr>
+          <w:rStyle w:val="CdigoHTML"/>
+          <w:color w:val="FFFFFF"/>
+          <w:sz w:val="21"/>
+          <w:szCs w:val="21"/>
+          <w:lang w:val="en-US"/>
+        </w:rPr>
+        <w:t xml:space="preserve">  return {</w:t>
+      </w:r>
+    </w:p>
+    <w:p>
+      <w:pPr>
+        <w:pStyle w:val="HTMLconformatoprevio"/>
+        <w:shd w:val="clear" w:color="auto" w:fill="333333"/>
+        <w:jc w:val="both"/>
+        <w:rPr>
+          <w:rStyle w:val="CdigoHTML"/>
+          <w:color w:val="FFFFFF"/>
+          <w:sz w:val="21"/>
+          <w:szCs w:val="21"/>
+        </w:rPr>
+      </w:pPr>
+      <w:r>
+        <w:rPr>
+          <w:rStyle w:val="CdigoHTML"/>
+          <w:color w:val="FFFFFF"/>
+          <w:sz w:val="21"/>
+          <w:szCs w:val="21"/>
+          <w:lang w:val="en-US"/>
+        </w:rPr>
+        <w:t xml:space="preserve">    </w:t>
+      </w:r>
+      <w:proofErr w:type="spellStart"/>
+      <w:r>
+        <w:rPr>
+          <w:rStyle w:val="CdigoHTML"/>
+          <w:color w:val="FFFFFF"/>
+          <w:sz w:val="21"/>
+          <w:szCs w:val="21"/>
+        </w:rPr>
+        <w:t>VariableDeclaration</w:t>
+      </w:r>
+      <w:proofErr w:type="spellEnd"/>
+      <w:r>
+        <w:rPr>
+          <w:rStyle w:val="CdigoHTML"/>
+          <w:color w:val="FFFFFF"/>
+          <w:sz w:val="21"/>
+          <w:szCs w:val="21"/>
+        </w:rPr>
+        <w:t>(</w:t>
+      </w:r>
+      <w:proofErr w:type="spellStart"/>
+      <w:r>
+        <w:rPr>
+          <w:rStyle w:val="CdigoHTML"/>
+          <w:color w:val="FFFFFF"/>
+          <w:sz w:val="21"/>
+          <w:szCs w:val="21"/>
+        </w:rPr>
+        <w:t>node</w:t>
+      </w:r>
+      <w:proofErr w:type="spellEnd"/>
+      <w:r>
+        <w:rPr>
+          <w:rStyle w:val="CdigoHTML"/>
+          <w:color w:val="FFFFFF"/>
+          <w:sz w:val="21"/>
+          <w:szCs w:val="21"/>
+        </w:rPr>
+        <w:t>) {</w:t>
+      </w:r>
+    </w:p>
+    <w:p>
+      <w:pPr>
+        <w:pStyle w:val="HTMLconformatoprevio"/>
+        <w:shd w:val="clear" w:color="auto" w:fill="333333"/>
+        <w:jc w:val="both"/>
+        <w:rPr>
+          <w:rStyle w:val="CdigoHTML"/>
+          <w:color w:val="FFFFFF"/>
+          <w:sz w:val="21"/>
+          <w:szCs w:val="21"/>
+        </w:rPr>
+      </w:pPr>
+      <w:r>
+        <w:rPr>
+          <w:rStyle w:val="CdigoHTML"/>
+          <w:color w:val="FFFFFF"/>
+          <w:sz w:val="21"/>
+          <w:szCs w:val="21"/>
+        </w:rPr>
+        <w:t xml:space="preserve">        // tipo de variable </w:t>
+      </w:r>
+      <w:proofErr w:type="spellStart"/>
+      <w:r>
+        <w:rPr>
+          <w:rStyle w:val="CdigoHTML"/>
+          <w:color w:val="FFFFFF"/>
+          <w:sz w:val="21"/>
+          <w:szCs w:val="21"/>
+        </w:rPr>
+        <w:t>const</w:t>
+      </w:r>
+      <w:proofErr w:type="spellEnd"/>
+    </w:p>
+    <w:p>
+      <w:pPr>
+        <w:pStyle w:val="HTMLconformatoprevio"/>
+        <w:shd w:val="clear" w:color="auto" w:fill="333333"/>
+        <w:jc w:val="both"/>
+        <w:rPr>
+          <w:rStyle w:val="CdigoHTML"/>
+          <w:color w:val="FFFFFF"/>
+          <w:sz w:val="21"/>
+          <w:szCs w:val="21"/>
+          <w:lang w:val="en-US"/>
+        </w:rPr>
+      </w:pPr>
+      <w:r>
+        <w:rPr>
+          <w:rStyle w:val="CdigoHTML"/>
+          <w:color w:val="FFFFFF"/>
+          <w:sz w:val="21"/>
+          <w:szCs w:val="21"/>
+        </w:rPr>
+        <w:t xml:space="preserve">          </w:t>
+      </w:r>
+      <w:r>
+        <w:rPr>
+          <w:rStyle w:val="CdigoHTML"/>
+          <w:color w:val="FFFFFF"/>
+          <w:sz w:val="21"/>
+          <w:szCs w:val="21"/>
+          <w:lang w:val="en-US"/>
+        </w:rPr>
+        <w:t>if (</w:t>
+      </w:r>
+      <w:proofErr w:type="spellStart"/>
+      <w:proofErr w:type="gramStart"/>
+      <w:r>
+        <w:rPr>
+          <w:rStyle w:val="CdigoHTML"/>
+          <w:color w:val="FFFFFF"/>
+          <w:sz w:val="21"/>
+          <w:szCs w:val="21"/>
+          <w:lang w:val="en-US"/>
+        </w:rPr>
+        <w:t>node.kind</w:t>
+      </w:r>
+      <w:proofErr w:type="spellEnd"/>
+      <w:proofErr w:type="gramEnd"/>
+      <w:r>
+        <w:rPr>
+          <w:rStyle w:val="CdigoHTML"/>
+          <w:color w:val="FFFFFF"/>
+          <w:sz w:val="21"/>
+          <w:szCs w:val="21"/>
+          <w:lang w:val="en-US"/>
+        </w:rPr>
+        <w:t xml:space="preserve"> === "const") {</w:t>
+      </w:r>
+    </w:p>
+    <w:p>
+      <w:pPr>
+        <w:pStyle w:val="HTMLconformatoprevio"/>
+        <w:shd w:val="clear" w:color="auto" w:fill="333333"/>
+        <w:jc w:val="both"/>
+        <w:rPr>
+          <w:rStyle w:val="CdigoHTML"/>
+          <w:color w:val="FFFFFF"/>
+          <w:sz w:val="21"/>
+          <w:szCs w:val="21"/>
+          <w:lang w:val="en-US"/>
+        </w:rPr>
+      </w:pPr>
+      <w:r>
+        <w:rPr>
+          <w:rStyle w:val="CdigoHTML"/>
+          <w:color w:val="FFFFFF"/>
+          <w:sz w:val="21"/>
+          <w:szCs w:val="21"/>
+          <w:lang w:val="en-US"/>
+        </w:rPr>
+        <w:t xml:space="preserve">          const declaration = </w:t>
+      </w:r>
+      <w:proofErr w:type="spellStart"/>
+      <w:proofErr w:type="gramStart"/>
+      <w:r>
+        <w:rPr>
+          <w:rStyle w:val="CdigoHTML"/>
+          <w:color w:val="FFFFFF"/>
+          <w:sz w:val="21"/>
+          <w:szCs w:val="21"/>
+          <w:lang w:val="en-US"/>
+        </w:rPr>
+        <w:t>node.declarations</w:t>
+      </w:r>
+      <w:proofErr w:type="spellEnd"/>
+      <w:proofErr w:type="gramEnd"/>
+      <w:r>
+        <w:rPr>
+          <w:rStyle w:val="CdigoHTML"/>
+          <w:color w:val="FFFFFF"/>
+          <w:sz w:val="21"/>
+          <w:szCs w:val="21"/>
+          <w:lang w:val="en-US"/>
+        </w:rPr>
+        <w:t>[0];</w:t>
+      </w:r>
+    </w:p>
+    <w:p>
+      <w:pPr>
+        <w:pStyle w:val="HTMLconformatoprevio"/>
+        <w:shd w:val="clear" w:color="auto" w:fill="333333"/>
+        <w:jc w:val="both"/>
+        <w:rPr>
+          <w:rStyle w:val="CdigoHTML"/>
+          <w:color w:val="FFFFFF"/>
+          <w:sz w:val="21"/>
+          <w:szCs w:val="21"/>
+          <w:lang w:val="en-US"/>
+        </w:rPr>
+      </w:pPr>
+    </w:p>
+    <w:p>
+      <w:pPr>
+        <w:pStyle w:val="HTMLconformatoprevio"/>
+        <w:shd w:val="clear" w:color="auto" w:fill="333333"/>
+        <w:jc w:val="both"/>
+        <w:rPr>
+          <w:rStyle w:val="CdigoHTML"/>
+          <w:color w:val="FFFFFF"/>
+          <w:sz w:val="21"/>
+          <w:szCs w:val="21"/>
+        </w:rPr>
+      </w:pPr>
+      <w:r>
+        <w:rPr>
+          <w:rStyle w:val="CdigoHTML"/>
+          <w:color w:val="FFFFFF"/>
+          <w:sz w:val="21"/>
+          <w:szCs w:val="21"/>
+          <w:lang w:val="en-US"/>
+        </w:rPr>
+        <w:t xml:space="preserve">          </w:t>
+      </w:r>
+      <w:r>
+        <w:rPr>
+          <w:rStyle w:val="CdigoHTML"/>
+          <w:color w:val="FFFFFF"/>
+          <w:sz w:val="21"/>
+          <w:szCs w:val="21"/>
+        </w:rPr>
+        <w:t xml:space="preserve">// </w:t>
+      </w:r>
+      <w:proofErr w:type="gramStart"/>
+      <w:r>
+        <w:rPr>
+          <w:rStyle w:val="CdigoHTML"/>
+          <w:color w:val="FFFFFF"/>
+          <w:sz w:val="21"/>
+          <w:szCs w:val="21"/>
+        </w:rPr>
+        <w:t>asegurarnos</w:t>
+      </w:r>
+      <w:proofErr w:type="gramEnd"/>
+      <w:r>
+        <w:rPr>
+          <w:rStyle w:val="CdigoHTML"/>
+          <w:color w:val="FFFFFF"/>
+          <w:sz w:val="21"/>
+          <w:szCs w:val="21"/>
+        </w:rPr>
+        <w:t xml:space="preserve"> que el valor es un numero</w:t>
+      </w:r>
+    </w:p>
+    <w:p>
+      <w:pPr>
+        <w:pStyle w:val="HTMLconformatoprevio"/>
+        <w:shd w:val="clear" w:color="auto" w:fill="333333"/>
+        <w:jc w:val="both"/>
+        <w:rPr>
+          <w:rStyle w:val="CdigoHTML"/>
+          <w:color w:val="FFFFFF"/>
+          <w:sz w:val="21"/>
+          <w:szCs w:val="21"/>
+          <w:lang w:val="en-US"/>
+        </w:rPr>
+      </w:pPr>
+      <w:r>
+        <w:rPr>
+          <w:rStyle w:val="CdigoHTML"/>
+          <w:color w:val="FFFFFF"/>
+          <w:sz w:val="21"/>
+          <w:szCs w:val="21"/>
+        </w:rPr>
+        <w:t xml:space="preserve">          </w:t>
+      </w:r>
+      <w:r>
+        <w:rPr>
+          <w:rStyle w:val="CdigoHTML"/>
+          <w:color w:val="FFFFFF"/>
+          <w:sz w:val="21"/>
+          <w:szCs w:val="21"/>
+          <w:lang w:val="en-US"/>
+        </w:rPr>
+        <w:t>if (</w:t>
+      </w:r>
+      <w:proofErr w:type="spellStart"/>
+      <w:r>
+        <w:rPr>
+          <w:rStyle w:val="CdigoHTML"/>
+          <w:color w:val="FFFFFF"/>
+          <w:sz w:val="21"/>
+          <w:szCs w:val="21"/>
+          <w:lang w:val="en-US"/>
+        </w:rPr>
+        <w:t>typeof</w:t>
+      </w:r>
+      <w:proofErr w:type="spellEnd"/>
+      <w:r>
+        <w:rPr>
+          <w:rStyle w:val="CdigoHTML"/>
+          <w:color w:val="FFFFFF"/>
+          <w:sz w:val="21"/>
+          <w:szCs w:val="21"/>
+          <w:lang w:val="en-US"/>
+        </w:rPr>
+        <w:t xml:space="preserve"> </w:t>
+      </w:r>
+      <w:proofErr w:type="spellStart"/>
+      <w:proofErr w:type="gramStart"/>
+      <w:r>
+        <w:rPr>
+          <w:rStyle w:val="CdigoHTML"/>
+          <w:color w:val="FFFFFF"/>
+          <w:sz w:val="21"/>
+          <w:szCs w:val="21"/>
+          <w:lang w:val="en-US"/>
+        </w:rPr>
+        <w:t>declaration.init</w:t>
+      </w:r>
+      <w:proofErr w:type="gramEnd"/>
+      <w:r>
+        <w:rPr>
+          <w:rStyle w:val="CdigoHTML"/>
+          <w:color w:val="FFFFFF"/>
+          <w:sz w:val="21"/>
+          <w:szCs w:val="21"/>
+          <w:lang w:val="en-US"/>
+        </w:rPr>
+        <w:t>.value</w:t>
+      </w:r>
+      <w:proofErr w:type="spellEnd"/>
+      <w:r>
+        <w:rPr>
+          <w:rStyle w:val="CdigoHTML"/>
+          <w:color w:val="FFFFFF"/>
+          <w:sz w:val="21"/>
+          <w:szCs w:val="21"/>
+          <w:lang w:val="en-US"/>
+        </w:rPr>
+        <w:t xml:space="preserve"> === "number") {</w:t>
+      </w:r>
+    </w:p>
+    <w:p>
+      <w:pPr>
+        <w:pStyle w:val="HTMLconformatoprevio"/>
+        <w:shd w:val="clear" w:color="auto" w:fill="333333"/>
+        <w:jc w:val="both"/>
+        <w:rPr>
+          <w:rStyle w:val="CdigoHTML"/>
+          <w:color w:val="FFFFFF"/>
+          <w:sz w:val="21"/>
+          <w:szCs w:val="21"/>
+          <w:lang w:val="en-US"/>
+        </w:rPr>
+      </w:pPr>
+      <w:r>
+        <w:rPr>
+          <w:rStyle w:val="CdigoHTML"/>
+          <w:color w:val="FFFFFF"/>
+          <w:sz w:val="21"/>
+          <w:szCs w:val="21"/>
+          <w:lang w:val="en-US"/>
+        </w:rPr>
+        <w:t xml:space="preserve">            if (</w:t>
+      </w:r>
+      <w:proofErr w:type="gramStart"/>
+      <w:r>
+        <w:rPr>
+          <w:rStyle w:val="CdigoHTML"/>
+          <w:color w:val="FFFFFF"/>
+          <w:sz w:val="21"/>
+          <w:szCs w:val="21"/>
+          <w:lang w:val="en-US"/>
+        </w:rPr>
+        <w:t>declaration.id.name !</w:t>
+      </w:r>
+      <w:proofErr w:type="gramEnd"/>
+      <w:r>
+        <w:rPr>
+          <w:rStyle w:val="CdigoHTML"/>
+          <w:color w:val="FFFFFF"/>
+          <w:sz w:val="21"/>
+          <w:szCs w:val="21"/>
+          <w:lang w:val="en-US"/>
+        </w:rPr>
+        <w:t xml:space="preserve">== </w:t>
+      </w:r>
+      <w:proofErr w:type="spellStart"/>
+      <w:r>
+        <w:rPr>
+          <w:rStyle w:val="CdigoHTML"/>
+          <w:color w:val="FFFFFF"/>
+          <w:sz w:val="21"/>
+          <w:szCs w:val="21"/>
+          <w:lang w:val="en-US"/>
+        </w:rPr>
+        <w:t>declaration.id.name.toUpperCase</w:t>
+      </w:r>
+      <w:proofErr w:type="spellEnd"/>
+      <w:r>
+        <w:rPr>
+          <w:rStyle w:val="CdigoHTML"/>
+          <w:color w:val="FFFFFF"/>
+          <w:sz w:val="21"/>
+          <w:szCs w:val="21"/>
+          <w:lang w:val="en-US"/>
+        </w:rPr>
+        <w:t>()) {</w:t>
+      </w:r>
+    </w:p>
+    <w:p>
+      <w:pPr>
+        <w:pStyle w:val="HTMLconformatoprevio"/>
+        <w:shd w:val="clear" w:color="auto" w:fill="333333"/>
+        <w:jc w:val="both"/>
+        <w:rPr>
+          <w:rStyle w:val="CdigoHTML"/>
+          <w:color w:val="FFFFFF"/>
+          <w:sz w:val="21"/>
+          <w:szCs w:val="21"/>
+        </w:rPr>
+      </w:pPr>
+      <w:r>
+        <w:rPr>
+          <w:rStyle w:val="CdigoHTML"/>
+          <w:color w:val="FFFFFF"/>
+          <w:sz w:val="21"/>
+          <w:szCs w:val="21"/>
+          <w:lang w:val="en-US"/>
+        </w:rPr>
+        <w:t xml:space="preserve">              </w:t>
+      </w:r>
+      <w:proofErr w:type="spellStart"/>
+      <w:proofErr w:type="gramStart"/>
+      <w:r>
+        <w:rPr>
+          <w:rStyle w:val="CdigoHTML"/>
+          <w:color w:val="FFFFFF"/>
+          <w:sz w:val="21"/>
+          <w:szCs w:val="21"/>
+        </w:rPr>
+        <w:t>context.report</w:t>
+      </w:r>
+      <w:proofErr w:type="spellEnd"/>
+      <w:proofErr w:type="gramEnd"/>
+      <w:r>
+        <w:rPr>
+          <w:rStyle w:val="CdigoHTML"/>
+          <w:color w:val="FFFFFF"/>
+          <w:sz w:val="21"/>
+          <w:szCs w:val="21"/>
+        </w:rPr>
+        <w:t>({</w:t>
+      </w:r>
+    </w:p>
+    <w:p>
+      <w:pPr>
+        <w:pStyle w:val="HTMLconformatoprevio"/>
+        <w:shd w:val="clear" w:color="auto" w:fill="333333"/>
+        <w:jc w:val="both"/>
+        <w:rPr>
+          <w:rStyle w:val="CdigoHTML"/>
+          <w:color w:val="FFFFFF"/>
+          <w:sz w:val="21"/>
+          <w:szCs w:val="21"/>
+        </w:rPr>
+      </w:pPr>
+      <w:r>
+        <w:rPr>
+          <w:rStyle w:val="CdigoHTML"/>
+          <w:color w:val="FFFFFF"/>
+          <w:sz w:val="21"/>
+          <w:szCs w:val="21"/>
+        </w:rPr>
+        <w:t xml:space="preserve">                </w:t>
+      </w:r>
+      <w:proofErr w:type="spellStart"/>
+      <w:r>
+        <w:rPr>
+          <w:rStyle w:val="CdigoHTML"/>
+          <w:color w:val="FFFFFF"/>
+          <w:sz w:val="21"/>
+          <w:szCs w:val="21"/>
+        </w:rPr>
+        <w:t>node</w:t>
+      </w:r>
+      <w:proofErr w:type="spellEnd"/>
+      <w:r>
+        <w:rPr>
+          <w:rStyle w:val="CdigoHTML"/>
+          <w:color w:val="FFFFFF"/>
+          <w:sz w:val="21"/>
+          <w:szCs w:val="21"/>
+        </w:rPr>
+        <w:t xml:space="preserve">: </w:t>
+      </w:r>
+      <w:proofErr w:type="spellStart"/>
+      <w:r>
+        <w:rPr>
+          <w:rStyle w:val="CdigoHTML"/>
+          <w:color w:val="FFFFFF"/>
+          <w:sz w:val="21"/>
+          <w:szCs w:val="21"/>
+        </w:rPr>
+        <w:t>declaration.id</w:t>
+      </w:r>
+      <w:proofErr w:type="spellEnd"/>
+      <w:r>
+        <w:rPr>
+          <w:rStyle w:val="CdigoHTML"/>
+          <w:color w:val="FFFFFF"/>
+          <w:sz w:val="21"/>
+          <w:szCs w:val="21"/>
+        </w:rPr>
+        <w:t>,</w:t>
+      </w:r>
+    </w:p>
+    <w:p>
+      <w:pPr>
+        <w:pStyle w:val="HTMLconformatoprevio"/>
+        <w:shd w:val="clear" w:color="auto" w:fill="333333"/>
+        <w:jc w:val="both"/>
+        <w:rPr>
+          <w:rStyle w:val="CdigoHTML"/>
+          <w:color w:val="FFFFFF"/>
+          <w:sz w:val="21"/>
+          <w:szCs w:val="21"/>
+        </w:rPr>
+      </w:pPr>
+      <w:r>
+        <w:rPr>
+          <w:rStyle w:val="CdigoHTML"/>
+          <w:color w:val="FFFFFF"/>
+          <w:sz w:val="21"/>
+          <w:szCs w:val="21"/>
+        </w:rPr>
+        <w:t xml:space="preserve">                </w:t>
+      </w:r>
+      <w:proofErr w:type="spellStart"/>
+      <w:r>
+        <w:rPr>
+          <w:rStyle w:val="CdigoHTML"/>
+          <w:color w:val="FFFFFF"/>
+          <w:sz w:val="21"/>
+          <w:szCs w:val="21"/>
+        </w:rPr>
+        <w:t>message</w:t>
+      </w:r>
+      <w:proofErr w:type="spellEnd"/>
+      <w:r>
+        <w:rPr>
+          <w:rStyle w:val="CdigoHTML"/>
+          <w:color w:val="FFFFFF"/>
+          <w:sz w:val="21"/>
+          <w:szCs w:val="21"/>
+        </w:rPr>
+        <w:t>: "El nombre de la constante debe estar en mayúsculas",</w:t>
+      </w:r>
+    </w:p>
+    <w:p>
+      <w:pPr>
+        <w:pStyle w:val="HTMLconformatoprevio"/>
+        <w:shd w:val="clear" w:color="auto" w:fill="333333"/>
+        <w:jc w:val="both"/>
+        <w:rPr>
+          <w:rStyle w:val="CdigoHTML"/>
+          <w:color w:val="FFFFFF"/>
+          <w:sz w:val="21"/>
+          <w:szCs w:val="21"/>
+          <w:lang w:val="en-US"/>
+        </w:rPr>
+      </w:pPr>
+      <w:r>
+        <w:rPr>
+          <w:rStyle w:val="CdigoHTML"/>
+          <w:color w:val="FFFFFF"/>
+          <w:sz w:val="21"/>
+          <w:szCs w:val="21"/>
+        </w:rPr>
+        <w:t xml:space="preserve">                </w:t>
+      </w:r>
+      <w:r>
+        <w:rPr>
+          <w:rStyle w:val="CdigoHTML"/>
+          <w:color w:val="FFFFFF"/>
+          <w:sz w:val="21"/>
+          <w:szCs w:val="21"/>
+          <w:lang w:val="en-US"/>
+        </w:rPr>
+        <w:t>fix: function(fixer) {</w:t>
+      </w:r>
+    </w:p>
+    <w:p>
+      <w:pPr>
+        <w:pStyle w:val="HTMLconformatoprevio"/>
+        <w:shd w:val="clear" w:color="auto" w:fill="333333"/>
+        <w:jc w:val="both"/>
+        <w:rPr>
+          <w:rStyle w:val="CdigoHTML"/>
+          <w:color w:val="FFFFFF"/>
+          <w:sz w:val="21"/>
+          <w:szCs w:val="21"/>
+          <w:lang w:val="en-US"/>
+        </w:rPr>
+      </w:pPr>
+      <w:r>
+        <w:rPr>
+          <w:rStyle w:val="CdigoHTML"/>
+          <w:color w:val="FFFFFF"/>
+          <w:sz w:val="21"/>
+          <w:szCs w:val="21"/>
+          <w:lang w:val="en-US"/>
+        </w:rPr>
+        <w:t xml:space="preserve">                  return </w:t>
+      </w:r>
+      <w:proofErr w:type="spellStart"/>
+      <w:proofErr w:type="gramStart"/>
+      <w:r>
+        <w:rPr>
+          <w:rStyle w:val="CdigoHTML"/>
+          <w:color w:val="FFFFFF"/>
+          <w:sz w:val="21"/>
+          <w:szCs w:val="21"/>
+          <w:lang w:val="en-US"/>
+        </w:rPr>
+        <w:t>fixer.replaceText</w:t>
+      </w:r>
+      <w:proofErr w:type="spellEnd"/>
+      <w:proofErr w:type="gramEnd"/>
+      <w:r>
+        <w:rPr>
+          <w:rStyle w:val="CdigoHTML"/>
+          <w:color w:val="FFFFFF"/>
+          <w:sz w:val="21"/>
+          <w:szCs w:val="21"/>
+          <w:lang w:val="en-US"/>
+        </w:rPr>
+        <w:t xml:space="preserve">(declaration.id, </w:t>
+      </w:r>
+      <w:proofErr w:type="spellStart"/>
+      <w:r>
+        <w:rPr>
+          <w:rStyle w:val="CdigoHTML"/>
+          <w:color w:val="FFFFFF"/>
+          <w:sz w:val="21"/>
+          <w:szCs w:val="21"/>
+          <w:lang w:val="en-US"/>
+        </w:rPr>
+        <w:t>declaration.id.name.toUpperCase</w:t>
+      </w:r>
+      <w:proofErr w:type="spellEnd"/>
+      <w:r>
+        <w:rPr>
+          <w:rStyle w:val="CdigoHTML"/>
+          <w:color w:val="FFFFFF"/>
+          <w:sz w:val="21"/>
+          <w:szCs w:val="21"/>
+          <w:lang w:val="en-US"/>
+        </w:rPr>
+        <w:t>())</w:t>
+      </w:r>
+    </w:p>
+    <w:p>
+      <w:pPr>
+        <w:pStyle w:val="HTMLconformatoprevio"/>
+        <w:shd w:val="clear" w:color="auto" w:fill="333333"/>
+        <w:jc w:val="both"/>
+        <w:rPr>
+          <w:rStyle w:val="CdigoHTML"/>
+          <w:color w:val="FFFFFF"/>
+          <w:sz w:val="21"/>
+          <w:szCs w:val="21"/>
+        </w:rPr>
+      </w:pPr>
+      <w:r>
+        <w:rPr>
+          <w:rStyle w:val="CdigoHTML"/>
+          <w:color w:val="FFFFFF"/>
+          <w:sz w:val="21"/>
+          <w:szCs w:val="21"/>
+          <w:lang w:val="en-US"/>
+        </w:rPr>
+        <w:t xml:space="preserve">                </w:t>
+      </w:r>
+      <w:r>
+        <w:rPr>
+          <w:rStyle w:val="CdigoHTML"/>
+          <w:color w:val="FFFFFF"/>
+          <w:sz w:val="21"/>
+          <w:szCs w:val="21"/>
+        </w:rPr>
+        <w:t>}</w:t>
+      </w:r>
+    </w:p>
+    <w:p>
+      <w:pPr>
+        <w:pStyle w:val="HTMLconformatoprevio"/>
+        <w:shd w:val="clear" w:color="auto" w:fill="333333"/>
+        <w:jc w:val="both"/>
+        <w:rPr>
+          <w:rStyle w:val="CdigoHTML"/>
+          <w:color w:val="FFFFFF"/>
+          <w:sz w:val="21"/>
+          <w:szCs w:val="21"/>
+        </w:rPr>
+      </w:pPr>
+      <w:r>
+        <w:rPr>
+          <w:rStyle w:val="CdigoHTML"/>
+          <w:color w:val="FFFFFF"/>
+          <w:sz w:val="21"/>
+          <w:szCs w:val="21"/>
+        </w:rPr>
+        <w:t xml:space="preserve">              })</w:t>
+      </w:r>
+    </w:p>
+    <w:p>
+      <w:pPr>
+        <w:pStyle w:val="HTMLconformatoprevio"/>
+        <w:shd w:val="clear" w:color="auto" w:fill="333333"/>
+        <w:jc w:val="both"/>
+        <w:rPr>
+          <w:rStyle w:val="CdigoHTML"/>
+          <w:color w:val="FFFFFF"/>
+          <w:sz w:val="21"/>
+          <w:szCs w:val="21"/>
+        </w:rPr>
+      </w:pPr>
+      <w:r>
+        <w:rPr>
+          <w:rStyle w:val="CdigoHTML"/>
+          <w:color w:val="FFFFFF"/>
+          <w:sz w:val="21"/>
+          <w:szCs w:val="21"/>
+        </w:rPr>
+        <w:t xml:space="preserve">            }</w:t>
+      </w:r>
+    </w:p>
+    <w:p>
+      <w:pPr>
+        <w:pStyle w:val="HTMLconformatoprevio"/>
+        <w:shd w:val="clear" w:color="auto" w:fill="333333"/>
+        <w:jc w:val="both"/>
+        <w:rPr>
+          <w:rStyle w:val="CdigoHTML"/>
+          <w:color w:val="FFFFFF"/>
+          <w:sz w:val="21"/>
+          <w:szCs w:val="21"/>
+        </w:rPr>
+      </w:pPr>
+      <w:r>
+        <w:rPr>
+          <w:rStyle w:val="CdigoHTML"/>
+          <w:color w:val="FFFFFF"/>
+          <w:sz w:val="21"/>
+          <w:szCs w:val="21"/>
+        </w:rPr>
+        <w:t xml:space="preserve">          }</w:t>
+      </w:r>
+    </w:p>
+    <w:p>
+      <w:pPr>
+        <w:pStyle w:val="HTMLconformatoprevio"/>
+        <w:shd w:val="clear" w:color="auto" w:fill="333333"/>
+        <w:jc w:val="both"/>
+        <w:rPr>
+          <w:rStyle w:val="CdigoHTML"/>
+          <w:color w:val="FFFFFF"/>
+          <w:sz w:val="21"/>
+          <w:szCs w:val="21"/>
+        </w:rPr>
+      </w:pPr>
+      <w:r>
+        <w:rPr>
+          <w:rStyle w:val="CdigoHTML"/>
+          <w:color w:val="FFFFFF"/>
+          <w:sz w:val="21"/>
+          <w:szCs w:val="21"/>
+        </w:rPr>
+        <w:t xml:space="preserve">        }</w:t>
+      </w:r>
+    </w:p>
+    <w:p>
+      <w:pPr>
+        <w:pStyle w:val="HTMLconformatoprevio"/>
+        <w:shd w:val="clear" w:color="auto" w:fill="333333"/>
+        <w:jc w:val="both"/>
+        <w:rPr>
+          <w:rStyle w:val="CdigoHTML"/>
+          <w:color w:val="FFFFFF"/>
+          <w:sz w:val="21"/>
+          <w:szCs w:val="21"/>
+        </w:rPr>
+      </w:pPr>
+      <w:r>
+        <w:rPr>
+          <w:rStyle w:val="CdigoHTML"/>
+          <w:color w:val="FFFFFF"/>
+          <w:sz w:val="21"/>
+          <w:szCs w:val="21"/>
+        </w:rPr>
+        <w:t xml:space="preserve">    }</w:t>
+      </w:r>
+    </w:p>
+    <w:p>
+      <w:pPr>
+        <w:pStyle w:val="HTMLconformatoprevio"/>
+        <w:shd w:val="clear" w:color="auto" w:fill="333333"/>
+        <w:jc w:val="both"/>
+        <w:rPr>
+          <w:rStyle w:val="CdigoHTML"/>
+          <w:color w:val="FFFFFF"/>
+          <w:sz w:val="21"/>
+          <w:szCs w:val="21"/>
+        </w:rPr>
+      </w:pPr>
+      <w:r>
+        <w:rPr>
+          <w:rStyle w:val="CdigoHTML"/>
+          <w:color w:val="FFFFFF"/>
+          <w:sz w:val="21"/>
+          <w:szCs w:val="21"/>
+        </w:rPr>
+        <w:t xml:space="preserve">  };</w:t>
+      </w:r>
+    </w:p>
+    <w:p>
+      <w:pPr>
+        <w:pStyle w:val="HTMLconformatoprevio"/>
+        <w:shd w:val="clear" w:color="auto" w:fill="333333"/>
+        <w:jc w:val="both"/>
+        <w:rPr>
+          <w:rStyle w:val="CdigoHTML"/>
+          <w:color w:val="FFFFFF"/>
+          <w:sz w:val="21"/>
+          <w:szCs w:val="21"/>
+        </w:rPr>
+      </w:pPr>
+      <w:r>
+        <w:rPr>
+          <w:rStyle w:val="CdigoHTML"/>
+          <w:color w:val="FFFFFF"/>
+          <w:sz w:val="21"/>
+          <w:szCs w:val="21"/>
+        </w:rPr>
+        <w:t>};</w:t>
+      </w:r>
+    </w:p>
+    <w:p>
+      <w:pPr>
+        <w:pStyle w:val="NormalWeb"/>
+        <w:shd w:val="clear" w:color="auto" w:fill="FFFFFF"/>
+        <w:spacing w:before="0" w:beforeAutospacing="0" w:after="0" w:afterAutospacing="0"/>
+        <w:jc w:val="both"/>
+        <w:rPr>
+          <w:rFonts w:ascii="Arial" w:hAnsi="Arial" w:cs="Arial"/>
+          <w:color w:val="4A4A4A"/>
+          <w:sz w:val="21"/>
+          <w:szCs w:val="21"/>
+        </w:rPr>
+      </w:pPr>
+      <w:r>
+        <w:rPr>
+          <w:rFonts w:ascii="Arial" w:hAnsi="Arial" w:cs="Arial"/>
+          <w:color w:val="4A4A4A"/>
+          <w:sz w:val="21"/>
+          <w:szCs w:val="21"/>
+        </w:rPr>
+        <w:t>‌</w:t>
+      </w:r>
+    </w:p>
+    <w:p>
+      <w:pPr>
+        <w:pStyle w:val="NormalWeb"/>
+        <w:shd w:val="clear" w:color="auto" w:fill="FFFFFF"/>
+        <w:spacing w:before="0" w:beforeAutospacing="0" w:after="0" w:afterAutospacing="0"/>
+        <w:jc w:val="both"/>
+        <w:rPr>
+          <w:rFonts w:ascii="Arial" w:hAnsi="Arial" w:cs="Arial"/>
+          <w:color w:val="4A4A4A"/>
+          <w:sz w:val="21"/>
+          <w:szCs w:val="21"/>
+        </w:rPr>
+      </w:pPr>
+      <w:r>
+        <w:rPr>
+          <w:rFonts w:ascii="Arial" w:hAnsi="Arial" w:cs="Arial"/>
+          <w:color w:val="4A4A4A"/>
+          <w:sz w:val="21"/>
+          <w:szCs w:val="21"/>
+        </w:rPr>
+        <w:t>Con </w:t>
+      </w:r>
+      <w:proofErr w:type="spellStart"/>
+      <w:proofErr w:type="gramStart"/>
+      <w:r>
+        <w:rPr>
+          <w:rStyle w:val="CdigoHTML"/>
+          <w:color w:val="4A4A4A"/>
+          <w:sz w:val="21"/>
+          <w:szCs w:val="21"/>
+        </w:rPr>
+        <w:t>context.report</w:t>
+      </w:r>
+      <w:proofErr w:type="spellEnd"/>
+      <w:proofErr w:type="gramEnd"/>
+      <w:r>
+        <w:rPr>
+          <w:rStyle w:val="CdigoHTML"/>
+          <w:color w:val="4A4A4A"/>
+          <w:sz w:val="21"/>
+          <w:szCs w:val="21"/>
+        </w:rPr>
+        <w:t>()</w:t>
+      </w:r>
+      <w:r>
+        <w:rPr>
+          <w:rFonts w:ascii="Arial" w:hAnsi="Arial" w:cs="Arial"/>
+          <w:color w:val="4A4A4A"/>
+          <w:sz w:val="21"/>
+          <w:szCs w:val="21"/>
+        </w:rPr>
+        <w:t> podemos mandar un </w:t>
+      </w:r>
+      <w:proofErr w:type="spellStart"/>
+      <w:r>
+        <w:rPr>
+          <w:rStyle w:val="nfasis"/>
+          <w:rFonts w:ascii="Arial" w:hAnsi="Arial" w:cs="Arial"/>
+          <w:color w:val="4A4A4A"/>
+          <w:sz w:val="21"/>
+          <w:szCs w:val="21"/>
+        </w:rPr>
+        <w:t>warning</w:t>
+      </w:r>
+      <w:proofErr w:type="spellEnd"/>
+      <w:r>
+        <w:rPr>
+          <w:rFonts w:ascii="Arial" w:hAnsi="Arial" w:cs="Arial"/>
+          <w:color w:val="4A4A4A"/>
+          <w:sz w:val="21"/>
+          <w:szCs w:val="21"/>
+        </w:rPr>
+        <w:t> y además podemos solucionar el problema que se haya presentado.</w:t>
+      </w:r>
+    </w:p>
+    <w:p>
+      <w:pPr>
+        <w:pStyle w:val="NormalWeb"/>
+        <w:shd w:val="clear" w:color="auto" w:fill="FFFFFF"/>
+        <w:spacing w:before="0" w:beforeAutospacing="0" w:after="0" w:afterAutospacing="0"/>
+        <w:jc w:val="both"/>
+        <w:rPr>
+          <w:rFonts w:ascii="Arial" w:hAnsi="Arial" w:cs="Arial"/>
+          <w:color w:val="4A4A4A"/>
+          <w:sz w:val="21"/>
+          <w:szCs w:val="21"/>
+        </w:rPr>
+      </w:pPr>
+    </w:p>
+    <w:p>
+      <w:pPr>
+        <w:pStyle w:val="NormalWeb"/>
+        <w:shd w:val="clear" w:color="auto" w:fill="FFFFFF"/>
+        <w:spacing w:before="0" w:beforeAutospacing="0" w:after="0" w:afterAutospacing="0"/>
+        <w:jc w:val="both"/>
+        <w:rPr>
+          <w:rFonts w:ascii="Arial" w:hAnsi="Arial" w:cs="Arial"/>
+          <w:color w:val="4A4A4A"/>
+          <w:sz w:val="21"/>
+          <w:szCs w:val="21"/>
+        </w:rPr>
+      </w:pPr>
+      <w:r>
+        <w:rPr>
+          <w:rFonts w:ascii="Arial" w:hAnsi="Arial" w:cs="Arial"/>
+          <w:color w:val="4A4A4A"/>
+          <w:sz w:val="21"/>
+          <w:szCs w:val="21"/>
+        </w:rPr>
+        <w:t>https://astexplorer.net/#/gist/16fc27fc420f705455f2b42b6c804aa1/d9cc7988c2c743d7edfbb3c3b1abed866c975ee4</w:t>
+      </w:r>
+    </w:p>
+    <w:p>
+      <w:pPr>
+        <w:pStyle w:val="NormalWeb"/>
+        <w:shd w:val="clear" w:color="auto" w:fill="FFFFFF"/>
+        <w:spacing w:before="0" w:beforeAutospacing="0" w:after="0" w:afterAutospacing="0"/>
+        <w:jc w:val="both"/>
+        <w:rPr>
+          <w:rFonts w:ascii="Arial" w:hAnsi="Arial" w:cs="Arial"/>
+          <w:color w:val="4A4A4A"/>
+          <w:sz w:val="21"/>
+          <w:szCs w:val="21"/>
+        </w:rPr>
+      </w:pPr>
+      <w:r>
+        <w:rPr>
+          <w:rFonts w:ascii="Arial" w:hAnsi="Arial" w:cs="Arial"/>
+          <w:color w:val="4A4A4A"/>
+          <w:sz w:val="21"/>
+          <w:szCs w:val="21"/>
+        </w:rPr>
+        <w:lastRenderedPageBreak/>
+        <w:drawing>
+          <wp:inline distT="0" distB="0" distL="0" distR="0" wp14:anchorId="7D352815" wp14:editId="6592FE3E">
+            <wp:extent cx="5732145" cy="2609850"/>
+            <wp:effectExtent l="0" t="0" r="1905" b="0"/>
+            <wp:docPr id="14" name="Imagen 14"/>
+            <wp:cNvGraphicFramePr>
+              <a:graphicFrameLocks xmlns:a="http://schemas.openxmlformats.org/drawingml/2006/main" noChangeAspect="1"/>
+            </wp:cNvGraphicFramePr>
+            <a:graphic xmlns:a="http://schemas.openxmlformats.org/drawingml/2006/main">
+              <a:graphicData uri="http://schemas.openxmlformats.org/drawingml/2006/picture">
+                <pic:pic xmlns:pic="http://schemas.openxmlformats.org/drawingml/2006/picture">
+                  <pic:nvPicPr>
+                    <pic:cNvPr id="1" name=""/>
+                    <pic:cNvPicPr/>
+                  </pic:nvPicPr>
+                  <pic:blipFill>
+                    <a:blip r:embed="rId28"/>
+                    <a:stretch>
+                      <a:fillRect/>
+                    </a:stretch>
+                  </pic:blipFill>
+                  <pic:spPr>
+                    <a:xfrm>
+                      <a:off x="0" y="0"/>
+                      <a:ext cx="5732145" cy="2609850"/>
+                    </a:xfrm>
+                    <a:prstGeom prst="rect">
+                      <a:avLst/>
+                    </a:prstGeom>
+                  </pic:spPr>
+                </pic:pic>
+              </a:graphicData>
+            </a:graphic>
+          </wp:inline>
+        </w:drawing>
+      </w:r>
       <w:bookmarkStart w:id="0" w:name="_GoBack"/>
       <w:bookmarkEnd w:id="0"/>
     </w:p>
     <w:sectPr>
-      <w:footerReference w:type="default" r:id="rId27"/>
+      <w:footerReference w:type="default" r:id="rId29"/>
       <w:pgSz w:w="11907" w:h="16839" w:code="9"/>
       <w:pgMar w:top="1440" w:right="1440" w:bottom="1440" w:left="1440" w:header="720" w:footer="720" w:gutter="0"/>
       <w:cols w:space="720"/>
@@ -18287,6 +20032,7 @@
   <w:style w:type="character" w:default="1" w:styleId="Fuentedeprrafopredeter">
     <w:name w:val="Default Paragraph Font"/>
     <w:uiPriority w:val="1"/>
+    <w:semiHidden/>
     <w:unhideWhenUsed/>
   </w:style>
   <w:style w:type="table" w:default="1" w:styleId="Tablanormal">
@@ -19452,141 +21198,6 @@
 </file>
 
 <file path=customXml/item1.xml><?xml version="1.0" encoding="utf-8"?>
-<p:properties xmlns:p="http://schemas.microsoft.com/office/2006/metadata/properties" xmlns:xsi="http://www.w3.org/2001/XMLSchema-instance" xmlns:pc="http://schemas.microsoft.com/office/infopath/2007/PartnerControls">
-  <documentManagement>
-    <APDescription xmlns="4873beb7-5857-4685-be1f-d57550cc96cc" xsi:nil="true"/>
-    <AssetExpire xmlns="4873beb7-5857-4685-be1f-d57550cc96cc">2029-01-01T08:00:00+00:00</AssetExpire>
-    <CampaignTagsTaxHTField0 xmlns="4873beb7-5857-4685-be1f-d57550cc96cc">
-      <Terms xmlns="http://schemas.microsoft.com/office/infopath/2007/PartnerControls"/>
-    </CampaignTagsTaxHTField0>
-    <IntlLangReviewDate xmlns="4873beb7-5857-4685-be1f-d57550cc96cc" xsi:nil="true"/>
-    <TPFriendlyName xmlns="4873beb7-5857-4685-be1f-d57550cc96cc" xsi:nil="true"/>
-    <IntlLangReview xmlns="4873beb7-5857-4685-be1f-d57550cc96cc">false</IntlLangReview>
-    <LocLastLocAttemptVersionLookup xmlns="4873beb7-5857-4685-be1f-d57550cc96cc">864570</LocLastLocAttemptVersionLookup>
-    <PolicheckWords xmlns="4873beb7-5857-4685-be1f-d57550cc96cc" xsi:nil="true"/>
-    <SubmitterId xmlns="4873beb7-5857-4685-be1f-d57550cc96cc" xsi:nil="true"/>
-    <AcquiredFrom xmlns="4873beb7-5857-4685-be1f-d57550cc96cc">Internal MS</AcquiredFrom>
-    <EditorialStatus xmlns="4873beb7-5857-4685-be1f-d57550cc96cc">Complete</EditorialStatus>
-    <Markets xmlns="4873beb7-5857-4685-be1f-d57550cc96cc"/>
-    <OriginAsset xmlns="4873beb7-5857-4685-be1f-d57550cc96cc" xsi:nil="true"/>
-    <AssetStart xmlns="4873beb7-5857-4685-be1f-d57550cc96cc">2012-11-01T04:53:00+00:00</AssetStart>
-    <FriendlyTitle xmlns="4873beb7-5857-4685-be1f-d57550cc96cc" xsi:nil="true"/>
-    <MarketSpecific xmlns="4873beb7-5857-4685-be1f-d57550cc96cc">false</MarketSpecific>
-    <TPNamespace xmlns="4873beb7-5857-4685-be1f-d57550cc96cc" xsi:nil="true"/>
-    <PublishStatusLookup xmlns="4873beb7-5857-4685-be1f-d57550cc96cc">
-      <Value>1655138</Value>
-    </PublishStatusLookup>
-    <APAuthor xmlns="4873beb7-5857-4685-be1f-d57550cc96cc">
-      <UserInfo>
-        <DisplayName>MIDDLEEAST\v-keerth</DisplayName>
-        <AccountId>2799</AccountId>
-        <AccountType/>
-      </UserInfo>
-    </APAuthor>
-    <TPCommandLine xmlns="4873beb7-5857-4685-be1f-d57550cc96cc" xsi:nil="true"/>
-    <IntlLangReviewer xmlns="4873beb7-5857-4685-be1f-d57550cc96cc" xsi:nil="true"/>
-    <OpenTemplate xmlns="4873beb7-5857-4685-be1f-d57550cc96cc">true</OpenTemplate>
-    <CSXSubmissionDate xmlns="4873beb7-5857-4685-be1f-d57550cc96cc" xsi:nil="true"/>
-    <TaxCatchAll xmlns="4873beb7-5857-4685-be1f-d57550cc96cc"/>
-    <Manager xmlns="4873beb7-5857-4685-be1f-d57550cc96cc" xsi:nil="true"/>
-    <NumericId xmlns="4873beb7-5857-4685-be1f-d57550cc96cc" xsi:nil="true"/>
-    <ParentAssetId xmlns="4873beb7-5857-4685-be1f-d57550cc96cc" xsi:nil="true"/>
-    <OriginalSourceMarket xmlns="4873beb7-5857-4685-be1f-d57550cc96cc" xsi:nil="true"/>
-    <ApprovalStatus xmlns="4873beb7-5857-4685-be1f-d57550cc96cc">InProgress</ApprovalStatus>
-    <TPComponent xmlns="4873beb7-5857-4685-be1f-d57550cc96cc" xsi:nil="true"/>
-    <EditorialTags xmlns="4873beb7-5857-4685-be1f-d57550cc96cc" xsi:nil="true"/>
-    <TPExecutable xmlns="4873beb7-5857-4685-be1f-d57550cc96cc" xsi:nil="true"/>
-    <TPLaunchHelpLink xmlns="4873beb7-5857-4685-be1f-d57550cc96cc" xsi:nil="true"/>
-    <LocComments xmlns="4873beb7-5857-4685-be1f-d57550cc96cc" xsi:nil="true"/>
-    <LocRecommendedHandoff xmlns="4873beb7-5857-4685-be1f-d57550cc96cc" xsi:nil="true"/>
-    <SourceTitle xmlns="4873beb7-5857-4685-be1f-d57550cc96cc" xsi:nil="true"/>
-    <CSXUpdate xmlns="4873beb7-5857-4685-be1f-d57550cc96cc">false</CSXUpdate>
-    <IntlLocPriority xmlns="4873beb7-5857-4685-be1f-d57550cc96cc" xsi:nil="true"/>
-    <UAProjectedTotalWords xmlns="4873beb7-5857-4685-be1f-d57550cc96cc" xsi:nil="true"/>
-    <AssetType xmlns="4873beb7-5857-4685-be1f-d57550cc96cc">TP</AssetType>
-    <MachineTranslated xmlns="4873beb7-5857-4685-be1f-d57550cc96cc">false</MachineTranslated>
-    <OutputCachingOn xmlns="4873beb7-5857-4685-be1f-d57550cc96cc">false</OutputCachingOn>
-    <TemplateStatus xmlns="4873beb7-5857-4685-be1f-d57550cc96cc">Complete</TemplateStatus>
-    <IsSearchable xmlns="4873beb7-5857-4685-be1f-d57550cc96cc">true</IsSearchable>
-    <ContentItem xmlns="4873beb7-5857-4685-be1f-d57550cc96cc" xsi:nil="true"/>
-    <HandoffToMSDN xmlns="4873beb7-5857-4685-be1f-d57550cc96cc" xsi:nil="true"/>
-    <ShowIn xmlns="4873beb7-5857-4685-be1f-d57550cc96cc">Show everywhere</ShowIn>
-    <ThumbnailAssetId xmlns="4873beb7-5857-4685-be1f-d57550cc96cc" xsi:nil="true"/>
-    <UALocComments xmlns="4873beb7-5857-4685-be1f-d57550cc96cc" xsi:nil="true"/>
-    <UALocRecommendation xmlns="4873beb7-5857-4685-be1f-d57550cc96cc">Localize</UALocRecommendation>
-    <LastModifiedDateTime xmlns="4873beb7-5857-4685-be1f-d57550cc96cc" xsi:nil="true"/>
-    <LegacyData xmlns="4873beb7-5857-4685-be1f-d57550cc96cc" xsi:nil="true"/>
-    <LocManualTestRequired xmlns="4873beb7-5857-4685-be1f-d57550cc96cc">false</LocManualTestRequired>
-    <LocMarketGroupTiers2 xmlns="4873beb7-5857-4685-be1f-d57550cc96cc" xsi:nil="true"/>
-    <ClipArtFilename xmlns="4873beb7-5857-4685-be1f-d57550cc96cc" xsi:nil="true"/>
-    <TPApplication xmlns="4873beb7-5857-4685-be1f-d57550cc96cc" xsi:nil="true"/>
-    <CSXHash xmlns="4873beb7-5857-4685-be1f-d57550cc96cc" xsi:nil="true"/>
-    <DirectSourceMarket xmlns="4873beb7-5857-4685-be1f-d57550cc96cc" xsi:nil="true"/>
-    <PrimaryImageGen xmlns="4873beb7-5857-4685-be1f-d57550cc96cc">true</PrimaryImageGen>
-    <PlannedPubDate xmlns="4873beb7-5857-4685-be1f-d57550cc96cc" xsi:nil="true"/>
-    <CSXSubmissionMarket xmlns="4873beb7-5857-4685-be1f-d57550cc96cc" xsi:nil="true"/>
-    <Downloads xmlns="4873beb7-5857-4685-be1f-d57550cc96cc">0</Downloads>
-    <ArtSampleDocs xmlns="4873beb7-5857-4685-be1f-d57550cc96cc" xsi:nil="true"/>
-    <TrustLevel xmlns="4873beb7-5857-4685-be1f-d57550cc96cc">1 Microsoft Managed Content</TrustLevel>
-    <BlockPublish xmlns="4873beb7-5857-4685-be1f-d57550cc96cc">false</BlockPublish>
-    <TPLaunchHelpLinkType xmlns="4873beb7-5857-4685-be1f-d57550cc96cc">Template</TPLaunchHelpLinkType>
-    <LocalizationTagsTaxHTField0 xmlns="4873beb7-5857-4685-be1f-d57550cc96cc">
-      <Terms xmlns="http://schemas.microsoft.com/office/infopath/2007/PartnerControls"/>
-    </LocalizationTagsTaxHTField0>
-    <BusinessGroup xmlns="4873beb7-5857-4685-be1f-d57550cc96cc" xsi:nil="true"/>
-    <Providers xmlns="4873beb7-5857-4685-be1f-d57550cc96cc" xsi:nil="true"/>
-    <TemplateTemplateType xmlns="4873beb7-5857-4685-be1f-d57550cc96cc">Word Document Template</TemplateTemplateType>
-    <TimesCloned xmlns="4873beb7-5857-4685-be1f-d57550cc96cc" xsi:nil="true"/>
-    <TPAppVersion xmlns="4873beb7-5857-4685-be1f-d57550cc96cc" xsi:nil="true"/>
-    <VoteCount xmlns="4873beb7-5857-4685-be1f-d57550cc96cc" xsi:nil="true"/>
-    <AverageRating xmlns="4873beb7-5857-4685-be1f-d57550cc96cc" xsi:nil="true"/>
-    <FeatureTagsTaxHTField0 xmlns="4873beb7-5857-4685-be1f-d57550cc96cc">
-      <Terms xmlns="http://schemas.microsoft.com/office/infopath/2007/PartnerControls"/>
-    </FeatureTagsTaxHTField0>
-    <Provider xmlns="4873beb7-5857-4685-be1f-d57550cc96cc" xsi:nil="true"/>
-    <UACurrentWords xmlns="4873beb7-5857-4685-be1f-d57550cc96cc" xsi:nil="true"/>
-    <AssetId xmlns="4873beb7-5857-4685-be1f-d57550cc96cc">TP103749966</AssetId>
-    <TPClientViewer xmlns="4873beb7-5857-4685-be1f-d57550cc96cc" xsi:nil="true"/>
-    <DSATActionTaken xmlns="4873beb7-5857-4685-be1f-d57550cc96cc" xsi:nil="true"/>
-    <APEditor xmlns="4873beb7-5857-4685-be1f-d57550cc96cc">
-      <UserInfo>
-        <DisplayName/>
-        <AccountId xsi:nil="true"/>
-        <AccountType/>
-      </UserInfo>
-    </APEditor>
-    <TPInstallLocation xmlns="4873beb7-5857-4685-be1f-d57550cc96cc" xsi:nil="true"/>
-    <OOCacheId xmlns="4873beb7-5857-4685-be1f-d57550cc96cc" xsi:nil="true"/>
-    <IsDeleted xmlns="4873beb7-5857-4685-be1f-d57550cc96cc">false</IsDeleted>
-    <PublishTargets xmlns="4873beb7-5857-4685-be1f-d57550cc96cc">OfficeOnlineVNext</PublishTargets>
-    <ApprovalLog xmlns="4873beb7-5857-4685-be1f-d57550cc96cc" xsi:nil="true"/>
-    <BugNumber xmlns="4873beb7-5857-4685-be1f-d57550cc96cc" xsi:nil="true"/>
-    <CrawlForDependencies xmlns="4873beb7-5857-4685-be1f-d57550cc96cc">false</CrawlForDependencies>
-    <InternalTagsTaxHTField0 xmlns="4873beb7-5857-4685-be1f-d57550cc96cc">
-      <Terms xmlns="http://schemas.microsoft.com/office/infopath/2007/PartnerControls"/>
-    </InternalTagsTaxHTField0>
-    <LastHandOff xmlns="4873beb7-5857-4685-be1f-d57550cc96cc" xsi:nil="true"/>
-    <Milestone xmlns="4873beb7-5857-4685-be1f-d57550cc96cc" xsi:nil="true"/>
-    <OriginalRelease xmlns="4873beb7-5857-4685-be1f-d57550cc96cc">15</OriginalRelease>
-    <RecommendationsModifier xmlns="4873beb7-5857-4685-be1f-d57550cc96cc" xsi:nil="true"/>
-    <ScenarioTagsTaxHTField0 xmlns="4873beb7-5857-4685-be1f-d57550cc96cc">
-      <Terms xmlns="http://schemas.microsoft.com/office/infopath/2007/PartnerControls"/>
-    </ScenarioTagsTaxHTField0>
-    <UANotes xmlns="4873beb7-5857-4685-be1f-d57550cc96cc" xsi:nil="true"/>
-  </documentManagement>
-</p:properties>
-</file>
-
-<file path=customXml/item2.xml><?xml version="1.0" encoding="utf-8"?>
-<?mso-contentType ?>
-<FormTemplates xmlns="http://schemas.microsoft.com/sharepoint/v3/contenttype/forms">
-  <Display>DocumentLibraryForm</Display>
-  <Edit>AssetEditForm</Edit>
-  <New>DocumentLibraryForm</New>
-</FormTemplates>
-</file>
-
-<file path=customXml/item3.xml><?xml version="1.0" encoding="utf-8"?>
 <ct:contentTypeSchema xmlns:ct="http://schemas.microsoft.com/office/2006/metadata/contentType" xmlns:ma="http://schemas.microsoft.com/office/2006/metadata/properties/metaAttributes" ct:_="" ma:_="" ma:contentTypeName="TemplateFile" ma:contentTypeID="0x0101006EDDDB5EE6D98C44930B742096920B300400F5B6D36B3EF94B4E9A635CDF2A18F5B8" ma:contentTypeVersion="72" ma:contentTypeDescription="Create a new document." ma:contentTypeScope="" ma:versionID="a23e56308344d904b51738559c3d67c9">
   <xsd:schema xmlns:xsd="http://www.w3.org/2001/XMLSchema" xmlns:xs="http://www.w3.org/2001/XMLSchema" xmlns:p="http://schemas.microsoft.com/office/2006/metadata/properties" xmlns:ns2="4873beb7-5857-4685-be1f-d57550cc96cc" targetNamespace="http://schemas.microsoft.com/office/2006/metadata/properties" ma:root="true" ma:fieldsID="cd0908cc4600e77bf5da051303e00c8d" ns2:_="">
     <xsd:import namespace="4873beb7-5857-4685-be1f-d57550cc96cc"/>
@@ -20626,6 +22237,141 @@
 </ct:contentTypeSchema>
 </file>
 
+<file path=customXml/item2.xml><?xml version="1.0" encoding="utf-8"?>
+<?mso-contentType ?>
+<FormTemplates xmlns="http://schemas.microsoft.com/sharepoint/v3/contenttype/forms">
+  <Display>DocumentLibraryForm</Display>
+  <Edit>AssetEditForm</Edit>
+  <New>DocumentLibraryForm</New>
+</FormTemplates>
+</file>
+
+<file path=customXml/item3.xml><?xml version="1.0" encoding="utf-8"?>
+<p:properties xmlns:p="http://schemas.microsoft.com/office/2006/metadata/properties" xmlns:xsi="http://www.w3.org/2001/XMLSchema-instance" xmlns:pc="http://schemas.microsoft.com/office/infopath/2007/PartnerControls">
+  <documentManagement>
+    <APDescription xmlns="4873beb7-5857-4685-be1f-d57550cc96cc" xsi:nil="true"/>
+    <AssetExpire xmlns="4873beb7-5857-4685-be1f-d57550cc96cc">2029-01-01T08:00:00+00:00</AssetExpire>
+    <CampaignTagsTaxHTField0 xmlns="4873beb7-5857-4685-be1f-d57550cc96cc">
+      <Terms xmlns="http://schemas.microsoft.com/office/infopath/2007/PartnerControls"/>
+    </CampaignTagsTaxHTField0>
+    <IntlLangReviewDate xmlns="4873beb7-5857-4685-be1f-d57550cc96cc" xsi:nil="true"/>
+    <TPFriendlyName xmlns="4873beb7-5857-4685-be1f-d57550cc96cc" xsi:nil="true"/>
+    <IntlLangReview xmlns="4873beb7-5857-4685-be1f-d57550cc96cc">false</IntlLangReview>
+    <LocLastLocAttemptVersionLookup xmlns="4873beb7-5857-4685-be1f-d57550cc96cc">864570</LocLastLocAttemptVersionLookup>
+    <PolicheckWords xmlns="4873beb7-5857-4685-be1f-d57550cc96cc" xsi:nil="true"/>
+    <SubmitterId xmlns="4873beb7-5857-4685-be1f-d57550cc96cc" xsi:nil="true"/>
+    <AcquiredFrom xmlns="4873beb7-5857-4685-be1f-d57550cc96cc">Internal MS</AcquiredFrom>
+    <EditorialStatus xmlns="4873beb7-5857-4685-be1f-d57550cc96cc">Complete</EditorialStatus>
+    <Markets xmlns="4873beb7-5857-4685-be1f-d57550cc96cc"/>
+    <OriginAsset xmlns="4873beb7-5857-4685-be1f-d57550cc96cc" xsi:nil="true"/>
+    <AssetStart xmlns="4873beb7-5857-4685-be1f-d57550cc96cc">2012-11-01T04:53:00+00:00</AssetStart>
+    <FriendlyTitle xmlns="4873beb7-5857-4685-be1f-d57550cc96cc" xsi:nil="true"/>
+    <MarketSpecific xmlns="4873beb7-5857-4685-be1f-d57550cc96cc">false</MarketSpecific>
+    <TPNamespace xmlns="4873beb7-5857-4685-be1f-d57550cc96cc" xsi:nil="true"/>
+    <PublishStatusLookup xmlns="4873beb7-5857-4685-be1f-d57550cc96cc">
+      <Value>1655138</Value>
+    </PublishStatusLookup>
+    <APAuthor xmlns="4873beb7-5857-4685-be1f-d57550cc96cc">
+      <UserInfo>
+        <DisplayName>MIDDLEEAST\v-keerth</DisplayName>
+        <AccountId>2799</AccountId>
+        <AccountType/>
+      </UserInfo>
+    </APAuthor>
+    <TPCommandLine xmlns="4873beb7-5857-4685-be1f-d57550cc96cc" xsi:nil="true"/>
+    <IntlLangReviewer xmlns="4873beb7-5857-4685-be1f-d57550cc96cc" xsi:nil="true"/>
+    <OpenTemplate xmlns="4873beb7-5857-4685-be1f-d57550cc96cc">true</OpenTemplate>
+    <CSXSubmissionDate xmlns="4873beb7-5857-4685-be1f-d57550cc96cc" xsi:nil="true"/>
+    <TaxCatchAll xmlns="4873beb7-5857-4685-be1f-d57550cc96cc"/>
+    <Manager xmlns="4873beb7-5857-4685-be1f-d57550cc96cc" xsi:nil="true"/>
+    <NumericId xmlns="4873beb7-5857-4685-be1f-d57550cc96cc" xsi:nil="true"/>
+    <ParentAssetId xmlns="4873beb7-5857-4685-be1f-d57550cc96cc" xsi:nil="true"/>
+    <OriginalSourceMarket xmlns="4873beb7-5857-4685-be1f-d57550cc96cc" xsi:nil="true"/>
+    <ApprovalStatus xmlns="4873beb7-5857-4685-be1f-d57550cc96cc">InProgress</ApprovalStatus>
+    <TPComponent xmlns="4873beb7-5857-4685-be1f-d57550cc96cc" xsi:nil="true"/>
+    <EditorialTags xmlns="4873beb7-5857-4685-be1f-d57550cc96cc" xsi:nil="true"/>
+    <TPExecutable xmlns="4873beb7-5857-4685-be1f-d57550cc96cc" xsi:nil="true"/>
+    <TPLaunchHelpLink xmlns="4873beb7-5857-4685-be1f-d57550cc96cc" xsi:nil="true"/>
+    <LocComments xmlns="4873beb7-5857-4685-be1f-d57550cc96cc" xsi:nil="true"/>
+    <LocRecommendedHandoff xmlns="4873beb7-5857-4685-be1f-d57550cc96cc" xsi:nil="true"/>
+    <SourceTitle xmlns="4873beb7-5857-4685-be1f-d57550cc96cc" xsi:nil="true"/>
+    <CSXUpdate xmlns="4873beb7-5857-4685-be1f-d57550cc96cc">false</CSXUpdate>
+    <IntlLocPriority xmlns="4873beb7-5857-4685-be1f-d57550cc96cc" xsi:nil="true"/>
+    <UAProjectedTotalWords xmlns="4873beb7-5857-4685-be1f-d57550cc96cc" xsi:nil="true"/>
+    <AssetType xmlns="4873beb7-5857-4685-be1f-d57550cc96cc">TP</AssetType>
+    <MachineTranslated xmlns="4873beb7-5857-4685-be1f-d57550cc96cc">false</MachineTranslated>
+    <OutputCachingOn xmlns="4873beb7-5857-4685-be1f-d57550cc96cc">false</OutputCachingOn>
+    <TemplateStatus xmlns="4873beb7-5857-4685-be1f-d57550cc96cc">Complete</TemplateStatus>
+    <IsSearchable xmlns="4873beb7-5857-4685-be1f-d57550cc96cc">true</IsSearchable>
+    <ContentItem xmlns="4873beb7-5857-4685-be1f-d57550cc96cc" xsi:nil="true"/>
+    <HandoffToMSDN xmlns="4873beb7-5857-4685-be1f-d57550cc96cc" xsi:nil="true"/>
+    <ShowIn xmlns="4873beb7-5857-4685-be1f-d57550cc96cc">Show everywhere</ShowIn>
+    <ThumbnailAssetId xmlns="4873beb7-5857-4685-be1f-d57550cc96cc" xsi:nil="true"/>
+    <UALocComments xmlns="4873beb7-5857-4685-be1f-d57550cc96cc" xsi:nil="true"/>
+    <UALocRecommendation xmlns="4873beb7-5857-4685-be1f-d57550cc96cc">Localize</UALocRecommendation>
+    <LastModifiedDateTime xmlns="4873beb7-5857-4685-be1f-d57550cc96cc" xsi:nil="true"/>
+    <LegacyData xmlns="4873beb7-5857-4685-be1f-d57550cc96cc" xsi:nil="true"/>
+    <LocManualTestRequired xmlns="4873beb7-5857-4685-be1f-d57550cc96cc">false</LocManualTestRequired>
+    <LocMarketGroupTiers2 xmlns="4873beb7-5857-4685-be1f-d57550cc96cc" xsi:nil="true"/>
+    <ClipArtFilename xmlns="4873beb7-5857-4685-be1f-d57550cc96cc" xsi:nil="true"/>
+    <TPApplication xmlns="4873beb7-5857-4685-be1f-d57550cc96cc" xsi:nil="true"/>
+    <CSXHash xmlns="4873beb7-5857-4685-be1f-d57550cc96cc" xsi:nil="true"/>
+    <DirectSourceMarket xmlns="4873beb7-5857-4685-be1f-d57550cc96cc" xsi:nil="true"/>
+    <PrimaryImageGen xmlns="4873beb7-5857-4685-be1f-d57550cc96cc">true</PrimaryImageGen>
+    <PlannedPubDate xmlns="4873beb7-5857-4685-be1f-d57550cc96cc" xsi:nil="true"/>
+    <CSXSubmissionMarket xmlns="4873beb7-5857-4685-be1f-d57550cc96cc" xsi:nil="true"/>
+    <Downloads xmlns="4873beb7-5857-4685-be1f-d57550cc96cc">0</Downloads>
+    <ArtSampleDocs xmlns="4873beb7-5857-4685-be1f-d57550cc96cc" xsi:nil="true"/>
+    <TrustLevel xmlns="4873beb7-5857-4685-be1f-d57550cc96cc">1 Microsoft Managed Content</TrustLevel>
+    <BlockPublish xmlns="4873beb7-5857-4685-be1f-d57550cc96cc">false</BlockPublish>
+    <TPLaunchHelpLinkType xmlns="4873beb7-5857-4685-be1f-d57550cc96cc">Template</TPLaunchHelpLinkType>
+    <LocalizationTagsTaxHTField0 xmlns="4873beb7-5857-4685-be1f-d57550cc96cc">
+      <Terms xmlns="http://schemas.microsoft.com/office/infopath/2007/PartnerControls"/>
+    </LocalizationTagsTaxHTField0>
+    <BusinessGroup xmlns="4873beb7-5857-4685-be1f-d57550cc96cc" xsi:nil="true"/>
+    <Providers xmlns="4873beb7-5857-4685-be1f-d57550cc96cc" xsi:nil="true"/>
+    <TemplateTemplateType xmlns="4873beb7-5857-4685-be1f-d57550cc96cc">Word Document Template</TemplateTemplateType>
+    <TimesCloned xmlns="4873beb7-5857-4685-be1f-d57550cc96cc" xsi:nil="true"/>
+    <TPAppVersion xmlns="4873beb7-5857-4685-be1f-d57550cc96cc" xsi:nil="true"/>
+    <VoteCount xmlns="4873beb7-5857-4685-be1f-d57550cc96cc" xsi:nil="true"/>
+    <AverageRating xmlns="4873beb7-5857-4685-be1f-d57550cc96cc" xsi:nil="true"/>
+    <FeatureTagsTaxHTField0 xmlns="4873beb7-5857-4685-be1f-d57550cc96cc">
+      <Terms xmlns="http://schemas.microsoft.com/office/infopath/2007/PartnerControls"/>
+    </FeatureTagsTaxHTField0>
+    <Provider xmlns="4873beb7-5857-4685-be1f-d57550cc96cc" xsi:nil="true"/>
+    <UACurrentWords xmlns="4873beb7-5857-4685-be1f-d57550cc96cc" xsi:nil="true"/>
+    <AssetId xmlns="4873beb7-5857-4685-be1f-d57550cc96cc">TP103749966</AssetId>
+    <TPClientViewer xmlns="4873beb7-5857-4685-be1f-d57550cc96cc" xsi:nil="true"/>
+    <DSATActionTaken xmlns="4873beb7-5857-4685-be1f-d57550cc96cc" xsi:nil="true"/>
+    <APEditor xmlns="4873beb7-5857-4685-be1f-d57550cc96cc">
+      <UserInfo>
+        <DisplayName/>
+        <AccountId xsi:nil="true"/>
+        <AccountType/>
+      </UserInfo>
+    </APEditor>
+    <TPInstallLocation xmlns="4873beb7-5857-4685-be1f-d57550cc96cc" xsi:nil="true"/>
+    <OOCacheId xmlns="4873beb7-5857-4685-be1f-d57550cc96cc" xsi:nil="true"/>
+    <IsDeleted xmlns="4873beb7-5857-4685-be1f-d57550cc96cc">false</IsDeleted>
+    <PublishTargets xmlns="4873beb7-5857-4685-be1f-d57550cc96cc">OfficeOnlineVNext</PublishTargets>
+    <ApprovalLog xmlns="4873beb7-5857-4685-be1f-d57550cc96cc" xsi:nil="true"/>
+    <BugNumber xmlns="4873beb7-5857-4685-be1f-d57550cc96cc" xsi:nil="true"/>
+    <CrawlForDependencies xmlns="4873beb7-5857-4685-be1f-d57550cc96cc">false</CrawlForDependencies>
+    <InternalTagsTaxHTField0 xmlns="4873beb7-5857-4685-be1f-d57550cc96cc">
+      <Terms xmlns="http://schemas.microsoft.com/office/infopath/2007/PartnerControls"/>
+    </InternalTagsTaxHTField0>
+    <LastHandOff xmlns="4873beb7-5857-4685-be1f-d57550cc96cc" xsi:nil="true"/>
+    <Milestone xmlns="4873beb7-5857-4685-be1f-d57550cc96cc" xsi:nil="true"/>
+    <OriginalRelease xmlns="4873beb7-5857-4685-be1f-d57550cc96cc">15</OriginalRelease>
+    <RecommendationsModifier xmlns="4873beb7-5857-4685-be1f-d57550cc96cc" xsi:nil="true"/>
+    <ScenarioTagsTaxHTField0 xmlns="4873beb7-5857-4685-be1f-d57550cc96cc">
+      <Terms xmlns="http://schemas.microsoft.com/office/infopath/2007/PartnerControls"/>
+    </ScenarioTagsTaxHTField0>
+    <UANotes xmlns="4873beb7-5857-4685-be1f-d57550cc96cc" xsi:nil="true"/>
+  </documentManagement>
+</p:properties>
+</file>
+
 <file path=customXml/item4.xml><?xml version="1.0" encoding="utf-8"?>
 <b:Sources xmlns:b="http://schemas.openxmlformats.org/officeDocument/2006/bibliography" SelectedStyle="\APA.XSL" StyleName="APA">
   <b:Source>
@@ -20680,24 +22426,6 @@
 </file>
 
 <file path=customXml/itemProps1.xml><?xml version="1.0" encoding="utf-8"?>
-<ds:datastoreItem xmlns:ds="http://schemas.openxmlformats.org/officeDocument/2006/customXml" ds:itemID="{83AE4ADC-D632-40A7-A0C1-0481BB069C4F}">
-  <ds:schemaRefs>
-    <ds:schemaRef ds:uri="http://schemas.microsoft.com/office/2006/metadata/properties"/>
-    <ds:schemaRef ds:uri="http://schemas.microsoft.com/office/infopath/2007/PartnerControls"/>
-    <ds:schemaRef ds:uri="4873beb7-5857-4685-be1f-d57550cc96cc"/>
-  </ds:schemaRefs>
-</ds:datastoreItem>
-</file>
-
-<file path=customXml/itemProps2.xml><?xml version="1.0" encoding="utf-8"?>
-<ds:datastoreItem xmlns:ds="http://schemas.openxmlformats.org/officeDocument/2006/customXml" ds:itemID="{FF740C13-C6A2-43D3-86C5-4CBB969C2CB1}">
-  <ds:schemaRefs>
-    <ds:schemaRef ds:uri="http://schemas.microsoft.com/sharepoint/v3/contenttype/forms"/>
-  </ds:schemaRefs>
-</ds:datastoreItem>
-</file>
-
-<file path=customXml/itemProps3.xml><?xml version="1.0" encoding="utf-8"?>
 <ds:datastoreItem xmlns:ds="http://schemas.openxmlformats.org/officeDocument/2006/customXml" ds:itemID="{88FF2527-3592-4DBF-9FD9-FEA06E5BF9A7}">
   <ds:schemaRefs>
     <ds:schemaRef ds:uri="http://schemas.microsoft.com/office/2006/metadata/contentType"/>
@@ -20715,8 +22443,26 @@
 </ds:datastoreItem>
 </file>
 
+<file path=customXml/itemProps2.xml><?xml version="1.0" encoding="utf-8"?>
+<ds:datastoreItem xmlns:ds="http://schemas.openxmlformats.org/officeDocument/2006/customXml" ds:itemID="{FF740C13-C6A2-43D3-86C5-4CBB969C2CB1}">
+  <ds:schemaRefs>
+    <ds:schemaRef ds:uri="http://schemas.microsoft.com/sharepoint/v3/contenttype/forms"/>
+  </ds:schemaRefs>
+</ds:datastoreItem>
+</file>
+
+<file path=customXml/itemProps3.xml><?xml version="1.0" encoding="utf-8"?>
+<ds:datastoreItem xmlns:ds="http://schemas.openxmlformats.org/officeDocument/2006/customXml" ds:itemID="{83AE4ADC-D632-40A7-A0C1-0481BB069C4F}">
+  <ds:schemaRefs>
+    <ds:schemaRef ds:uri="http://schemas.microsoft.com/office/2006/metadata/properties"/>
+    <ds:schemaRef ds:uri="http://schemas.microsoft.com/office/infopath/2007/PartnerControls"/>
+    <ds:schemaRef ds:uri="4873beb7-5857-4685-be1f-d57550cc96cc"/>
+  </ds:schemaRefs>
+</ds:datastoreItem>
+</file>
+
 <file path=customXml/itemProps4.xml><?xml version="1.0" encoding="utf-8"?>
-<ds:datastoreItem xmlns:ds="http://schemas.openxmlformats.org/officeDocument/2006/customXml" ds:itemID="{822DD766-26C4-4C05-9042-5146F27850A6}">
+<ds:datastoreItem xmlns:ds="http://schemas.openxmlformats.org/officeDocument/2006/customXml" ds:itemID="{B675D81F-4409-44A5-AB4D-80B6C1710CA8}">
   <ds:schemaRefs>
     <ds:schemaRef ds:uri="http://schemas.openxmlformats.org/officeDocument/2006/bibliography"/>
   </ds:schemaRefs>

</xml_diff>